<commit_message>
Documentation - Ajout de la planification
</commit_message>
<xml_diff>
--- a/Documentation/Rapport de projet/Rapport de projet.docx
+++ b/Documentation/Rapport de projet/Rapport de projet.docx
@@ -2769,7 +2769,7 @@
                 <w:noProof/>
                 <w:webHidden/>
               </w:rPr>
-              <w:t>15</w:t>
+              <w:t>16</w:t>
             </w:r>
             <w:r>
               <w:rPr>
@@ -2860,7 +2860,7 @@
                 <w:noProof/>
                 <w:webHidden/>
               </w:rPr>
-              <w:t>15</w:t>
+              <w:t>17</w:t>
             </w:r>
             <w:r>
               <w:rPr>
@@ -8539,13 +8539,13 @@
         <mc:AlternateContent>
           <mc:Choice Requires="wps">
             <w:drawing>
-              <wp:anchor distT="0" distB="0" distL="114300" distR="114300" simplePos="0" relativeHeight="251698176" behindDoc="1" locked="0" layoutInCell="1" allowOverlap="1" wp14:anchorId="0CB4BACD" wp14:editId="22834F3E">
+              <wp:anchor distT="0" distB="0" distL="114300" distR="114300" simplePos="0" relativeHeight="251698176" behindDoc="1" locked="0" layoutInCell="1" allowOverlap="1" wp14:anchorId="0CB4BACD" wp14:editId="2920D1B0">
                 <wp:simplePos x="0" y="0"/>
                 <wp:positionH relativeFrom="margin">
                   <wp:align>center</wp:align>
                 </wp:positionH>
                 <wp:positionV relativeFrom="paragraph">
-                  <wp:posOffset>1830070</wp:posOffset>
+                  <wp:posOffset>1793875</wp:posOffset>
                 </wp:positionV>
                 <wp:extent cx="4476115" cy="142875"/>
                 <wp:effectExtent l="0" t="0" r="635" b="9525"/>
@@ -8634,7 +8634,7 @@
           </mc:Choice>
           <mc:Fallback>
             <w:pict>
-              <v:shape w14:anchorId="0CB4BACD" id="Zone de texte 40" o:spid="_x0000_s1041" type="#_x0000_t202" style="position:absolute;margin-left:0;margin-top:144.1pt;width:352.45pt;height:11.25pt;z-index:-251618304;visibility:visible;mso-wrap-style:square;mso-height-percent:0;mso-wrap-distance-left:9pt;mso-wrap-distance-top:0;mso-wrap-distance-right:9pt;mso-wrap-distance-bottom:0;mso-position-horizontal:center;mso-position-horizontal-relative:margin;mso-position-vertical:absolute;mso-position-vertical-relative:text;mso-height-percent:0;mso-height-relative:margin;v-text-anchor:top" o:gfxdata="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" stroked="f">
+              <v:shape w14:anchorId="0CB4BACD" id="Zone de texte 40" o:spid="_x0000_s1041" type="#_x0000_t202" style="position:absolute;margin-left:0;margin-top:141.25pt;width:352.45pt;height:11.25pt;z-index:-251618304;visibility:visible;mso-wrap-style:square;mso-height-percent:0;mso-wrap-distance-left:9pt;mso-wrap-distance-top:0;mso-wrap-distance-right:9pt;mso-wrap-distance-bottom:0;mso-position-horizontal:center;mso-position-horizontal-relative:margin;mso-position-vertical:absolute;mso-position-vertical-relative:text;mso-height-percent:0;mso-height-relative:margin;v-text-anchor:top" o:gfxdata="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" stroked="f">
                 <v:textbox inset="0,0,0,0">
                   <w:txbxContent>
                     <w:p>
@@ -9927,7 +9927,13 @@
     <w:p/>
     <w:p>
       <w:r>
-        <w:t xml:space="preserve">Je m’occuperai moi-même de réaliser ces tests entre le jeudi 25 et le mardi 30 mai 2023. Ceux-ci seront effectués sur ma machine Windows fournie par le CPNV en utilisant la dernière version du projet, mise en ligne sur </w:t>
+        <w:t>Je m’occuperai moi-même de réaliser ces tests entre le jeudi 25 et le mardi 30 mai 2023</w:t>
+      </w:r>
+      <w:r>
+        <w:t xml:space="preserve"> selon ma planification</w:t>
+      </w:r>
+      <w:r>
+        <w:t xml:space="preserve">. Ceux-ci seront effectués sur ma machine Windows fournie par le CPNV en utilisant la dernière version du projet, mise en ligne sur </w:t>
       </w:r>
       <w:proofErr w:type="spellStart"/>
       <w:r>
@@ -9972,7 +9978,16 @@
         <w:t>Néanmoins, le CSS n’étant pas mon point fort, celui-ci pourrait me faire perdre un peu de temps sur certains points mais pas de manière excessive car j’ai eu l’occasion de « l’entrainer » lors du Projet Pré-TPI.</w:t>
       </w:r>
     </w:p>
-    <w:p/>
+    <w:p>
+      <w:pPr>
+        <w:sectPr>
+          <w:pgSz w:w="11906" w:h="16838" w:code="9"/>
+          <w:pgMar w:top="1418" w:right="1418" w:bottom="1418" w:left="1418" w:header="720" w:footer="720" w:gutter="0"/>
+          <w:cols w:space="720"/>
+          <w:docGrid w:linePitch="326"/>
+        </w:sectPr>
+      </w:pPr>
+    </w:p>
     <w:p>
       <w:pPr>
         <w:pStyle w:val="Titre2"/>
@@ -9980,12 +9995,237 @@
       <w:bookmarkStart w:id="30" w:name="_Toc499021840"/>
       <w:bookmarkStart w:id="31" w:name="_Toc134439973"/>
       <w:r>
+        <w:lastRenderedPageBreak/>
         <w:t>Planification</w:t>
       </w:r>
       <w:bookmarkEnd w:id="30"/>
       <w:bookmarkEnd w:id="31"/>
     </w:p>
+    <w:p>
+      <w:r>
+        <w:rPr>
+          <w:noProof/>
+        </w:rPr>
+        <mc:AlternateContent>
+          <mc:Choice Requires="wps">
+            <w:drawing>
+              <wp:anchor distT="0" distB="0" distL="114300" distR="114300" simplePos="0" relativeHeight="251736064" behindDoc="1" locked="0" layoutInCell="1" allowOverlap="1" wp14:anchorId="38AC317E" wp14:editId="6371E487">
+                <wp:simplePos x="0" y="0"/>
+                <wp:positionH relativeFrom="margin">
+                  <wp:align>left</wp:align>
+                </wp:positionH>
+                <wp:positionV relativeFrom="paragraph">
+                  <wp:posOffset>4730750</wp:posOffset>
+                </wp:positionV>
+                <wp:extent cx="8891270" cy="142875"/>
+                <wp:effectExtent l="0" t="0" r="5080" b="9525"/>
+                <wp:wrapTight wrapText="bothSides">
+                  <wp:wrapPolygon edited="0">
+                    <wp:start x="0" y="0"/>
+                    <wp:lineTo x="0" y="20160"/>
+                    <wp:lineTo x="21566" y="20160"/>
+                    <wp:lineTo x="21566" y="0"/>
+                    <wp:lineTo x="0" y="0"/>
+                  </wp:wrapPolygon>
+                </wp:wrapTight>
+                <wp:docPr id="11" name="Zone de texte 11"/>
+                <wp:cNvGraphicFramePr/>
+                <a:graphic xmlns:a="http://schemas.openxmlformats.org/drawingml/2006/main">
+                  <a:graphicData uri="http://schemas.microsoft.com/office/word/2010/wordprocessingShape">
+                    <wps:wsp>
+                      <wps:cNvSpPr txBox="1"/>
+                      <wps:spPr>
+                        <a:xfrm>
+                          <a:off x="0" y="0"/>
+                          <a:ext cx="8891270" cy="142875"/>
+                        </a:xfrm>
+                        <a:prstGeom prst="rect">
+                          <a:avLst/>
+                        </a:prstGeom>
+                        <a:solidFill>
+                          <a:prstClr val="white"/>
+                        </a:solidFill>
+                        <a:ln>
+                          <a:noFill/>
+                        </a:ln>
+                      </wps:spPr>
+                      <wps:txbx>
+                        <w:txbxContent>
+                          <w:p>
+                            <w:pPr>
+                              <w:pStyle w:val="Lgende"/>
+                              <w:rPr>
+                                <w:noProof/>
+                                <w:sz w:val="24"/>
+                                <w:szCs w:val="20"/>
+                              </w:rPr>
+                            </w:pPr>
+                            <w:r>
+                              <w:t xml:space="preserve">Image </w:t>
+                            </w:r>
+                            <w:r>
+                              <w:fldChar w:fldCharType="begin"/>
+                            </w:r>
+                            <w:r>
+                              <w:instrText xml:space="preserve"> SEQ Image \* ARABIC </w:instrText>
+                            </w:r>
+                            <w:r>
+                              <w:fldChar w:fldCharType="separate"/>
+                            </w:r>
+                            <w:r>
+                              <w:rPr>
+                                <w:noProof/>
+                              </w:rPr>
+                              <w:t>30</w:t>
+                            </w:r>
+                            <w:r>
+                              <w:fldChar w:fldCharType="end"/>
+                            </w:r>
+                            <w:r>
+                              <w:t xml:space="preserve"> - Planification</w:t>
+                            </w:r>
+                          </w:p>
+                        </w:txbxContent>
+                      </wps:txbx>
+                      <wps:bodyPr rot="0" spcFirstLastPara="0" vertOverflow="overflow" horzOverflow="overflow" vert="horz" wrap="square" lIns="0" tIns="0" rIns="0" bIns="0" numCol="1" spcCol="0" rtlCol="0" fromWordArt="0" anchor="t" anchorCtr="0" forceAA="0" compatLnSpc="1">
+                        <a:prstTxWarp prst="textNoShape">
+                          <a:avLst/>
+                        </a:prstTxWarp>
+                        <a:noAutofit/>
+                      </wps:bodyPr>
+                    </wps:wsp>
+                  </a:graphicData>
+                </a:graphic>
+                <wp14:sizeRelV relativeFrom="margin">
+                  <wp14:pctHeight>0</wp14:pctHeight>
+                </wp14:sizeRelV>
+              </wp:anchor>
+            </w:drawing>
+          </mc:Choice>
+          <mc:Fallback>
+            <w:pict>
+              <v:shape w14:anchorId="38AC317E" id="Zone de texte 11" o:spid="_x0000_s1047" type="#_x0000_t202" style="position:absolute;margin-left:0;margin-top:372.5pt;width:700.1pt;height:11.25pt;z-index:-251580416;visibility:visible;mso-wrap-style:square;mso-height-percent:0;mso-wrap-distance-left:9pt;mso-wrap-distance-top:0;mso-wrap-distance-right:9pt;mso-wrap-distance-bottom:0;mso-position-horizontal:left;mso-position-horizontal-relative:margin;mso-position-vertical:absolute;mso-position-vertical-relative:text;mso-height-percent:0;mso-height-relative:margin;v-text-anchor:top" o:gfxdata="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" stroked="f">
+                <v:textbox inset="0,0,0,0">
+                  <w:txbxContent>
+                    <w:p>
+                      <w:pPr>
+                        <w:pStyle w:val="Lgende"/>
+                        <w:rPr>
+                          <w:noProof/>
+                          <w:sz w:val="24"/>
+                          <w:szCs w:val="20"/>
+                        </w:rPr>
+                      </w:pPr>
+                      <w:r>
+                        <w:t xml:space="preserve">Image </w:t>
+                      </w:r>
+                      <w:r>
+                        <w:fldChar w:fldCharType="begin"/>
+                      </w:r>
+                      <w:r>
+                        <w:instrText xml:space="preserve"> SEQ Image \* ARABIC </w:instrText>
+                      </w:r>
+                      <w:r>
+                        <w:fldChar w:fldCharType="separate"/>
+                      </w:r>
+                      <w:r>
+                        <w:rPr>
+                          <w:noProof/>
+                        </w:rPr>
+                        <w:t>30</w:t>
+                      </w:r>
+                      <w:r>
+                        <w:fldChar w:fldCharType="end"/>
+                      </w:r>
+                      <w:r>
+                        <w:t xml:space="preserve"> - Planification</w:t>
+                      </w:r>
+                    </w:p>
+                  </w:txbxContent>
+                </v:textbox>
+                <w10:wrap type="tight" anchorx="margin"/>
+              </v:shape>
+            </w:pict>
+          </mc:Fallback>
+        </mc:AlternateContent>
+      </w:r>
+      <w:r>
+        <w:rPr>
+          <w:noProof/>
+        </w:rPr>
+        <w:drawing>
+          <wp:anchor distT="0" distB="0" distL="114300" distR="114300" simplePos="0" relativeHeight="251734016" behindDoc="1" locked="0" layoutInCell="1" allowOverlap="1" wp14:anchorId="66BDE598" wp14:editId="19B5EB43">
+            <wp:simplePos x="0" y="0"/>
+            <wp:positionH relativeFrom="margin">
+              <wp:align>left</wp:align>
+            </wp:positionH>
+            <wp:positionV relativeFrom="paragraph">
+              <wp:posOffset>193040</wp:posOffset>
+            </wp:positionV>
+            <wp:extent cx="8891270" cy="4544695"/>
+            <wp:effectExtent l="0" t="0" r="5080" b="8255"/>
+            <wp:wrapTight wrapText="bothSides">
+              <wp:wrapPolygon edited="0">
+                <wp:start x="0" y="0"/>
+                <wp:lineTo x="0" y="21549"/>
+                <wp:lineTo x="21566" y="21549"/>
+                <wp:lineTo x="21566" y="0"/>
+                <wp:lineTo x="0" y="0"/>
+              </wp:wrapPolygon>
+            </wp:wrapTight>
+            <wp:docPr id="7" name="Image 7"/>
+            <wp:cNvGraphicFramePr>
+              <a:graphicFrameLocks xmlns:a="http://schemas.openxmlformats.org/drawingml/2006/main" noChangeAspect="1"/>
+            </wp:cNvGraphicFramePr>
+            <a:graphic xmlns:a="http://schemas.openxmlformats.org/drawingml/2006/main">
+              <a:graphicData uri="http://schemas.openxmlformats.org/drawingml/2006/picture">
+                <pic:pic xmlns:pic="http://schemas.openxmlformats.org/drawingml/2006/picture">
+                  <pic:nvPicPr>
+                    <pic:cNvPr id="1" name=""/>
+                    <pic:cNvPicPr/>
+                  </pic:nvPicPr>
+                  <pic:blipFill>
+                    <a:blip r:embed="rId48">
+                      <a:extLst>
+                        <a:ext uri="{28A0092B-C50C-407E-A947-70E740481C1C}">
+                          <a14:useLocalDpi xmlns:a14="http://schemas.microsoft.com/office/drawing/2010/main" val="0"/>
+                        </a:ext>
+                      </a:extLst>
+                    </a:blip>
+                    <a:stretch>
+                      <a:fillRect/>
+                    </a:stretch>
+                  </pic:blipFill>
+                  <pic:spPr>
+                    <a:xfrm>
+                      <a:off x="0" y="0"/>
+                      <a:ext cx="8891270" cy="4544695"/>
+                    </a:xfrm>
+                    <a:prstGeom prst="rect">
+                      <a:avLst/>
+                    </a:prstGeom>
+                  </pic:spPr>
+                </pic:pic>
+              </a:graphicData>
+            </a:graphic>
+          </wp:anchor>
+        </w:drawing>
+      </w:r>
+      <w:r>
+        <w:t>Ma planification se réalise sur Trello et suis le concept des Sprints :</w:t>
+      </w:r>
+    </w:p>
     <w:p/>
+    <w:p>
+      <w:pPr>
+        <w:sectPr>
+          <w:pgSz w:w="16838" w:h="11906" w:orient="landscape" w:code="9"/>
+          <w:pgMar w:top="1418" w:right="1418" w:bottom="1418" w:left="1418" w:header="720" w:footer="720" w:gutter="0"/>
+          <w:cols w:space="720"/>
+          <w:docGrid w:linePitch="326"/>
+        </w:sectPr>
+      </w:pPr>
+    </w:p>
     <w:p>
       <w:pPr>
         <w:pStyle w:val="Titre2"/>
@@ -9998,6 +10238,7 @@
       <w:bookmarkStart w:id="34" w:name="_Toc499021841"/>
       <w:bookmarkStart w:id="35" w:name="_Toc134439974"/>
       <w:r>
+        <w:lastRenderedPageBreak/>
         <w:t>Dossier de conception</w:t>
       </w:r>
       <w:bookmarkEnd w:id="32"/>
@@ -10408,7 +10649,7 @@
         <w:szCs w:val="16"/>
         <w:lang w:val="fr-CH"/>
       </w:rPr>
-      <w:t>08.05.2023</w:t>
+      <w:t>12.05.2023</w:t>
     </w:r>
     <w:r>
       <w:rPr>
@@ -14063,6 +14304,7 @@
   <w:style w:type="character" w:default="1" w:styleId="Policepardfaut">
     <w:name w:val="Default Paragraph Font"/>
     <w:uiPriority w:val="1"/>
+    <w:semiHidden/>
     <w:unhideWhenUsed/>
   </w:style>
   <w:style w:type="table" w:default="1" w:styleId="TableauNormal">
@@ -14809,6 +15051,25 @@
 </file>
 
 <file path=customXml/item1.xml><?xml version="1.0" encoding="utf-8"?>
+<?mso-contentType ?>
+<FormTemplates xmlns="http://schemas.microsoft.com/sharepoint/v3/contenttype/forms">
+  <Display>DocumentLibraryForm</Display>
+  <Edit>DocumentLibraryForm</Edit>
+  <New>DocumentLibraryForm</New>
+</FormTemplates>
+</file>
+
+<file path=customXml/item2.xml><?xml version="1.0" encoding="utf-8"?>
+<p:properties xmlns:p="http://schemas.microsoft.com/office/2006/metadata/properties" xmlns:xsi="http://www.w3.org/2001/XMLSchema-instance" xmlns:pc="http://schemas.microsoft.com/office/infopath/2007/PartnerControls">
+  <documentManagement/>
+</p:properties>
+</file>
+
+<file path=customXml/item3.xml><?xml version="1.0" encoding="utf-8"?>
+<b:Sources xmlns:b="http://schemas.openxmlformats.org/officeDocument/2006/bibliography" xmlns="http://schemas.openxmlformats.org/officeDocument/2006/bibliography" SelectedStyle="\APASixthEditionOfficeOnline.xsl" StyleName="APA" Version="6"/>
+</file>
+
+<file path=customXml/item4.xml><?xml version="1.0" encoding="utf-8"?>
 <ct:contentTypeSchema xmlns:ct="http://schemas.microsoft.com/office/2006/metadata/contentType" xmlns:ma="http://schemas.microsoft.com/office/2006/metadata/properties/metaAttributes" ct:_="" ma:_="" ma:contentTypeName="Document" ma:contentTypeID="0x0101000B38552FA7D4254E8845977232CFE53B" ma:contentTypeVersion="7" ma:contentTypeDescription="Crée un document." ma:contentTypeScope="" ma:versionID="03e14c2536b56bc7dd47f79481c7176c">
   <xsd:schema xmlns:xsd="http://www.w3.org/2001/XMLSchema" xmlns:xs="http://www.w3.org/2001/XMLSchema" xmlns:p="http://schemas.microsoft.com/office/2006/metadata/properties" xmlns:ns2="0119da2b-60ce-4773-88fa-ebab2cde1f55" xmlns:ns3="c00db93e-a012-41a1-8dae-1f2fb8b40d56" targetNamespace="http://schemas.microsoft.com/office/2006/metadata/properties" ma:root="true" ma:fieldsID="5b7050275a68257b53998f6363dd12a8" ns2:_="" ns3:_="">
     <xsd:import namespace="0119da2b-60ce-4773-88fa-ebab2cde1f55"/>
@@ -14991,26 +15252,32 @@
 </ct:contentTypeSchema>
 </file>
 
-<file path=customXml/item2.xml><?xml version="1.0" encoding="utf-8"?>
-<?mso-contentType ?>
-<FormTemplates xmlns="http://schemas.microsoft.com/sharepoint/v3/contenttype/forms">
-  <Display>DocumentLibraryForm</Display>
-  <Edit>DocumentLibraryForm</Edit>
-  <New>DocumentLibraryForm</New>
-</FormTemplates>
+<file path=customXml/itemProps1.xml><?xml version="1.0" encoding="utf-8"?>
+<ds:datastoreItem xmlns:ds="http://schemas.openxmlformats.org/officeDocument/2006/customXml" ds:itemID="{1CC9A027-9140-4C55-A5D0-C4F935AF4EC8}">
+  <ds:schemaRefs>
+    <ds:schemaRef ds:uri="http://schemas.microsoft.com/sharepoint/v3/contenttype/forms"/>
+  </ds:schemaRefs>
+</ds:datastoreItem>
 </file>
 
-<file path=customXml/item3.xml><?xml version="1.0" encoding="utf-8"?>
-<b:Sources xmlns:b="http://schemas.openxmlformats.org/officeDocument/2006/bibliography" xmlns="http://schemas.openxmlformats.org/officeDocument/2006/bibliography" SelectedStyle="\APASixthEditionOfficeOnline.xsl" StyleName="APA" Version="6"/>
+<file path=customXml/itemProps2.xml><?xml version="1.0" encoding="utf-8"?>
+<ds:datastoreItem xmlns:ds="http://schemas.openxmlformats.org/officeDocument/2006/customXml" ds:itemID="{996F0FBA-2996-487E-B7C1-784F04C7FD8C}">
+  <ds:schemaRefs>
+    <ds:schemaRef ds:uri="http://schemas.microsoft.com/office/2006/metadata/properties"/>
+    <ds:schemaRef ds:uri="http://schemas.microsoft.com/office/infopath/2007/PartnerControls"/>
+  </ds:schemaRefs>
+</ds:datastoreItem>
 </file>
 
-<file path=customXml/item4.xml><?xml version="1.0" encoding="utf-8"?>
-<p:properties xmlns:p="http://schemas.microsoft.com/office/2006/metadata/properties" xmlns:xsi="http://www.w3.org/2001/XMLSchema-instance" xmlns:pc="http://schemas.microsoft.com/office/infopath/2007/PartnerControls">
-  <documentManagement/>
-</p:properties>
+<file path=customXml/itemProps3.xml><?xml version="1.0" encoding="utf-8"?>
+<ds:datastoreItem xmlns:ds="http://schemas.openxmlformats.org/officeDocument/2006/customXml" ds:itemID="{D607A6EE-5BEF-40BD-B938-DBF48C9BB2EE}">
+  <ds:schemaRefs>
+    <ds:schemaRef ds:uri="http://schemas.openxmlformats.org/officeDocument/2006/bibliography"/>
+  </ds:schemaRefs>
+</ds:datastoreItem>
 </file>
 
-<file path=customXml/itemProps1.xml><?xml version="1.0" encoding="utf-8"?>
+<file path=customXml/itemProps4.xml><?xml version="1.0" encoding="utf-8"?>
 <ds:datastoreItem xmlns:ds="http://schemas.openxmlformats.org/officeDocument/2006/customXml" ds:itemID="{AB5D4FF5-89E5-4C5A-8FA1-655B82A6A0B9}">
   <ds:schemaRefs>
     <ds:schemaRef ds:uri="http://schemas.microsoft.com/office/2006/metadata/contentType"/>
@@ -15027,29 +15294,4 @@
     <ds:schemaRef ds:uri="http://schemas.microsoft.com/internal/obd"/>
   </ds:schemaRefs>
 </ds:datastoreItem>
-</file>
-
-<file path=customXml/itemProps2.xml><?xml version="1.0" encoding="utf-8"?>
-<ds:datastoreItem xmlns:ds="http://schemas.openxmlformats.org/officeDocument/2006/customXml" ds:itemID="{1CC9A027-9140-4C55-A5D0-C4F935AF4EC8}">
-  <ds:schemaRefs>
-    <ds:schemaRef ds:uri="http://schemas.microsoft.com/sharepoint/v3/contenttype/forms"/>
-  </ds:schemaRefs>
-</ds:datastoreItem>
-</file>
-
-<file path=customXml/itemProps3.xml><?xml version="1.0" encoding="utf-8"?>
-<ds:datastoreItem xmlns:ds="http://schemas.openxmlformats.org/officeDocument/2006/customXml" ds:itemID="{D607A6EE-5BEF-40BD-B938-DBF48C9BB2EE}">
-  <ds:schemaRefs>
-    <ds:schemaRef ds:uri="http://schemas.openxmlformats.org/officeDocument/2006/bibliography"/>
-  </ds:schemaRefs>
-</ds:datastoreItem>
-</file>
-
-<file path=customXml/itemProps4.xml><?xml version="1.0" encoding="utf-8"?>
-<ds:datastoreItem xmlns:ds="http://schemas.openxmlformats.org/officeDocument/2006/customXml" ds:itemID="{996F0FBA-2996-487E-B7C1-784F04C7FD8C}">
-  <ds:schemaRefs>
-    <ds:schemaRef ds:uri="http://schemas.microsoft.com/office/2006/metadata/properties"/>
-    <ds:schemaRef ds:uri="http://schemas.microsoft.com/office/infopath/2007/PartnerControls"/>
-  </ds:schemaRefs>
-</ds:datastoreItem>
 </file>
</xml_diff>

<commit_message>
Documentation - ajouts de différents points
Ajouts des points suivant : Dossier de réalisation, script et algorithme de chiffrement
</commit_message>
<xml_diff>
--- a/Documentation/Rapport de projet/Rapport de projet.docx
+++ b/Documentation/Rapport de projet/Rapport de projet.docx
@@ -958,10 +958,52 @@
                                   <w:jc w:val="right"/>
                                   <w:rPr>
                                     <w:color w:val="4472C4" w:themeColor="accent1"/>
-                                    <w:sz w:val="36"/>
-                                    <w:szCs w:val="36"/>
                                   </w:rPr>
                                 </w:pPr>
+                                <w:r>
+                                  <w:rPr>
+                                    <w:color w:val="4472C4" w:themeColor="accent1"/>
+                                  </w:rPr>
+                                  <w:t>Chef de projet : Raphaël Favre</w:t>
+                                </w:r>
+                              </w:p>
+                              <w:p>
+                                <w:pPr>
+                                  <w:pStyle w:val="Sansinterligne"/>
+                                  <w:jc w:val="right"/>
+                                  <w:rPr>
+                                    <w:color w:val="4472C4" w:themeColor="accent1"/>
+                                  </w:rPr>
+                                </w:pPr>
+                                <w:r>
+                                  <w:rPr>
+                                    <w:color w:val="4472C4" w:themeColor="accent1"/>
+                                  </w:rPr>
+                                  <w:t xml:space="preserve">Expert n°1 : Suleyman </w:t>
+                                </w:r>
+                                <w:proofErr w:type="spellStart"/>
+                                <w:r>
+                                  <w:rPr>
+                                    <w:color w:val="4472C4" w:themeColor="accent1"/>
+                                  </w:rPr>
+                                  <w:t>Ceran</w:t>
+                                </w:r>
+                                <w:proofErr w:type="spellEnd"/>
+                              </w:p>
+                              <w:p>
+                                <w:pPr>
+                                  <w:pStyle w:val="Sansinterligne"/>
+                                  <w:jc w:val="right"/>
+                                  <w:rPr>
+                                    <w:color w:val="4472C4" w:themeColor="accent1"/>
+                                  </w:rPr>
+                                </w:pPr>
+                                <w:r>
+                                  <w:rPr>
+                                    <w:color w:val="4472C4" w:themeColor="accent1"/>
+                                  </w:rPr>
+                                  <w:t>Expert n°2 : Alain Girardet</w:t>
+                                </w:r>
                               </w:p>
                             </w:txbxContent>
                           </wps:txbx>
@@ -1030,10 +1072,52 @@
                             <w:jc w:val="right"/>
                             <w:rPr>
                               <w:color w:val="4472C4" w:themeColor="accent1"/>
-                              <w:sz w:val="36"/>
-                              <w:szCs w:val="36"/>
                             </w:rPr>
                           </w:pPr>
+                          <w:r>
+                            <w:rPr>
+                              <w:color w:val="4472C4" w:themeColor="accent1"/>
+                            </w:rPr>
+                            <w:t>Chef de projet : Raphaël Favre</w:t>
+                          </w:r>
+                        </w:p>
+                        <w:p>
+                          <w:pPr>
+                            <w:pStyle w:val="Sansinterligne"/>
+                            <w:jc w:val="right"/>
+                            <w:rPr>
+                              <w:color w:val="4472C4" w:themeColor="accent1"/>
+                            </w:rPr>
+                          </w:pPr>
+                          <w:r>
+                            <w:rPr>
+                              <w:color w:val="4472C4" w:themeColor="accent1"/>
+                            </w:rPr>
+                            <w:t xml:space="preserve">Expert n°1 : Suleyman </w:t>
+                          </w:r>
+                          <w:proofErr w:type="spellStart"/>
+                          <w:r>
+                            <w:rPr>
+                              <w:color w:val="4472C4" w:themeColor="accent1"/>
+                            </w:rPr>
+                            <w:t>Ceran</w:t>
+                          </w:r>
+                          <w:proofErr w:type="spellEnd"/>
+                        </w:p>
+                        <w:p>
+                          <w:pPr>
+                            <w:pStyle w:val="Sansinterligne"/>
+                            <w:jc w:val="right"/>
+                            <w:rPr>
+                              <w:color w:val="4472C4" w:themeColor="accent1"/>
+                            </w:rPr>
+                          </w:pPr>
+                          <w:r>
+                            <w:rPr>
+                              <w:color w:val="4472C4" w:themeColor="accent1"/>
+                            </w:rPr>
+                            <w:t>Expert n°2 : Alain Girardet</w:t>
+                          </w:r>
                         </w:p>
                       </w:txbxContent>
                     </v:textbox>
@@ -1109,7 +1193,7 @@
             </w:rPr>
             <w:fldChar w:fldCharType="separate"/>
           </w:r>
-          <w:hyperlink w:anchor="_Toc134439955" w:history="1">
+          <w:hyperlink w:anchor="_Toc135147383" w:history="1">
             <w:r>
               <w:rPr>
                 <w:rStyle w:val="Lienhypertexte"/>
@@ -1147,7 +1231,7 @@
               <w:rPr>
                 <w:webHidden/>
               </w:rPr>
-              <w:instrText xml:space="preserve"> PAGEREF _Toc134439955 \h </w:instrText>
+              <w:instrText xml:space="preserve"> PAGEREF _Toc135147383 \h </w:instrText>
             </w:r>
             <w:r>
               <w:rPr>
@@ -1189,7 +1273,7 @@
               <w:lang w:val="fr-CH" w:eastAsia="fr-CH"/>
             </w:rPr>
           </w:pPr>
-          <w:hyperlink w:anchor="_Toc134439956" w:history="1">
+          <w:hyperlink w:anchor="_Toc135147384" w:history="1">
             <w:r>
               <w:rPr>
                 <w:rStyle w:val="Lienhypertexte"/>
@@ -1233,7 +1317,7 @@
                 <w:noProof/>
                 <w:webHidden/>
               </w:rPr>
-              <w:instrText xml:space="preserve"> PAGEREF _Toc134439956 \h </w:instrText>
+              <w:instrText xml:space="preserve"> PAGEREF _Toc135147384 \h </w:instrText>
             </w:r>
             <w:r>
               <w:rPr>
@@ -1279,7 +1363,7 @@
               <w:lang w:val="fr-CH" w:eastAsia="fr-CH"/>
             </w:rPr>
           </w:pPr>
-          <w:hyperlink w:anchor="_Toc134439957" w:history="1">
+          <w:hyperlink w:anchor="_Toc135147385" w:history="1">
             <w:r>
               <w:rPr>
                 <w:rStyle w:val="Lienhypertexte"/>
@@ -1323,7 +1407,7 @@
                 <w:noProof/>
                 <w:webHidden/>
               </w:rPr>
-              <w:instrText xml:space="preserve"> PAGEREF _Toc134439957 \h </w:instrText>
+              <w:instrText xml:space="preserve"> PAGEREF _Toc135147385 \h </w:instrText>
             </w:r>
             <w:r>
               <w:rPr>
@@ -1369,7 +1453,7 @@
               <w:lang w:val="fr-CH" w:eastAsia="fr-CH"/>
             </w:rPr>
           </w:pPr>
-          <w:hyperlink w:anchor="_Toc134439958" w:history="1">
+          <w:hyperlink w:anchor="_Toc135147386" w:history="1">
             <w:r>
               <w:rPr>
                 <w:rStyle w:val="Lienhypertexte"/>
@@ -1413,7 +1497,7 @@
                 <w:noProof/>
                 <w:webHidden/>
               </w:rPr>
-              <w:instrText xml:space="preserve"> PAGEREF _Toc134439958 \h </w:instrText>
+              <w:instrText xml:space="preserve"> PAGEREF _Toc135147386 \h </w:instrText>
             </w:r>
             <w:r>
               <w:rPr>
@@ -1459,7 +1543,7 @@
               <w:lang w:val="fr-CH" w:eastAsia="fr-CH"/>
             </w:rPr>
           </w:pPr>
-          <w:hyperlink w:anchor="_Toc134439959" w:history="1">
+          <w:hyperlink w:anchor="_Toc135147387" w:history="1">
             <w:r>
               <w:rPr>
                 <w:rStyle w:val="Lienhypertexte"/>
@@ -1503,7 +1587,7 @@
                 <w:noProof/>
                 <w:webHidden/>
               </w:rPr>
-              <w:instrText xml:space="preserve"> PAGEREF _Toc134439959 \h </w:instrText>
+              <w:instrText xml:space="preserve"> PAGEREF _Toc135147387 \h </w:instrText>
             </w:r>
             <w:r>
               <w:rPr>
@@ -1549,7 +1633,7 @@
               <w:lang w:val="fr-CH" w:eastAsia="fr-CH"/>
             </w:rPr>
           </w:pPr>
-          <w:hyperlink w:anchor="_Toc134439960" w:history="1">
+          <w:hyperlink w:anchor="_Toc135147388" w:history="1">
             <w:r>
               <w:rPr>
                 <w:rStyle w:val="Lienhypertexte"/>
@@ -1593,7 +1677,7 @@
                 <w:noProof/>
                 <w:webHidden/>
               </w:rPr>
-              <w:instrText xml:space="preserve"> PAGEREF _Toc134439960 \h </w:instrText>
+              <w:instrText xml:space="preserve"> PAGEREF _Toc135147388 \h </w:instrText>
             </w:r>
             <w:r>
               <w:rPr>
@@ -1639,7 +1723,7 @@
               <w:lang w:val="fr-CH" w:eastAsia="fr-CH"/>
             </w:rPr>
           </w:pPr>
-          <w:hyperlink w:anchor="_Toc134439961" w:history="1">
+          <w:hyperlink w:anchor="_Toc135147389" w:history="1">
             <w:r>
               <w:rPr>
                 <w:rStyle w:val="Lienhypertexte"/>
@@ -1683,7 +1767,7 @@
                 <w:noProof/>
                 <w:webHidden/>
               </w:rPr>
-              <w:instrText xml:space="preserve"> PAGEREF _Toc134439961 \h </w:instrText>
+              <w:instrText xml:space="preserve"> PAGEREF _Toc135147389 \h </w:instrText>
             </w:r>
             <w:r>
               <w:rPr>
@@ -1729,7 +1813,7 @@
               <w:lang w:val="fr-CH" w:eastAsia="fr-CH"/>
             </w:rPr>
           </w:pPr>
-          <w:hyperlink w:anchor="_Toc134439962" w:history="1">
+          <w:hyperlink w:anchor="_Toc135147390" w:history="1">
             <w:r>
               <w:rPr>
                 <w:rStyle w:val="Lienhypertexte"/>
@@ -1773,7 +1857,7 @@
                 <w:noProof/>
                 <w:webHidden/>
               </w:rPr>
-              <w:instrText xml:space="preserve"> PAGEREF _Toc134439962 \h </w:instrText>
+              <w:instrText xml:space="preserve"> PAGEREF _Toc135147390 \h </w:instrText>
             </w:r>
             <w:r>
               <w:rPr>
@@ -1819,7 +1903,7 @@
               <w:lang w:val="fr-CH" w:eastAsia="fr-CH"/>
             </w:rPr>
           </w:pPr>
-          <w:hyperlink w:anchor="_Toc134439963" w:history="1">
+          <w:hyperlink w:anchor="_Toc135147391" w:history="1">
             <w:r>
               <w:rPr>
                 <w:rStyle w:val="Lienhypertexte"/>
@@ -1863,7 +1947,7 @@
                 <w:noProof/>
                 <w:webHidden/>
               </w:rPr>
-              <w:instrText xml:space="preserve"> PAGEREF _Toc134439963 \h </w:instrText>
+              <w:instrText xml:space="preserve"> PAGEREF _Toc135147391 \h </w:instrText>
             </w:r>
             <w:r>
               <w:rPr>
@@ -1904,7 +1988,7 @@
               <w:lang w:val="fr-CH" w:eastAsia="fr-CH"/>
             </w:rPr>
           </w:pPr>
-          <w:hyperlink w:anchor="_Toc134439964" w:history="1">
+          <w:hyperlink w:anchor="_Toc135147392" w:history="1">
             <w:r>
               <w:rPr>
                 <w:rStyle w:val="Lienhypertexte"/>
@@ -1942,7 +2026,7 @@
               <w:rPr>
                 <w:webHidden/>
               </w:rPr>
-              <w:instrText xml:space="preserve"> PAGEREF _Toc134439964 \h </w:instrText>
+              <w:instrText xml:space="preserve"> PAGEREF _Toc135147392 \h </w:instrText>
             </w:r>
             <w:r>
               <w:rPr>
@@ -1984,7 +2068,7 @@
               <w:lang w:val="fr-CH" w:eastAsia="fr-CH"/>
             </w:rPr>
           </w:pPr>
-          <w:hyperlink w:anchor="_Toc134439965" w:history="1">
+          <w:hyperlink w:anchor="_Toc135147393" w:history="1">
             <w:r>
               <w:rPr>
                 <w:rStyle w:val="Lienhypertexte"/>
@@ -2029,7 +2113,7 @@
                 <w:noProof/>
                 <w:webHidden/>
               </w:rPr>
-              <w:instrText xml:space="preserve"> PAGEREF _Toc134439965 \h </w:instrText>
+              <w:instrText xml:space="preserve"> PAGEREF _Toc135147393 \h </w:instrText>
             </w:r>
             <w:r>
               <w:rPr>
@@ -2075,7 +2159,7 @@
               <w:lang w:val="fr-CH" w:eastAsia="fr-CH"/>
             </w:rPr>
           </w:pPr>
-          <w:hyperlink w:anchor="_Toc134439966" w:history="1">
+          <w:hyperlink w:anchor="_Toc135147394" w:history="1">
             <w:r>
               <w:rPr>
                 <w:rStyle w:val="Lienhypertexte"/>
@@ -2119,7 +2203,7 @@
                 <w:noProof/>
                 <w:webHidden/>
               </w:rPr>
-              <w:instrText xml:space="preserve"> PAGEREF _Toc134439966 \h </w:instrText>
+              <w:instrText xml:space="preserve"> PAGEREF _Toc135147394 \h </w:instrText>
             </w:r>
             <w:r>
               <w:rPr>
@@ -2165,7 +2249,7 @@
               <w:lang w:val="fr-CH" w:eastAsia="fr-CH"/>
             </w:rPr>
           </w:pPr>
-          <w:hyperlink w:anchor="_Toc134439967" w:history="1">
+          <w:hyperlink w:anchor="_Toc135147395" w:history="1">
             <w:r>
               <w:rPr>
                 <w:rStyle w:val="Lienhypertexte"/>
@@ -2209,7 +2293,7 @@
                 <w:noProof/>
                 <w:webHidden/>
               </w:rPr>
-              <w:instrText xml:space="preserve"> PAGEREF _Toc134439967 \h </w:instrText>
+              <w:instrText xml:space="preserve"> PAGEREF _Toc135147395 \h </w:instrText>
             </w:r>
             <w:r>
               <w:rPr>
@@ -2255,7 +2339,7 @@
               <w:lang w:val="fr-CH" w:eastAsia="fr-CH"/>
             </w:rPr>
           </w:pPr>
-          <w:hyperlink w:anchor="_Toc134439968" w:history="1">
+          <w:hyperlink w:anchor="_Toc135147396" w:history="1">
             <w:r>
               <w:rPr>
                 <w:rStyle w:val="Lienhypertexte"/>
@@ -2299,7 +2383,7 @@
                 <w:noProof/>
                 <w:webHidden/>
               </w:rPr>
-              <w:instrText xml:space="preserve"> PAGEREF _Toc134439968 \h </w:instrText>
+              <w:instrText xml:space="preserve"> PAGEREF _Toc135147396 \h </w:instrText>
             </w:r>
             <w:r>
               <w:rPr>
@@ -2345,7 +2429,7 @@
               <w:lang w:val="fr-CH" w:eastAsia="fr-CH"/>
             </w:rPr>
           </w:pPr>
-          <w:hyperlink w:anchor="_Toc134439969" w:history="1">
+          <w:hyperlink w:anchor="_Toc135147397" w:history="1">
             <w:r>
               <w:rPr>
                 <w:rStyle w:val="Lienhypertexte"/>
@@ -2389,7 +2473,7 @@
                 <w:noProof/>
                 <w:webHidden/>
               </w:rPr>
-              <w:instrText xml:space="preserve"> PAGEREF _Toc134439969 \h </w:instrText>
+              <w:instrText xml:space="preserve"> PAGEREF _Toc135147397 \h </w:instrText>
             </w:r>
             <w:r>
               <w:rPr>
@@ -2435,7 +2519,7 @@
               <w:lang w:val="fr-CH" w:eastAsia="fr-CH"/>
             </w:rPr>
           </w:pPr>
-          <w:hyperlink w:anchor="_Toc134439970" w:history="1">
+          <w:hyperlink w:anchor="_Toc135147398" w:history="1">
             <w:r>
               <w:rPr>
                 <w:rStyle w:val="Lienhypertexte"/>
@@ -2479,7 +2563,7 @@
                 <w:noProof/>
                 <w:webHidden/>
               </w:rPr>
-              <w:instrText xml:space="preserve"> PAGEREF _Toc134439970 \h </w:instrText>
+              <w:instrText xml:space="preserve"> PAGEREF _Toc135147398 \h </w:instrText>
             </w:r>
             <w:r>
               <w:rPr>
@@ -2525,7 +2609,7 @@
               <w:lang w:val="fr-CH" w:eastAsia="fr-CH"/>
             </w:rPr>
           </w:pPr>
-          <w:hyperlink w:anchor="_Toc134439971" w:history="1">
+          <w:hyperlink w:anchor="_Toc135147399" w:history="1">
             <w:r>
               <w:rPr>
                 <w:rStyle w:val="Lienhypertexte"/>
@@ -2569,7 +2653,7 @@
                 <w:noProof/>
                 <w:webHidden/>
               </w:rPr>
-              <w:instrText xml:space="preserve"> PAGEREF _Toc134439971 \h </w:instrText>
+              <w:instrText xml:space="preserve"> PAGEREF _Toc135147399 \h </w:instrText>
             </w:r>
             <w:r>
               <w:rPr>
@@ -2615,7 +2699,7 @@
               <w:lang w:val="fr-CH" w:eastAsia="fr-CH"/>
             </w:rPr>
           </w:pPr>
-          <w:hyperlink w:anchor="_Toc134439972" w:history="1">
+          <w:hyperlink w:anchor="_Toc135147400" w:history="1">
             <w:r>
               <w:rPr>
                 <w:rStyle w:val="Lienhypertexte"/>
@@ -2659,7 +2743,7 @@
                 <w:noProof/>
                 <w:webHidden/>
               </w:rPr>
-              <w:instrText xml:space="preserve"> PAGEREF _Toc134439972 \h </w:instrText>
+              <w:instrText xml:space="preserve"> PAGEREF _Toc135147400 \h </w:instrText>
             </w:r>
             <w:r>
               <w:rPr>
@@ -2705,7 +2789,7 @@
               <w:lang w:val="fr-CH" w:eastAsia="fr-CH"/>
             </w:rPr>
           </w:pPr>
-          <w:hyperlink w:anchor="_Toc134439973" w:history="1">
+          <w:hyperlink w:anchor="_Toc135147401" w:history="1">
             <w:r>
               <w:rPr>
                 <w:rStyle w:val="Lienhypertexte"/>
@@ -2749,7 +2833,7 @@
                 <w:noProof/>
                 <w:webHidden/>
               </w:rPr>
-              <w:instrText xml:space="preserve"> PAGEREF _Toc134439973 \h </w:instrText>
+              <w:instrText xml:space="preserve"> PAGEREF _Toc135147401 \h </w:instrText>
             </w:r>
             <w:r>
               <w:rPr>
@@ -2795,7 +2879,7 @@
               <w:lang w:val="fr-CH" w:eastAsia="fr-CH"/>
             </w:rPr>
           </w:pPr>
-          <w:hyperlink w:anchor="_Toc134439974" w:history="1">
+          <w:hyperlink w:anchor="_Toc135147402" w:history="1">
             <w:r>
               <w:rPr>
                 <w:rStyle w:val="Lienhypertexte"/>
@@ -2840,7 +2924,7 @@
                 <w:noProof/>
                 <w:webHidden/>
               </w:rPr>
-              <w:instrText xml:space="preserve"> PAGEREF _Toc134439974 \h </w:instrText>
+              <w:instrText xml:space="preserve"> PAGEREF _Toc135147402 \h </w:instrText>
             </w:r>
             <w:r>
               <w:rPr>
@@ -2861,6 +2945,531 @@
                 <w:webHidden/>
               </w:rPr>
               <w:t>17</w:t>
+            </w:r>
+            <w:r>
+              <w:rPr>
+                <w:noProof/>
+                <w:webHidden/>
+              </w:rPr>
+              <w:fldChar w:fldCharType="end"/>
+            </w:r>
+          </w:hyperlink>
+        </w:p>
+        <w:p>
+          <w:pPr>
+            <w:pStyle w:val="TM1"/>
+            <w:rPr>
+              <w:rFonts w:asciiTheme="minorHAnsi" w:eastAsiaTheme="minorEastAsia" w:hAnsiTheme="minorHAnsi" w:cstheme="minorBidi"/>
+              <w:sz w:val="22"/>
+              <w:szCs w:val="22"/>
+              <w:lang w:val="fr-CH" w:eastAsia="fr-CH"/>
+            </w:rPr>
+          </w:pPr>
+          <w:hyperlink w:anchor="_Toc135147403" w:history="1">
+            <w:r>
+              <w:rPr>
+                <w:rStyle w:val="Lienhypertexte"/>
+              </w:rPr>
+              <w:t>3</w:t>
+            </w:r>
+            <w:r>
+              <w:rPr>
+                <w:rFonts w:asciiTheme="minorHAnsi" w:eastAsiaTheme="minorEastAsia" w:hAnsiTheme="minorHAnsi" w:cstheme="minorBidi"/>
+                <w:sz w:val="22"/>
+                <w:szCs w:val="22"/>
+                <w:lang w:val="fr-CH" w:eastAsia="fr-CH"/>
+              </w:rPr>
+              <w:tab/>
+            </w:r>
+            <w:r>
+              <w:rPr>
+                <w:rStyle w:val="Lienhypertexte"/>
+              </w:rPr>
+              <w:t>Réalisation</w:t>
+            </w:r>
+            <w:r>
+              <w:rPr>
+                <w:webHidden/>
+              </w:rPr>
+              <w:tab/>
+            </w:r>
+            <w:r>
+              <w:rPr>
+                <w:webHidden/>
+              </w:rPr>
+              <w:fldChar w:fldCharType="begin"/>
+            </w:r>
+            <w:r>
+              <w:rPr>
+                <w:webHidden/>
+              </w:rPr>
+              <w:instrText xml:space="preserve"> PAGEREF _Toc135147403 \h </w:instrText>
+            </w:r>
+            <w:r>
+              <w:rPr>
+                <w:webHidden/>
+              </w:rPr>
+            </w:r>
+            <w:r>
+              <w:rPr>
+                <w:webHidden/>
+              </w:rPr>
+              <w:fldChar w:fldCharType="separate"/>
+            </w:r>
+            <w:r>
+              <w:rPr>
+                <w:webHidden/>
+              </w:rPr>
+              <w:t>18</w:t>
+            </w:r>
+            <w:r>
+              <w:rPr>
+                <w:webHidden/>
+              </w:rPr>
+              <w:fldChar w:fldCharType="end"/>
+            </w:r>
+          </w:hyperlink>
+        </w:p>
+        <w:p>
+          <w:pPr>
+            <w:pStyle w:val="TM2"/>
+            <w:tabs>
+              <w:tab w:val="left" w:pos="800"/>
+              <w:tab w:val="right" w:leader="dot" w:pos="9060"/>
+            </w:tabs>
+            <w:rPr>
+              <w:rFonts w:asciiTheme="minorHAnsi" w:eastAsiaTheme="minorEastAsia" w:hAnsiTheme="minorHAnsi" w:cstheme="minorBidi"/>
+              <w:noProof/>
+              <w:sz w:val="22"/>
+              <w:szCs w:val="22"/>
+              <w:lang w:val="fr-CH" w:eastAsia="fr-CH"/>
+            </w:rPr>
+          </w:pPr>
+          <w:hyperlink w:anchor="_Toc135147404" w:history="1">
+            <w:r>
+              <w:rPr>
+                <w:rStyle w:val="Lienhypertexte"/>
+                <w:noProof/>
+              </w:rPr>
+              <w:t>3.1</w:t>
+            </w:r>
+            <w:r>
+              <w:rPr>
+                <w:rFonts w:asciiTheme="minorHAnsi" w:eastAsiaTheme="minorEastAsia" w:hAnsiTheme="minorHAnsi" w:cstheme="minorBidi"/>
+                <w:noProof/>
+                <w:sz w:val="22"/>
+                <w:szCs w:val="22"/>
+                <w:lang w:val="fr-CH" w:eastAsia="fr-CH"/>
+              </w:rPr>
+              <w:tab/>
+            </w:r>
+            <w:r>
+              <w:rPr>
+                <w:rStyle w:val="Lienhypertexte"/>
+                <w:noProof/>
+              </w:rPr>
+              <w:t>Dossier de réalisation</w:t>
+            </w:r>
+            <w:r>
+              <w:rPr>
+                <w:noProof/>
+                <w:webHidden/>
+              </w:rPr>
+              <w:tab/>
+            </w:r>
+            <w:r>
+              <w:rPr>
+                <w:noProof/>
+                <w:webHidden/>
+              </w:rPr>
+              <w:fldChar w:fldCharType="begin"/>
+            </w:r>
+            <w:r>
+              <w:rPr>
+                <w:noProof/>
+                <w:webHidden/>
+              </w:rPr>
+              <w:instrText xml:space="preserve"> PAGEREF _Toc135147404 \h </w:instrText>
+            </w:r>
+            <w:r>
+              <w:rPr>
+                <w:noProof/>
+                <w:webHidden/>
+              </w:rPr>
+            </w:r>
+            <w:r>
+              <w:rPr>
+                <w:noProof/>
+                <w:webHidden/>
+              </w:rPr>
+              <w:fldChar w:fldCharType="separate"/>
+            </w:r>
+            <w:r>
+              <w:rPr>
+                <w:noProof/>
+                <w:webHidden/>
+              </w:rPr>
+              <w:t>18</w:t>
+            </w:r>
+            <w:r>
+              <w:rPr>
+                <w:noProof/>
+                <w:webHidden/>
+              </w:rPr>
+              <w:fldChar w:fldCharType="end"/>
+            </w:r>
+          </w:hyperlink>
+        </w:p>
+        <w:p>
+          <w:pPr>
+            <w:pStyle w:val="TM3"/>
+            <w:tabs>
+              <w:tab w:val="left" w:pos="1200"/>
+              <w:tab w:val="right" w:leader="dot" w:pos="9060"/>
+            </w:tabs>
+            <w:rPr>
+              <w:rFonts w:asciiTheme="minorHAnsi" w:eastAsiaTheme="minorEastAsia" w:hAnsiTheme="minorHAnsi" w:cstheme="minorBidi"/>
+              <w:noProof/>
+              <w:sz w:val="22"/>
+              <w:szCs w:val="22"/>
+              <w:lang w:val="fr-CH" w:eastAsia="fr-CH"/>
+            </w:rPr>
+          </w:pPr>
+          <w:hyperlink w:anchor="_Toc135147405" w:history="1">
+            <w:r>
+              <w:rPr>
+                <w:rStyle w:val="Lienhypertexte"/>
+                <w:noProof/>
+              </w:rPr>
+              <w:t>3.1.1</w:t>
+            </w:r>
+            <w:r>
+              <w:rPr>
+                <w:rFonts w:asciiTheme="minorHAnsi" w:eastAsiaTheme="minorEastAsia" w:hAnsiTheme="minorHAnsi" w:cstheme="minorBidi"/>
+                <w:noProof/>
+                <w:sz w:val="22"/>
+                <w:szCs w:val="22"/>
+                <w:lang w:val="fr-CH" w:eastAsia="fr-CH"/>
+              </w:rPr>
+              <w:tab/>
+            </w:r>
+            <w:r>
+              <w:rPr>
+                <w:rStyle w:val="Lienhypertexte"/>
+                <w:noProof/>
+              </w:rPr>
+              <w:t>Répertoire du projet</w:t>
+            </w:r>
+            <w:r>
+              <w:rPr>
+                <w:noProof/>
+                <w:webHidden/>
+              </w:rPr>
+              <w:tab/>
+            </w:r>
+            <w:r>
+              <w:rPr>
+                <w:noProof/>
+                <w:webHidden/>
+              </w:rPr>
+              <w:fldChar w:fldCharType="begin"/>
+            </w:r>
+            <w:r>
+              <w:rPr>
+                <w:noProof/>
+                <w:webHidden/>
+              </w:rPr>
+              <w:instrText xml:space="preserve"> PAGEREF _Toc135147405 \h </w:instrText>
+            </w:r>
+            <w:r>
+              <w:rPr>
+                <w:noProof/>
+                <w:webHidden/>
+              </w:rPr>
+            </w:r>
+            <w:r>
+              <w:rPr>
+                <w:noProof/>
+                <w:webHidden/>
+              </w:rPr>
+              <w:fldChar w:fldCharType="separate"/>
+            </w:r>
+            <w:r>
+              <w:rPr>
+                <w:noProof/>
+                <w:webHidden/>
+              </w:rPr>
+              <w:t>18</w:t>
+            </w:r>
+            <w:r>
+              <w:rPr>
+                <w:noProof/>
+                <w:webHidden/>
+              </w:rPr>
+              <w:fldChar w:fldCharType="end"/>
+            </w:r>
+          </w:hyperlink>
+        </w:p>
+        <w:p>
+          <w:pPr>
+            <w:pStyle w:val="TM3"/>
+            <w:tabs>
+              <w:tab w:val="left" w:pos="1200"/>
+              <w:tab w:val="right" w:leader="dot" w:pos="9060"/>
+            </w:tabs>
+            <w:rPr>
+              <w:rFonts w:asciiTheme="minorHAnsi" w:eastAsiaTheme="minorEastAsia" w:hAnsiTheme="minorHAnsi" w:cstheme="minorBidi"/>
+              <w:noProof/>
+              <w:sz w:val="22"/>
+              <w:szCs w:val="22"/>
+              <w:lang w:val="fr-CH" w:eastAsia="fr-CH"/>
+            </w:rPr>
+          </w:pPr>
+          <w:hyperlink w:anchor="_Toc135147406" w:history="1">
+            <w:r>
+              <w:rPr>
+                <w:rStyle w:val="Lienhypertexte"/>
+                <w:noProof/>
+              </w:rPr>
+              <w:t>3.1.2</w:t>
+            </w:r>
+            <w:r>
+              <w:rPr>
+                <w:rFonts w:asciiTheme="minorHAnsi" w:eastAsiaTheme="minorEastAsia" w:hAnsiTheme="minorHAnsi" w:cstheme="minorBidi"/>
+                <w:noProof/>
+                <w:sz w:val="22"/>
+                <w:szCs w:val="22"/>
+                <w:lang w:val="fr-CH" w:eastAsia="fr-CH"/>
+              </w:rPr>
+              <w:tab/>
+            </w:r>
+            <w:r>
+              <w:rPr>
+                <w:rStyle w:val="Lienhypertexte"/>
+                <w:noProof/>
+              </w:rPr>
+              <w:t>Architecture du projet</w:t>
+            </w:r>
+            <w:r>
+              <w:rPr>
+                <w:noProof/>
+                <w:webHidden/>
+              </w:rPr>
+              <w:tab/>
+            </w:r>
+            <w:r>
+              <w:rPr>
+                <w:noProof/>
+                <w:webHidden/>
+              </w:rPr>
+              <w:fldChar w:fldCharType="begin"/>
+            </w:r>
+            <w:r>
+              <w:rPr>
+                <w:noProof/>
+                <w:webHidden/>
+              </w:rPr>
+              <w:instrText xml:space="preserve"> PAGEREF _Toc135147406 \h </w:instrText>
+            </w:r>
+            <w:r>
+              <w:rPr>
+                <w:noProof/>
+                <w:webHidden/>
+              </w:rPr>
+            </w:r>
+            <w:r>
+              <w:rPr>
+                <w:noProof/>
+                <w:webHidden/>
+              </w:rPr>
+              <w:fldChar w:fldCharType="separate"/>
+            </w:r>
+            <w:r>
+              <w:rPr>
+                <w:noProof/>
+                <w:webHidden/>
+              </w:rPr>
+              <w:t>18</w:t>
+            </w:r>
+            <w:r>
+              <w:rPr>
+                <w:noProof/>
+                <w:webHidden/>
+              </w:rPr>
+              <w:fldChar w:fldCharType="end"/>
+            </w:r>
+          </w:hyperlink>
+        </w:p>
+        <w:p>
+          <w:pPr>
+            <w:pStyle w:val="TM2"/>
+            <w:tabs>
+              <w:tab w:val="left" w:pos="800"/>
+              <w:tab w:val="right" w:leader="dot" w:pos="9060"/>
+            </w:tabs>
+            <w:rPr>
+              <w:rFonts w:asciiTheme="minorHAnsi" w:eastAsiaTheme="minorEastAsia" w:hAnsiTheme="minorHAnsi" w:cstheme="minorBidi"/>
+              <w:noProof/>
+              <w:sz w:val="22"/>
+              <w:szCs w:val="22"/>
+              <w:lang w:val="fr-CH" w:eastAsia="fr-CH"/>
+            </w:rPr>
+          </w:pPr>
+          <w:hyperlink w:anchor="_Toc135147407" w:history="1">
+            <w:r>
+              <w:rPr>
+                <w:rStyle w:val="Lienhypertexte"/>
+                <w:noProof/>
+              </w:rPr>
+              <w:t>3.2</w:t>
+            </w:r>
+            <w:r>
+              <w:rPr>
+                <w:rFonts w:asciiTheme="minorHAnsi" w:eastAsiaTheme="minorEastAsia" w:hAnsiTheme="minorHAnsi" w:cstheme="minorBidi"/>
+                <w:noProof/>
+                <w:sz w:val="22"/>
+                <w:szCs w:val="22"/>
+                <w:lang w:val="fr-CH" w:eastAsia="fr-CH"/>
+              </w:rPr>
+              <w:tab/>
+            </w:r>
+            <w:r>
+              <w:rPr>
+                <w:rStyle w:val="Lienhypertexte"/>
+                <w:noProof/>
+              </w:rPr>
+              <w:t>Script</w:t>
+            </w:r>
+            <w:r>
+              <w:rPr>
+                <w:noProof/>
+                <w:webHidden/>
+              </w:rPr>
+              <w:tab/>
+            </w:r>
+            <w:r>
+              <w:rPr>
+                <w:noProof/>
+                <w:webHidden/>
+              </w:rPr>
+              <w:fldChar w:fldCharType="begin"/>
+            </w:r>
+            <w:r>
+              <w:rPr>
+                <w:noProof/>
+                <w:webHidden/>
+              </w:rPr>
+              <w:instrText xml:space="preserve"> PAGEREF _Toc135147407 \h </w:instrText>
+            </w:r>
+            <w:r>
+              <w:rPr>
+                <w:noProof/>
+                <w:webHidden/>
+              </w:rPr>
+            </w:r>
+            <w:r>
+              <w:rPr>
+                <w:noProof/>
+                <w:webHidden/>
+              </w:rPr>
+              <w:fldChar w:fldCharType="separate"/>
+            </w:r>
+            <w:r>
+              <w:rPr>
+                <w:noProof/>
+                <w:webHidden/>
+              </w:rPr>
+              <w:t>19</w:t>
+            </w:r>
+            <w:r>
+              <w:rPr>
+                <w:noProof/>
+                <w:webHidden/>
+              </w:rPr>
+              <w:fldChar w:fldCharType="end"/>
+            </w:r>
+          </w:hyperlink>
+        </w:p>
+        <w:p>
+          <w:pPr>
+            <w:pStyle w:val="TM2"/>
+            <w:tabs>
+              <w:tab w:val="left" w:pos="800"/>
+              <w:tab w:val="right" w:leader="dot" w:pos="9060"/>
+            </w:tabs>
+            <w:rPr>
+              <w:rFonts w:asciiTheme="minorHAnsi" w:eastAsiaTheme="minorEastAsia" w:hAnsiTheme="minorHAnsi" w:cstheme="minorBidi"/>
+              <w:noProof/>
+              <w:sz w:val="22"/>
+              <w:szCs w:val="22"/>
+              <w:lang w:val="fr-CH" w:eastAsia="fr-CH"/>
+            </w:rPr>
+          </w:pPr>
+          <w:hyperlink w:anchor="_Toc135147408" w:history="1">
+            <w:r>
+              <w:rPr>
+                <w:rStyle w:val="Lienhypertexte"/>
+                <w:noProof/>
+              </w:rPr>
+              <w:t>3.3</w:t>
+            </w:r>
+            <w:r>
+              <w:rPr>
+                <w:rFonts w:asciiTheme="minorHAnsi" w:eastAsiaTheme="minorEastAsia" w:hAnsiTheme="minorHAnsi" w:cstheme="minorBidi"/>
+                <w:noProof/>
+                <w:sz w:val="22"/>
+                <w:szCs w:val="22"/>
+                <w:lang w:val="fr-CH" w:eastAsia="fr-CH"/>
+              </w:rPr>
+              <w:tab/>
+            </w:r>
+            <w:r>
+              <w:rPr>
+                <w:rStyle w:val="Lienhypertexte"/>
+                <w:noProof/>
+              </w:rPr>
+              <w:t>Algorithme de chiffrement</w:t>
+            </w:r>
+            <w:r>
+              <w:rPr>
+                <w:noProof/>
+                <w:webHidden/>
+              </w:rPr>
+              <w:tab/>
+            </w:r>
+            <w:r>
+              <w:rPr>
+                <w:noProof/>
+                <w:webHidden/>
+              </w:rPr>
+              <w:fldChar w:fldCharType="begin"/>
+            </w:r>
+            <w:r>
+              <w:rPr>
+                <w:noProof/>
+                <w:webHidden/>
+              </w:rPr>
+              <w:instrText xml:space="preserve"> PAGEREF _Toc135147408 \h </w:instrText>
+            </w:r>
+            <w:r>
+              <w:rPr>
+                <w:noProof/>
+                <w:webHidden/>
+              </w:rPr>
+            </w:r>
+            <w:r>
+              <w:rPr>
+                <w:noProof/>
+                <w:webHidden/>
+              </w:rPr>
+              <w:fldChar w:fldCharType="separate"/>
+            </w:r>
+            <w:r>
+              <w:rPr>
+                <w:noProof/>
+                <w:webHidden/>
+              </w:rPr>
+              <w:t>19</w:t>
             </w:r>
             <w:r>
               <w:rPr>
@@ -2893,7 +3502,7 @@
         <w:pStyle w:val="Titre1"/>
       </w:pPr>
       <w:bookmarkStart w:id="1" w:name="_Toc499021832"/>
-      <w:bookmarkStart w:id="2" w:name="_Toc134439955"/>
+      <w:bookmarkStart w:id="2" w:name="_Toc135147383"/>
       <w:r>
         <w:lastRenderedPageBreak/>
         <w:t>Analyse prél</w:t>
@@ -2912,7 +3521,7 @@
         <w:pStyle w:val="Titre2"/>
       </w:pPr>
       <w:bookmarkStart w:id="3" w:name="_Toc499021833"/>
-      <w:bookmarkStart w:id="4" w:name="_Toc134439956"/>
+      <w:bookmarkStart w:id="4" w:name="_Toc135147384"/>
       <w:r>
         <w:t>Introduction</w:t>
       </w:r>
@@ -3064,7 +3673,7 @@
       <w:pPr>
         <w:pStyle w:val="Titre2"/>
       </w:pPr>
-      <w:bookmarkStart w:id="5" w:name="_Toc134439957"/>
+      <w:bookmarkStart w:id="5" w:name="_Toc135147385"/>
       <w:r>
         <w:t>Organisation</w:t>
       </w:r>
@@ -3573,7 +4182,7 @@
       <w:pPr>
         <w:pStyle w:val="Titre2"/>
       </w:pPr>
-      <w:bookmarkStart w:id="6" w:name="_Toc134439958"/>
+      <w:bookmarkStart w:id="6" w:name="_Toc135147386"/>
       <w:r>
         <w:t>Méthodologie de projet</w:t>
       </w:r>
@@ -3625,7 +4234,7 @@
         <w:pStyle w:val="Titre2"/>
       </w:pPr>
       <w:bookmarkStart w:id="7" w:name="_Toc499021834"/>
-      <w:bookmarkStart w:id="8" w:name="_Toc134439959"/>
+      <w:bookmarkStart w:id="8" w:name="_Toc135147387"/>
       <w:r>
         <w:t>Objectifs</w:t>
       </w:r>
@@ -3691,7 +4300,7 @@
       <w:pPr>
         <w:pStyle w:val="Titre2"/>
       </w:pPr>
-      <w:bookmarkStart w:id="9" w:name="_Toc134439960"/>
+      <w:bookmarkStart w:id="9" w:name="_Toc135147388"/>
       <w:r>
         <w:lastRenderedPageBreak/>
         <w:t>Objectifs de projet</w:t>
@@ -3703,7 +4312,7 @@
       <w:pPr>
         <w:pStyle w:val="Titre3"/>
       </w:pPr>
-      <w:bookmarkStart w:id="10" w:name="_Toc134439961"/>
+      <w:bookmarkStart w:id="10" w:name="_Toc135147389"/>
       <w:r>
         <w:t>Fonctionnalités générales</w:t>
       </w:r>
@@ -3781,7 +4390,7 @@
       <w:pPr>
         <w:pStyle w:val="Titre3"/>
       </w:pPr>
-      <w:bookmarkStart w:id="11" w:name="_Toc134439962"/>
+      <w:bookmarkStart w:id="11" w:name="_Toc135147390"/>
       <w:r>
         <w:t>Fonctionnalités détaillées selon le type d’utilisateur</w:t>
       </w:r>
@@ -4089,7 +4698,7 @@
         <w:pStyle w:val="Titre2"/>
       </w:pPr>
       <w:bookmarkStart w:id="12" w:name="_Toc499021835"/>
-      <w:bookmarkStart w:id="13" w:name="_Toc134439963"/>
+      <w:bookmarkStart w:id="13" w:name="_Toc135147391"/>
       <w:r>
         <w:lastRenderedPageBreak/>
         <w:t>Planification</w:t>
@@ -4347,7 +4956,7 @@
         <w:pStyle w:val="Titre1"/>
       </w:pPr>
       <w:bookmarkStart w:id="14" w:name="_Toc499021836"/>
-      <w:bookmarkStart w:id="15" w:name="_Toc134439964"/>
+      <w:bookmarkStart w:id="15" w:name="_Toc135147392"/>
       <w:r>
         <w:lastRenderedPageBreak/>
         <w:t>A</w:t>
@@ -4369,7 +4978,7 @@
         </w:rPr>
       </w:pPr>
       <w:bookmarkStart w:id="16" w:name="_Toc499021837"/>
-      <w:bookmarkStart w:id="17" w:name="_Toc134439965"/>
+      <w:bookmarkStart w:id="17" w:name="_Toc135147393"/>
       <w:r>
         <w:t>Concept</w:t>
       </w:r>
@@ -4380,7 +4989,7 @@
       <w:pPr>
         <w:pStyle w:val="Titre3"/>
       </w:pPr>
-      <w:bookmarkStart w:id="18" w:name="_Toc134439966"/>
+      <w:bookmarkStart w:id="18" w:name="_Toc135147394"/>
       <w:r>
         <w:t>Use cases</w:t>
       </w:r>
@@ -5134,7 +5743,7 @@
       <w:pPr>
         <w:pStyle w:val="Titre3"/>
       </w:pPr>
-      <w:bookmarkStart w:id="19" w:name="_Toc134439967"/>
+      <w:bookmarkStart w:id="19" w:name="_Toc135147395"/>
       <w:r>
         <w:t>Scénarios</w:t>
       </w:r>
@@ -6681,7 +7290,7 @@
       <w:pPr>
         <w:pStyle w:val="Titre3"/>
       </w:pPr>
-      <w:bookmarkStart w:id="20" w:name="_Toc134439968"/>
+      <w:bookmarkStart w:id="20" w:name="_Toc135147396"/>
       <w:r>
         <w:lastRenderedPageBreak/>
         <w:t>Maquettes</w:t>
@@ -7457,26 +8066,26 @@
           <w:noProof/>
         </w:rPr>
         <w:drawing>
-          <wp:anchor distT="0" distB="0" distL="114300" distR="114300" simplePos="0" relativeHeight="251683840" behindDoc="1" locked="0" layoutInCell="1" allowOverlap="1" wp14:anchorId="7AD46450" wp14:editId="7FB4787D">
+          <wp:anchor distT="0" distB="0" distL="114300" distR="114300" simplePos="0" relativeHeight="251741184" behindDoc="1" locked="0" layoutInCell="1" allowOverlap="1" wp14:anchorId="48E54584" wp14:editId="63E0DF25">
             <wp:simplePos x="0" y="0"/>
             <wp:positionH relativeFrom="margin">
               <wp:align>center</wp:align>
             </wp:positionH>
             <wp:positionV relativeFrom="paragraph">
-              <wp:posOffset>7620</wp:posOffset>
+              <wp:posOffset>9525</wp:posOffset>
             </wp:positionV>
-            <wp:extent cx="4476115" cy="2519680"/>
-            <wp:effectExtent l="0" t="0" r="635" b="0"/>
+            <wp:extent cx="4476750" cy="2519680"/>
+            <wp:effectExtent l="0" t="0" r="0" b="0"/>
             <wp:wrapTight wrapText="bothSides">
               <wp:wrapPolygon edited="0">
                 <wp:start x="0" y="0"/>
                 <wp:lineTo x="0" y="21393"/>
-                <wp:lineTo x="21511" y="21393"/>
-                <wp:lineTo x="21511" y="0"/>
+                <wp:lineTo x="21508" y="21393"/>
+                <wp:lineTo x="21508" y="0"/>
                 <wp:lineTo x="0" y="0"/>
               </wp:wrapPolygon>
             </wp:wrapTight>
-            <wp:docPr id="25" name="Image 25"/>
+            <wp:docPr id="6" name="Image 6"/>
             <wp:cNvGraphicFramePr>
               <a:graphicFrameLocks xmlns:a="http://schemas.openxmlformats.org/drawingml/2006/main" noChangeAspect="1"/>
             </wp:cNvGraphicFramePr>
@@ -7484,7 +8093,7 @@
               <a:graphicData uri="http://schemas.openxmlformats.org/drawingml/2006/picture">
                 <pic:pic xmlns:pic="http://schemas.openxmlformats.org/drawingml/2006/picture">
                   <pic:nvPicPr>
-                    <pic:cNvPr id="0" name="Picture 9"/>
+                    <pic:cNvPr id="0" name="Picture 1"/>
                     <pic:cNvPicPr>
                       <a:picLocks noChangeAspect="1" noChangeArrowheads="1"/>
                     </pic:cNvPicPr>
@@ -7505,7 +8114,7 @@
                   <pic:spPr bwMode="auto">
                     <a:xfrm>
                       <a:off x="0" y="0"/>
-                      <a:ext cx="4476115" cy="2519680"/>
+                      <a:ext cx="4476750" cy="2519680"/>
                     </a:xfrm>
                     <a:prstGeom prst="rect">
                       <a:avLst/>
@@ -7518,12 +8127,6 @@
                 </pic:pic>
               </a:graphicData>
             </a:graphic>
-            <wp14:sizeRelH relativeFrom="margin">
-              <wp14:pctWidth>0</wp14:pctWidth>
-            </wp14:sizeRelH>
-            <wp14:sizeRelV relativeFrom="margin">
-              <wp14:pctHeight>0</wp14:pctHeight>
-            </wp14:sizeRelV>
           </wp:anchor>
         </w:drawing>
       </w:r>
@@ -9404,7 +10007,7 @@
       <w:pPr>
         <w:pStyle w:val="Titre3"/>
       </w:pPr>
-      <w:bookmarkStart w:id="21" w:name="_Toc134439969"/>
+      <w:bookmarkStart w:id="21" w:name="_Toc135147397"/>
       <w:r>
         <w:rPr>
           <w:noProof/>
@@ -9629,7 +10232,7 @@
       <w:pPr>
         <w:pStyle w:val="Titre3"/>
       </w:pPr>
-      <w:bookmarkStart w:id="22" w:name="_Toc134439970"/>
+      <w:bookmarkStart w:id="22" w:name="_Toc135147398"/>
       <w:r>
         <w:t>MLD</w:t>
       </w:r>
@@ -9870,7 +10473,7 @@
       </w:pPr>
       <w:bookmarkStart w:id="23" w:name="_Toc71691012"/>
       <w:bookmarkStart w:id="24" w:name="_Toc499021838"/>
-      <w:bookmarkStart w:id="25" w:name="_Toc134439971"/>
+      <w:bookmarkStart w:id="25" w:name="_Toc135147399"/>
       <w:r>
         <w:lastRenderedPageBreak/>
         <w:t>Stratégie de test</w:t>
@@ -9951,7 +10554,7 @@
       <w:bookmarkStart w:id="26" w:name="_Toc25553310"/>
       <w:bookmarkStart w:id="27" w:name="_Toc71691015"/>
       <w:bookmarkStart w:id="28" w:name="_Toc499021839"/>
-      <w:bookmarkStart w:id="29" w:name="_Toc134439972"/>
+      <w:bookmarkStart w:id="29" w:name="_Toc135147400"/>
       <w:r>
         <w:t>R</w:t>
       </w:r>
@@ -9993,9 +10596,71 @@
         <w:pStyle w:val="Titre2"/>
       </w:pPr>
       <w:bookmarkStart w:id="30" w:name="_Toc499021840"/>
-      <w:bookmarkStart w:id="31" w:name="_Toc134439973"/>
-      <w:r>
+      <w:bookmarkStart w:id="31" w:name="_Toc135147401"/>
+      <w:r>
+        <w:rPr>
+          <w:noProof/>
+        </w:rPr>
         <w:lastRenderedPageBreak/>
+        <w:drawing>
+          <wp:anchor distT="0" distB="0" distL="114300" distR="114300" simplePos="0" relativeHeight="251740160" behindDoc="1" locked="0" layoutInCell="1" allowOverlap="1" wp14:anchorId="7673823F" wp14:editId="22AD25A4">
+            <wp:simplePos x="0" y="0"/>
+            <wp:positionH relativeFrom="margin">
+              <wp:align>right</wp:align>
+            </wp:positionH>
+            <wp:positionV relativeFrom="paragraph">
+              <wp:posOffset>541297</wp:posOffset>
+            </wp:positionV>
+            <wp:extent cx="8891270" cy="4552315"/>
+            <wp:effectExtent l="0" t="0" r="5080" b="635"/>
+            <wp:wrapTight wrapText="bothSides">
+              <wp:wrapPolygon edited="0">
+                <wp:start x="0" y="0"/>
+                <wp:lineTo x="0" y="21513"/>
+                <wp:lineTo x="21566" y="21513"/>
+                <wp:lineTo x="21566" y="0"/>
+                <wp:lineTo x="0" y="0"/>
+              </wp:wrapPolygon>
+            </wp:wrapTight>
+            <wp:docPr id="5" name="Image 5"/>
+            <wp:cNvGraphicFramePr>
+              <a:graphicFrameLocks xmlns:a="http://schemas.openxmlformats.org/drawingml/2006/main" noChangeAspect="1"/>
+            </wp:cNvGraphicFramePr>
+            <a:graphic xmlns:a="http://schemas.openxmlformats.org/drawingml/2006/main">
+              <a:graphicData uri="http://schemas.openxmlformats.org/drawingml/2006/picture">
+                <pic:pic xmlns:pic="http://schemas.openxmlformats.org/drawingml/2006/picture">
+                  <pic:nvPicPr>
+                    <pic:cNvPr id="1" name=""/>
+                    <pic:cNvPicPr/>
+                  </pic:nvPicPr>
+                  <pic:blipFill>
+                    <a:blip r:embed="rId48">
+                      <a:extLst>
+                        <a:ext uri="{28A0092B-C50C-407E-A947-70E740481C1C}">
+                          <a14:useLocalDpi xmlns:a14="http://schemas.microsoft.com/office/drawing/2010/main" val="0"/>
+                        </a:ext>
+                      </a:extLst>
+                    </a:blip>
+                    <a:stretch>
+                      <a:fillRect/>
+                    </a:stretch>
+                  </pic:blipFill>
+                  <pic:spPr>
+                    <a:xfrm>
+                      <a:off x="0" y="0"/>
+                      <a:ext cx="8891270" cy="4552315"/>
+                    </a:xfrm>
+                    <a:prstGeom prst="rect">
+                      <a:avLst/>
+                    </a:prstGeom>
+                  </pic:spPr>
+                </pic:pic>
+              </a:graphicData>
+            </a:graphic>
+          </wp:anchor>
+        </w:drawing>
+      </w:r>
+      <w:r>
         <w:t>Planification</w:t>
       </w:r>
       <w:bookmarkEnd w:id="30"/>
@@ -10009,7 +10674,7 @@
         <mc:AlternateContent>
           <mc:Choice Requires="wps">
             <w:drawing>
-              <wp:anchor distT="0" distB="0" distL="114300" distR="114300" simplePos="0" relativeHeight="251736064" behindDoc="1" locked="0" layoutInCell="1" allowOverlap="1" wp14:anchorId="38AC317E" wp14:editId="6371E487">
+              <wp:anchor distT="0" distB="0" distL="114300" distR="114300" simplePos="0" relativeHeight="251736064" behindDoc="1" locked="0" layoutInCell="1" allowOverlap="1" wp14:anchorId="38AC317E" wp14:editId="44E712DA">
                 <wp:simplePos x="0" y="0"/>
                 <wp:positionH relativeFrom="margin">
                   <wp:align>left</wp:align>
@@ -10150,68 +10815,6 @@
         </mc:AlternateContent>
       </w:r>
       <w:r>
-        <w:rPr>
-          <w:noProof/>
-        </w:rPr>
-        <w:drawing>
-          <wp:anchor distT="0" distB="0" distL="114300" distR="114300" simplePos="0" relativeHeight="251734016" behindDoc="1" locked="0" layoutInCell="1" allowOverlap="1" wp14:anchorId="66BDE598" wp14:editId="19B5EB43">
-            <wp:simplePos x="0" y="0"/>
-            <wp:positionH relativeFrom="margin">
-              <wp:align>left</wp:align>
-            </wp:positionH>
-            <wp:positionV relativeFrom="paragraph">
-              <wp:posOffset>193040</wp:posOffset>
-            </wp:positionV>
-            <wp:extent cx="8891270" cy="4544695"/>
-            <wp:effectExtent l="0" t="0" r="5080" b="8255"/>
-            <wp:wrapTight wrapText="bothSides">
-              <wp:wrapPolygon edited="0">
-                <wp:start x="0" y="0"/>
-                <wp:lineTo x="0" y="21549"/>
-                <wp:lineTo x="21566" y="21549"/>
-                <wp:lineTo x="21566" y="0"/>
-                <wp:lineTo x="0" y="0"/>
-              </wp:wrapPolygon>
-            </wp:wrapTight>
-            <wp:docPr id="7" name="Image 7"/>
-            <wp:cNvGraphicFramePr>
-              <a:graphicFrameLocks xmlns:a="http://schemas.openxmlformats.org/drawingml/2006/main" noChangeAspect="1"/>
-            </wp:cNvGraphicFramePr>
-            <a:graphic xmlns:a="http://schemas.openxmlformats.org/drawingml/2006/main">
-              <a:graphicData uri="http://schemas.openxmlformats.org/drawingml/2006/picture">
-                <pic:pic xmlns:pic="http://schemas.openxmlformats.org/drawingml/2006/picture">
-                  <pic:nvPicPr>
-                    <pic:cNvPr id="1" name=""/>
-                    <pic:cNvPicPr/>
-                  </pic:nvPicPr>
-                  <pic:blipFill>
-                    <a:blip r:embed="rId48">
-                      <a:extLst>
-                        <a:ext uri="{28A0092B-C50C-407E-A947-70E740481C1C}">
-                          <a14:useLocalDpi xmlns:a14="http://schemas.microsoft.com/office/drawing/2010/main" val="0"/>
-                        </a:ext>
-                      </a:extLst>
-                    </a:blip>
-                    <a:stretch>
-                      <a:fillRect/>
-                    </a:stretch>
-                  </pic:blipFill>
-                  <pic:spPr>
-                    <a:xfrm>
-                      <a:off x="0" y="0"/>
-                      <a:ext cx="8891270" cy="4544695"/>
-                    </a:xfrm>
-                    <a:prstGeom prst="rect">
-                      <a:avLst/>
-                    </a:prstGeom>
-                  </pic:spPr>
-                </pic:pic>
-              </a:graphicData>
-            </a:graphic>
-          </wp:anchor>
-        </w:drawing>
-      </w:r>
-      <w:r>
         <w:t>Ma planification se réalise sur Trello et suis le concept des Sprints :</w:t>
       </w:r>
     </w:p>
@@ -10236,7 +10839,7 @@
       <w:bookmarkStart w:id="32" w:name="_Toc25553314"/>
       <w:bookmarkStart w:id="33" w:name="_Toc71691019"/>
       <w:bookmarkStart w:id="34" w:name="_Toc499021841"/>
-      <w:bookmarkStart w:id="35" w:name="_Toc134439974"/>
+      <w:bookmarkStart w:id="35" w:name="_Toc135147402"/>
       <w:r>
         <w:lastRenderedPageBreak/>
         <w:t>Dossier de conception</w:t>
@@ -10573,7 +11176,437 @@
         <w:t xml:space="preserve"> CSS</w:t>
       </w:r>
     </w:p>
+    <w:p>
+      <w:r>
+        <w:br w:type="page"/>
+      </w:r>
+    </w:p>
+    <w:p>
+      <w:pPr>
+        <w:pStyle w:val="Titre1"/>
+      </w:pPr>
+      <w:bookmarkStart w:id="36" w:name="_Toc135147403"/>
+      <w:r>
+        <w:lastRenderedPageBreak/>
+        <w:t>Réalisation</w:t>
+      </w:r>
+      <w:bookmarkEnd w:id="36"/>
+    </w:p>
+    <w:p>
+      <w:pPr>
+        <w:pStyle w:val="Titre2"/>
+      </w:pPr>
+      <w:bookmarkStart w:id="37" w:name="_Toc135147404"/>
+      <w:r>
+        <w:t>Dossier de réalisation</w:t>
+      </w:r>
+      <w:bookmarkEnd w:id="37"/>
+    </w:p>
+    <w:p>
+      <w:pPr>
+        <w:pStyle w:val="Titre3"/>
+      </w:pPr>
+      <w:bookmarkStart w:id="38" w:name="_Toc135147405"/>
+      <w:r>
+        <w:t>Répertoire du projet</w:t>
+      </w:r>
+      <w:bookmarkEnd w:id="38"/>
+    </w:p>
+    <w:p>
+      <w:pPr>
+        <w:keepNext/>
+      </w:pPr>
+      <w:r>
+        <w:rPr>
+          <w:noProof/>
+        </w:rPr>
+        <mc:AlternateContent>
+          <mc:Choice Requires="wps">
+            <w:drawing>
+              <wp:anchor distT="0" distB="0" distL="114300" distR="114300" simplePos="0" relativeHeight="251739136" behindDoc="1" locked="0" layoutInCell="1" allowOverlap="1" wp14:anchorId="0DB02168" wp14:editId="5E3F219E">
+                <wp:simplePos x="0" y="0"/>
+                <wp:positionH relativeFrom="column">
+                  <wp:posOffset>23495</wp:posOffset>
+                </wp:positionH>
+                <wp:positionV relativeFrom="paragraph">
+                  <wp:posOffset>1930400</wp:posOffset>
+                </wp:positionV>
+                <wp:extent cx="4724400" cy="133350"/>
+                <wp:effectExtent l="0" t="0" r="0" b="0"/>
+                <wp:wrapTight wrapText="bothSides">
+                  <wp:wrapPolygon edited="0">
+                    <wp:start x="0" y="0"/>
+                    <wp:lineTo x="0" y="18514"/>
+                    <wp:lineTo x="21513" y="18514"/>
+                    <wp:lineTo x="21513" y="0"/>
+                    <wp:lineTo x="0" y="0"/>
+                  </wp:wrapPolygon>
+                </wp:wrapTight>
+                <wp:docPr id="4" name="Zone de texte 4"/>
+                <wp:cNvGraphicFramePr/>
+                <a:graphic xmlns:a="http://schemas.openxmlformats.org/drawingml/2006/main">
+                  <a:graphicData uri="http://schemas.microsoft.com/office/word/2010/wordprocessingShape">
+                    <wps:wsp>
+                      <wps:cNvSpPr txBox="1"/>
+                      <wps:spPr>
+                        <a:xfrm>
+                          <a:off x="0" y="0"/>
+                          <a:ext cx="4724400" cy="133350"/>
+                        </a:xfrm>
+                        <a:prstGeom prst="rect">
+                          <a:avLst/>
+                        </a:prstGeom>
+                        <a:solidFill>
+                          <a:prstClr val="white"/>
+                        </a:solidFill>
+                        <a:ln>
+                          <a:noFill/>
+                        </a:ln>
+                      </wps:spPr>
+                      <wps:txbx>
+                        <w:txbxContent>
+                          <w:p>
+                            <w:pPr>
+                              <w:pStyle w:val="Lgende"/>
+                              <w:rPr>
+                                <w:noProof/>
+                                <w:sz w:val="24"/>
+                                <w:szCs w:val="20"/>
+                              </w:rPr>
+                            </w:pPr>
+                            <w:r>
+                              <w:t xml:space="preserve">Image </w:t>
+                            </w:r>
+                            <w:r>
+                              <w:fldChar w:fldCharType="begin"/>
+                            </w:r>
+                            <w:r>
+                              <w:instrText xml:space="preserve"> SEQ Image \* ARABIC </w:instrText>
+                            </w:r>
+                            <w:r>
+                              <w:fldChar w:fldCharType="separate"/>
+                            </w:r>
+                            <w:r>
+                              <w:rPr>
+                                <w:noProof/>
+                              </w:rPr>
+                              <w:t>31</w:t>
+                            </w:r>
+                            <w:r>
+                              <w:fldChar w:fldCharType="end"/>
+                            </w:r>
+                            <w:r>
+                              <w:t xml:space="preserve"> - Répertoire du projet</w:t>
+                            </w:r>
+                          </w:p>
+                        </w:txbxContent>
+                      </wps:txbx>
+                      <wps:bodyPr rot="0" spcFirstLastPara="0" vertOverflow="overflow" horzOverflow="overflow" vert="horz" wrap="square" lIns="0" tIns="0" rIns="0" bIns="0" numCol="1" spcCol="0" rtlCol="0" fromWordArt="0" anchor="t" anchorCtr="0" forceAA="0" compatLnSpc="1">
+                        <a:prstTxWarp prst="textNoShape">
+                          <a:avLst/>
+                        </a:prstTxWarp>
+                        <a:noAutofit/>
+                      </wps:bodyPr>
+                    </wps:wsp>
+                  </a:graphicData>
+                </a:graphic>
+                <wp14:sizeRelV relativeFrom="margin">
+                  <wp14:pctHeight>0</wp14:pctHeight>
+                </wp14:sizeRelV>
+              </wp:anchor>
+            </w:drawing>
+          </mc:Choice>
+          <mc:Fallback>
+            <w:pict>
+              <v:shape w14:anchorId="0DB02168" id="Zone de texte 4" o:spid="_x0000_s1048" type="#_x0000_t202" style="position:absolute;margin-left:1.85pt;margin-top:152pt;width:372pt;height:10.5pt;z-index:-251577344;visibility:visible;mso-wrap-style:square;mso-height-percent:0;mso-wrap-distance-left:9pt;mso-wrap-distance-top:0;mso-wrap-distance-right:9pt;mso-wrap-distance-bottom:0;mso-position-horizontal:absolute;mso-position-horizontal-relative:text;mso-position-vertical:absolute;mso-position-vertical-relative:text;mso-height-percent:0;mso-height-relative:margin;v-text-anchor:top" o:gfxdata="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" stroked="f">
+                <v:textbox inset="0,0,0,0">
+                  <w:txbxContent>
+                    <w:p>
+                      <w:pPr>
+                        <w:pStyle w:val="Lgende"/>
+                        <w:rPr>
+                          <w:noProof/>
+                          <w:sz w:val="24"/>
+                          <w:szCs w:val="20"/>
+                        </w:rPr>
+                      </w:pPr>
+                      <w:r>
+                        <w:t xml:space="preserve">Image </w:t>
+                      </w:r>
+                      <w:r>
+                        <w:fldChar w:fldCharType="begin"/>
+                      </w:r>
+                      <w:r>
+                        <w:instrText xml:space="preserve"> SEQ Image \* ARABIC </w:instrText>
+                      </w:r>
+                      <w:r>
+                        <w:fldChar w:fldCharType="separate"/>
+                      </w:r>
+                      <w:r>
+                        <w:rPr>
+                          <w:noProof/>
+                        </w:rPr>
+                        <w:t>31</w:t>
+                      </w:r>
+                      <w:r>
+                        <w:fldChar w:fldCharType="end"/>
+                      </w:r>
+                      <w:r>
+                        <w:t xml:space="preserve"> - Répertoire du projet</w:t>
+                      </w:r>
+                    </w:p>
+                  </w:txbxContent>
+                </v:textbox>
+                <w10:wrap type="tight"/>
+              </v:shape>
+            </w:pict>
+          </mc:Fallback>
+        </mc:AlternateContent>
+      </w:r>
+      <w:r>
+        <w:rPr>
+          <w:noProof/>
+        </w:rPr>
+        <w:drawing>
+          <wp:anchor distT="0" distB="0" distL="114300" distR="114300" simplePos="0" relativeHeight="251737088" behindDoc="1" locked="0" layoutInCell="1" allowOverlap="1" wp14:anchorId="09DD2C2C" wp14:editId="62A96497">
+            <wp:simplePos x="0" y="0"/>
+            <wp:positionH relativeFrom="margin">
+              <wp:align>left</wp:align>
+            </wp:positionH>
+            <wp:positionV relativeFrom="paragraph">
+              <wp:posOffset>25400</wp:posOffset>
+            </wp:positionV>
+            <wp:extent cx="4724400" cy="1885950"/>
+            <wp:effectExtent l="19050" t="19050" r="19050" b="19050"/>
+            <wp:wrapTight wrapText="bothSides">
+              <wp:wrapPolygon edited="0">
+                <wp:start x="-87" y="-218"/>
+                <wp:lineTo x="-87" y="21600"/>
+                <wp:lineTo x="21600" y="21600"/>
+                <wp:lineTo x="21600" y="-218"/>
+                <wp:lineTo x="-87" y="-218"/>
+              </wp:wrapPolygon>
+            </wp:wrapTight>
+            <wp:docPr id="2" name="Image 2"/>
+            <wp:cNvGraphicFramePr>
+              <a:graphicFrameLocks xmlns:a="http://schemas.openxmlformats.org/drawingml/2006/main" noChangeAspect="1"/>
+            </wp:cNvGraphicFramePr>
+            <a:graphic xmlns:a="http://schemas.openxmlformats.org/drawingml/2006/main">
+              <a:graphicData uri="http://schemas.openxmlformats.org/drawingml/2006/picture">
+                <pic:pic xmlns:pic="http://schemas.openxmlformats.org/drawingml/2006/picture">
+                  <pic:nvPicPr>
+                    <pic:cNvPr id="0" name="Picture 1"/>
+                    <pic:cNvPicPr>
+                      <a:picLocks noChangeAspect="1" noChangeArrowheads="1"/>
+                    </pic:cNvPicPr>
+                  </pic:nvPicPr>
+                  <pic:blipFill>
+                    <a:blip r:embed="rId49">
+                      <a:extLst>
+                        <a:ext uri="{28A0092B-C50C-407E-A947-70E740481C1C}">
+                          <a14:useLocalDpi xmlns:a14="http://schemas.microsoft.com/office/drawing/2010/main" val="0"/>
+                        </a:ext>
+                      </a:extLst>
+                    </a:blip>
+                    <a:srcRect/>
+                    <a:stretch>
+                      <a:fillRect/>
+                    </a:stretch>
+                  </pic:blipFill>
+                  <pic:spPr bwMode="auto">
+                    <a:xfrm>
+                      <a:off x="0" y="0"/>
+                      <a:ext cx="4724400" cy="1885950"/>
+                    </a:xfrm>
+                    <a:prstGeom prst="rect">
+                      <a:avLst/>
+                    </a:prstGeom>
+                    <a:noFill/>
+                    <a:ln>
+                      <a:solidFill>
+                        <a:schemeClr val="tx1"/>
+                      </a:solidFill>
+                    </a:ln>
+                  </pic:spPr>
+                </pic:pic>
+              </a:graphicData>
+            </a:graphic>
+          </wp:anchor>
+        </w:drawing>
+      </w:r>
+    </w:p>
+    <w:p>
+      <w:pPr>
+        <w:pStyle w:val="Titre3"/>
+      </w:pPr>
+      <w:bookmarkStart w:id="39" w:name="_Toc135147406"/>
+      <w:r>
+        <w:t>Architecture du projet</w:t>
+      </w:r>
+      <w:bookmarkEnd w:id="39"/>
+    </w:p>
+    <w:p>
+      <w:pPr>
+        <w:keepNext/>
+      </w:pPr>
+      <w:r>
+        <w:rPr>
+          <w:noProof/>
+        </w:rPr>
+        <w:drawing>
+          <wp:inline distT="0" distB="0" distL="0" distR="0" wp14:anchorId="6E4283BB" wp14:editId="7F08E269">
+            <wp:extent cx="3057525" cy="5392570"/>
+            <wp:effectExtent l="19050" t="19050" r="9525" b="17780"/>
+            <wp:docPr id="3" name="Image 3"/>
+            <wp:cNvGraphicFramePr>
+              <a:graphicFrameLocks xmlns:a="http://schemas.openxmlformats.org/drawingml/2006/main" noChangeAspect="1"/>
+            </wp:cNvGraphicFramePr>
+            <a:graphic xmlns:a="http://schemas.openxmlformats.org/drawingml/2006/main">
+              <a:graphicData uri="http://schemas.openxmlformats.org/drawingml/2006/picture">
+                <pic:pic xmlns:pic="http://schemas.openxmlformats.org/drawingml/2006/picture">
+                  <pic:nvPicPr>
+                    <pic:cNvPr id="0" name="Picture 2"/>
+                    <pic:cNvPicPr>
+                      <a:picLocks noChangeAspect="1" noChangeArrowheads="1"/>
+                    </pic:cNvPicPr>
+                  </pic:nvPicPr>
+                  <pic:blipFill>
+                    <a:blip r:embed="rId50">
+                      <a:extLst>
+                        <a:ext uri="{28A0092B-C50C-407E-A947-70E740481C1C}">
+                          <a14:useLocalDpi xmlns:a14="http://schemas.microsoft.com/office/drawing/2010/main" val="0"/>
+                        </a:ext>
+                      </a:extLst>
+                    </a:blip>
+                    <a:srcRect/>
+                    <a:stretch>
+                      <a:fillRect/>
+                    </a:stretch>
+                  </pic:blipFill>
+                  <pic:spPr bwMode="auto">
+                    <a:xfrm>
+                      <a:off x="0" y="0"/>
+                      <a:ext cx="3082436" cy="5436506"/>
+                    </a:xfrm>
+                    <a:prstGeom prst="rect">
+                      <a:avLst/>
+                    </a:prstGeom>
+                    <a:noFill/>
+                    <a:ln>
+                      <a:solidFill>
+                        <a:schemeClr val="tx1"/>
+                      </a:solidFill>
+                    </a:ln>
+                  </pic:spPr>
+                </pic:pic>
+              </a:graphicData>
+            </a:graphic>
+          </wp:inline>
+        </w:drawing>
+      </w:r>
+    </w:p>
+    <w:p>
+      <w:pPr>
+        <w:pStyle w:val="Lgende"/>
+      </w:pPr>
+      <w:r>
+        <w:t xml:space="preserve">Image </w:t>
+      </w:r>
+      <w:r>
+        <w:fldChar w:fldCharType="begin"/>
+      </w:r>
+      <w:r>
+        <w:instrText xml:space="preserve"> SEQ Image \* ARABIC </w:instrText>
+      </w:r>
+      <w:r>
+        <w:fldChar w:fldCharType="separate"/>
+      </w:r>
+      <w:r>
+        <w:rPr>
+          <w:noProof/>
+        </w:rPr>
+        <w:t>32</w:t>
+      </w:r>
+      <w:r>
+        <w:fldChar w:fldCharType="end"/>
+      </w:r>
+      <w:r>
+        <w:t xml:space="preserve"> - Architecture du projet</w:t>
+      </w:r>
+    </w:p>
+    <w:p>
+      <w:pPr>
+        <w:pStyle w:val="Titre2"/>
+      </w:pPr>
+      <w:bookmarkStart w:id="40" w:name="_Toc135147407"/>
+      <w:r>
+        <w:lastRenderedPageBreak/>
+        <w:t>Script</w:t>
+      </w:r>
+      <w:bookmarkEnd w:id="40"/>
+    </w:p>
+    <w:p>
+      <w:r>
+        <w:t>Un script SQL a été utilisé afin de créer la base de données. Celui-ci a été réalisé directement par MySQL Workbench</w:t>
+      </w:r>
+      <w:r>
+        <w:t xml:space="preserve"> à partir de la dernière version du MLD. Il est disponible sous TPI_2023\Documentation\BDD\Script\</w:t>
+      </w:r>
+      <w:proofErr w:type="spellStart"/>
+      <w:r>
+        <w:t>ScriptBDD.sql</w:t>
+      </w:r>
+      <w:proofErr w:type="spellEnd"/>
+      <w:r>
+        <w:t>.</w:t>
+      </w:r>
+    </w:p>
     <w:p/>
+    <w:p>
+      <w:r>
+        <w:t>Une seconde version sera ensuite réalisée afin d’y ajouter différentes données à intégrer à certaines tables.</w:t>
+      </w:r>
+    </w:p>
+    <w:p/>
+    <w:p>
+      <w:pPr>
+        <w:pStyle w:val="Titre2"/>
+      </w:pPr>
+      <w:bookmarkStart w:id="41" w:name="_Toc135147408"/>
+      <w:r>
+        <w:t>Algorithme de chiffrement</w:t>
+      </w:r>
+      <w:bookmarkEnd w:id="41"/>
+    </w:p>
+    <w:p>
+      <w:r>
+        <w:t>Afin de sécuriser les mots de passe de mes utilisateurs, je me dois de les chiffrer afin de les rendre « illisibles » dans la base de données. Pour cela, j’utilise la fonction « </w:t>
+      </w:r>
+      <w:proofErr w:type="spellStart"/>
+      <w:r>
+        <w:t>password_hash</w:t>
+      </w:r>
+      <w:proofErr w:type="spellEnd"/>
+      <w:r>
+        <w:t xml:space="preserve"> » de </w:t>
+      </w:r>
+      <w:proofErr w:type="spellStart"/>
+      <w:r>
+        <w:t>php</w:t>
+      </w:r>
+      <w:proofErr w:type="spellEnd"/>
+      <w:r>
+        <w:t xml:space="preserve"> dont l’algorithme de hash par défaut est </w:t>
+      </w:r>
+      <w:proofErr w:type="spellStart"/>
+      <w:r>
+        <w:t>Bcrypt</w:t>
+      </w:r>
+      <w:proofErr w:type="spellEnd"/>
+      <w:r>
+        <w:t>.</w:t>
+      </w:r>
+    </w:p>
     <w:sectPr>
       <w:pgSz w:w="11906" w:h="16838" w:code="9"/>
       <w:pgMar w:top="1418" w:right="1418" w:bottom="1418" w:left="1418" w:header="720" w:footer="720" w:gutter="0"/>
@@ -10649,7 +11682,7 @@
         <w:szCs w:val="16"/>
         <w:lang w:val="fr-CH"/>
       </w:rPr>
-      <w:t>12.05.2023</w:t>
+      <w:t>16.05.2023</w:t>
     </w:r>
     <w:r>
       <w:rPr>
@@ -15051,25 +16084,12 @@
 </file>
 
 <file path=customXml/item1.xml><?xml version="1.0" encoding="utf-8"?>
-<?mso-contentType ?>
-<FormTemplates xmlns="http://schemas.microsoft.com/sharepoint/v3/contenttype/forms">
-  <Display>DocumentLibraryForm</Display>
-  <Edit>DocumentLibraryForm</Edit>
-  <New>DocumentLibraryForm</New>
-</FormTemplates>
-</file>
-
-<file path=customXml/item2.xml><?xml version="1.0" encoding="utf-8"?>
 <p:properties xmlns:p="http://schemas.microsoft.com/office/2006/metadata/properties" xmlns:xsi="http://www.w3.org/2001/XMLSchema-instance" xmlns:pc="http://schemas.microsoft.com/office/infopath/2007/PartnerControls">
   <documentManagement/>
 </p:properties>
 </file>
 
-<file path=customXml/item3.xml><?xml version="1.0" encoding="utf-8"?>
-<b:Sources xmlns:b="http://schemas.openxmlformats.org/officeDocument/2006/bibliography" xmlns="http://schemas.openxmlformats.org/officeDocument/2006/bibliography" SelectedStyle="\APASixthEditionOfficeOnline.xsl" StyleName="APA" Version="6"/>
-</file>
-
-<file path=customXml/item4.xml><?xml version="1.0" encoding="utf-8"?>
+<file path=customXml/item2.xml><?xml version="1.0" encoding="utf-8"?>
 <ct:contentTypeSchema xmlns:ct="http://schemas.microsoft.com/office/2006/metadata/contentType" xmlns:ma="http://schemas.microsoft.com/office/2006/metadata/properties/metaAttributes" ct:_="" ma:_="" ma:contentTypeName="Document" ma:contentTypeID="0x0101000B38552FA7D4254E8845977232CFE53B" ma:contentTypeVersion="7" ma:contentTypeDescription="Crée un document." ma:contentTypeScope="" ma:versionID="03e14c2536b56bc7dd47f79481c7176c">
   <xsd:schema xmlns:xsd="http://www.w3.org/2001/XMLSchema" xmlns:xs="http://www.w3.org/2001/XMLSchema" xmlns:p="http://schemas.microsoft.com/office/2006/metadata/properties" xmlns:ns2="0119da2b-60ce-4773-88fa-ebab2cde1f55" xmlns:ns3="c00db93e-a012-41a1-8dae-1f2fb8b40d56" targetNamespace="http://schemas.microsoft.com/office/2006/metadata/properties" ma:root="true" ma:fieldsID="5b7050275a68257b53998f6363dd12a8" ns2:_="" ns3:_="">
     <xsd:import namespace="0119da2b-60ce-4773-88fa-ebab2cde1f55"/>
@@ -15252,15 +16272,20 @@
 </ct:contentTypeSchema>
 </file>
 
-<file path=customXml/itemProps1.xml><?xml version="1.0" encoding="utf-8"?>
-<ds:datastoreItem xmlns:ds="http://schemas.openxmlformats.org/officeDocument/2006/customXml" ds:itemID="{1CC9A027-9140-4C55-A5D0-C4F935AF4EC8}">
-  <ds:schemaRefs>
-    <ds:schemaRef ds:uri="http://schemas.microsoft.com/sharepoint/v3/contenttype/forms"/>
-  </ds:schemaRefs>
-</ds:datastoreItem>
+<file path=customXml/item3.xml><?xml version="1.0" encoding="utf-8"?>
+<b:Sources xmlns:b="http://schemas.openxmlformats.org/officeDocument/2006/bibliography" xmlns="http://schemas.openxmlformats.org/officeDocument/2006/bibliography" SelectedStyle="\APASixthEditionOfficeOnline.xsl" StyleName="APA" Version="6"/>
 </file>
 
-<file path=customXml/itemProps2.xml><?xml version="1.0" encoding="utf-8"?>
+<file path=customXml/item4.xml><?xml version="1.0" encoding="utf-8"?>
+<?mso-contentType ?>
+<FormTemplates xmlns="http://schemas.microsoft.com/sharepoint/v3/contenttype/forms">
+  <Display>DocumentLibraryForm</Display>
+  <Edit>DocumentLibraryForm</Edit>
+  <New>DocumentLibraryForm</New>
+</FormTemplates>
+</file>
+
+<file path=customXml/itemProps1.xml><?xml version="1.0" encoding="utf-8"?>
 <ds:datastoreItem xmlns:ds="http://schemas.openxmlformats.org/officeDocument/2006/customXml" ds:itemID="{996F0FBA-2996-487E-B7C1-784F04C7FD8C}">
   <ds:schemaRefs>
     <ds:schemaRef ds:uri="http://schemas.microsoft.com/office/2006/metadata/properties"/>
@@ -15269,15 +16294,7 @@
 </ds:datastoreItem>
 </file>
 
-<file path=customXml/itemProps3.xml><?xml version="1.0" encoding="utf-8"?>
-<ds:datastoreItem xmlns:ds="http://schemas.openxmlformats.org/officeDocument/2006/customXml" ds:itemID="{D607A6EE-5BEF-40BD-B938-DBF48C9BB2EE}">
-  <ds:schemaRefs>
-    <ds:schemaRef ds:uri="http://schemas.openxmlformats.org/officeDocument/2006/bibliography"/>
-  </ds:schemaRefs>
-</ds:datastoreItem>
-</file>
-
-<file path=customXml/itemProps4.xml><?xml version="1.0" encoding="utf-8"?>
+<file path=customXml/itemProps2.xml><?xml version="1.0" encoding="utf-8"?>
 <ds:datastoreItem xmlns:ds="http://schemas.openxmlformats.org/officeDocument/2006/customXml" ds:itemID="{AB5D4FF5-89E5-4C5A-8FA1-655B82A6A0B9}">
   <ds:schemaRefs>
     <ds:schemaRef ds:uri="http://schemas.microsoft.com/office/2006/metadata/contentType"/>
@@ -15294,4 +16311,20 @@
     <ds:schemaRef ds:uri="http://schemas.microsoft.com/internal/obd"/>
   </ds:schemaRefs>
 </ds:datastoreItem>
+</file>
+
+<file path=customXml/itemProps3.xml><?xml version="1.0" encoding="utf-8"?>
+<ds:datastoreItem xmlns:ds="http://schemas.openxmlformats.org/officeDocument/2006/customXml" ds:itemID="{D607A6EE-5BEF-40BD-B938-DBF48C9BB2EE}">
+  <ds:schemaRefs>
+    <ds:schemaRef ds:uri="http://schemas.openxmlformats.org/officeDocument/2006/bibliography"/>
+  </ds:schemaRefs>
+</ds:datastoreItem>
+</file>
+
+<file path=customXml/itemProps4.xml><?xml version="1.0" encoding="utf-8"?>
+<ds:datastoreItem xmlns:ds="http://schemas.openxmlformats.org/officeDocument/2006/customXml" ds:itemID="{1CC9A027-9140-4C55-A5D0-C4F935AF4EC8}">
+  <ds:schemaRefs>
+    <ds:schemaRef ds:uri="http://schemas.microsoft.com/sharepoint/v3/contenttype/forms"/>
+  </ds:schemaRefs>
+</ds:datastoreItem>
 </file>
</xml_diff>

<commit_message>
Documentation - Retranscription de tests
</commit_message>
<xml_diff>
--- a/Documentation/Rapport de projet/Rapport de projet.docx
+++ b/Documentation/Rapport de projet/Rapport de projet.docx
@@ -1193,7 +1193,7 @@
             </w:rPr>
             <w:fldChar w:fldCharType="separate"/>
           </w:r>
-          <w:hyperlink w:anchor="_Toc135147383" w:history="1">
+          <w:hyperlink w:anchor="_Toc135894288" w:history="1">
             <w:r>
               <w:rPr>
                 <w:rStyle w:val="Lienhypertexte"/>
@@ -1231,7 +1231,7 @@
               <w:rPr>
                 <w:webHidden/>
               </w:rPr>
-              <w:instrText xml:space="preserve"> PAGEREF _Toc135147383 \h </w:instrText>
+              <w:instrText xml:space="preserve"> PAGEREF _Toc135894288 \h </w:instrText>
             </w:r>
             <w:r>
               <w:rPr>
@@ -1273,7 +1273,7 @@
               <w:lang w:val="fr-CH" w:eastAsia="fr-CH"/>
             </w:rPr>
           </w:pPr>
-          <w:hyperlink w:anchor="_Toc135147384" w:history="1">
+          <w:hyperlink w:anchor="_Toc135894289" w:history="1">
             <w:r>
               <w:rPr>
                 <w:rStyle w:val="Lienhypertexte"/>
@@ -1317,7 +1317,7 @@
                 <w:noProof/>
                 <w:webHidden/>
               </w:rPr>
-              <w:instrText xml:space="preserve"> PAGEREF _Toc135147384 \h </w:instrText>
+              <w:instrText xml:space="preserve"> PAGEREF _Toc135894289 \h </w:instrText>
             </w:r>
             <w:r>
               <w:rPr>
@@ -1363,7 +1363,7 @@
               <w:lang w:val="fr-CH" w:eastAsia="fr-CH"/>
             </w:rPr>
           </w:pPr>
-          <w:hyperlink w:anchor="_Toc135147385" w:history="1">
+          <w:hyperlink w:anchor="_Toc135894290" w:history="1">
             <w:r>
               <w:rPr>
                 <w:rStyle w:val="Lienhypertexte"/>
@@ -1407,7 +1407,7 @@
                 <w:noProof/>
                 <w:webHidden/>
               </w:rPr>
-              <w:instrText xml:space="preserve"> PAGEREF _Toc135147385 \h </w:instrText>
+              <w:instrText xml:space="preserve"> PAGEREF _Toc135894290 \h </w:instrText>
             </w:r>
             <w:r>
               <w:rPr>
@@ -1453,7 +1453,7 @@
               <w:lang w:val="fr-CH" w:eastAsia="fr-CH"/>
             </w:rPr>
           </w:pPr>
-          <w:hyperlink w:anchor="_Toc135147386" w:history="1">
+          <w:hyperlink w:anchor="_Toc135894291" w:history="1">
             <w:r>
               <w:rPr>
                 <w:rStyle w:val="Lienhypertexte"/>
@@ -1497,7 +1497,7 @@
                 <w:noProof/>
                 <w:webHidden/>
               </w:rPr>
-              <w:instrText xml:space="preserve"> PAGEREF _Toc135147386 \h </w:instrText>
+              <w:instrText xml:space="preserve"> PAGEREF _Toc135894291 \h </w:instrText>
             </w:r>
             <w:r>
               <w:rPr>
@@ -1543,7 +1543,7 @@
               <w:lang w:val="fr-CH" w:eastAsia="fr-CH"/>
             </w:rPr>
           </w:pPr>
-          <w:hyperlink w:anchor="_Toc135147387" w:history="1">
+          <w:hyperlink w:anchor="_Toc135894292" w:history="1">
             <w:r>
               <w:rPr>
                 <w:rStyle w:val="Lienhypertexte"/>
@@ -1587,7 +1587,7 @@
                 <w:noProof/>
                 <w:webHidden/>
               </w:rPr>
-              <w:instrText xml:space="preserve"> PAGEREF _Toc135147387 \h </w:instrText>
+              <w:instrText xml:space="preserve"> PAGEREF _Toc135894292 \h </w:instrText>
             </w:r>
             <w:r>
               <w:rPr>
@@ -1633,7 +1633,7 @@
               <w:lang w:val="fr-CH" w:eastAsia="fr-CH"/>
             </w:rPr>
           </w:pPr>
-          <w:hyperlink w:anchor="_Toc135147388" w:history="1">
+          <w:hyperlink w:anchor="_Toc135894293" w:history="1">
             <w:r>
               <w:rPr>
                 <w:rStyle w:val="Lienhypertexte"/>
@@ -1677,7 +1677,7 @@
                 <w:noProof/>
                 <w:webHidden/>
               </w:rPr>
-              <w:instrText xml:space="preserve"> PAGEREF _Toc135147388 \h </w:instrText>
+              <w:instrText xml:space="preserve"> PAGEREF _Toc135894293 \h </w:instrText>
             </w:r>
             <w:r>
               <w:rPr>
@@ -1723,7 +1723,7 @@
               <w:lang w:val="fr-CH" w:eastAsia="fr-CH"/>
             </w:rPr>
           </w:pPr>
-          <w:hyperlink w:anchor="_Toc135147389" w:history="1">
+          <w:hyperlink w:anchor="_Toc135894294" w:history="1">
             <w:r>
               <w:rPr>
                 <w:rStyle w:val="Lienhypertexte"/>
@@ -1767,7 +1767,7 @@
                 <w:noProof/>
                 <w:webHidden/>
               </w:rPr>
-              <w:instrText xml:space="preserve"> PAGEREF _Toc135147389 \h </w:instrText>
+              <w:instrText xml:space="preserve"> PAGEREF _Toc135894294 \h </w:instrText>
             </w:r>
             <w:r>
               <w:rPr>
@@ -1813,7 +1813,7 @@
               <w:lang w:val="fr-CH" w:eastAsia="fr-CH"/>
             </w:rPr>
           </w:pPr>
-          <w:hyperlink w:anchor="_Toc135147390" w:history="1">
+          <w:hyperlink w:anchor="_Toc135894295" w:history="1">
             <w:r>
               <w:rPr>
                 <w:rStyle w:val="Lienhypertexte"/>
@@ -1857,7 +1857,7 @@
                 <w:noProof/>
                 <w:webHidden/>
               </w:rPr>
-              <w:instrText xml:space="preserve"> PAGEREF _Toc135147390 \h </w:instrText>
+              <w:instrText xml:space="preserve"> PAGEREF _Toc135894295 \h </w:instrText>
             </w:r>
             <w:r>
               <w:rPr>
@@ -1903,7 +1903,7 @@
               <w:lang w:val="fr-CH" w:eastAsia="fr-CH"/>
             </w:rPr>
           </w:pPr>
-          <w:hyperlink w:anchor="_Toc135147391" w:history="1">
+          <w:hyperlink w:anchor="_Toc135894296" w:history="1">
             <w:r>
               <w:rPr>
                 <w:rStyle w:val="Lienhypertexte"/>
@@ -1947,7 +1947,7 @@
                 <w:noProof/>
                 <w:webHidden/>
               </w:rPr>
-              <w:instrText xml:space="preserve"> PAGEREF _Toc135147391 \h </w:instrText>
+              <w:instrText xml:space="preserve"> PAGEREF _Toc135894296 \h </w:instrText>
             </w:r>
             <w:r>
               <w:rPr>
@@ -1988,7 +1988,7 @@
               <w:lang w:val="fr-CH" w:eastAsia="fr-CH"/>
             </w:rPr>
           </w:pPr>
-          <w:hyperlink w:anchor="_Toc135147392" w:history="1">
+          <w:hyperlink w:anchor="_Toc135894297" w:history="1">
             <w:r>
               <w:rPr>
                 <w:rStyle w:val="Lienhypertexte"/>
@@ -2026,7 +2026,7 @@
               <w:rPr>
                 <w:webHidden/>
               </w:rPr>
-              <w:instrText xml:space="preserve"> PAGEREF _Toc135147392 \h </w:instrText>
+              <w:instrText xml:space="preserve"> PAGEREF _Toc135894297 \h </w:instrText>
             </w:r>
             <w:r>
               <w:rPr>
@@ -2068,7 +2068,7 @@
               <w:lang w:val="fr-CH" w:eastAsia="fr-CH"/>
             </w:rPr>
           </w:pPr>
-          <w:hyperlink w:anchor="_Toc135147393" w:history="1">
+          <w:hyperlink w:anchor="_Toc135894298" w:history="1">
             <w:r>
               <w:rPr>
                 <w:rStyle w:val="Lienhypertexte"/>
@@ -2113,7 +2113,7 @@
                 <w:noProof/>
                 <w:webHidden/>
               </w:rPr>
-              <w:instrText xml:space="preserve"> PAGEREF _Toc135147393 \h </w:instrText>
+              <w:instrText xml:space="preserve"> PAGEREF _Toc135894298 \h </w:instrText>
             </w:r>
             <w:r>
               <w:rPr>
@@ -2159,7 +2159,7 @@
               <w:lang w:val="fr-CH" w:eastAsia="fr-CH"/>
             </w:rPr>
           </w:pPr>
-          <w:hyperlink w:anchor="_Toc135147394" w:history="1">
+          <w:hyperlink w:anchor="_Toc135894299" w:history="1">
             <w:r>
               <w:rPr>
                 <w:rStyle w:val="Lienhypertexte"/>
@@ -2203,7 +2203,7 @@
                 <w:noProof/>
                 <w:webHidden/>
               </w:rPr>
-              <w:instrText xml:space="preserve"> PAGEREF _Toc135147394 \h </w:instrText>
+              <w:instrText xml:space="preserve"> PAGEREF _Toc135894299 \h </w:instrText>
             </w:r>
             <w:r>
               <w:rPr>
@@ -2249,7 +2249,7 @@
               <w:lang w:val="fr-CH" w:eastAsia="fr-CH"/>
             </w:rPr>
           </w:pPr>
-          <w:hyperlink w:anchor="_Toc135147395" w:history="1">
+          <w:hyperlink w:anchor="_Toc135894300" w:history="1">
             <w:r>
               <w:rPr>
                 <w:rStyle w:val="Lienhypertexte"/>
@@ -2293,7 +2293,7 @@
                 <w:noProof/>
                 <w:webHidden/>
               </w:rPr>
-              <w:instrText xml:space="preserve"> PAGEREF _Toc135147395 \h </w:instrText>
+              <w:instrText xml:space="preserve"> PAGEREF _Toc135894300 \h </w:instrText>
             </w:r>
             <w:r>
               <w:rPr>
@@ -2339,7 +2339,7 @@
               <w:lang w:val="fr-CH" w:eastAsia="fr-CH"/>
             </w:rPr>
           </w:pPr>
-          <w:hyperlink w:anchor="_Toc135147396" w:history="1">
+          <w:hyperlink w:anchor="_Toc135894301" w:history="1">
             <w:r>
               <w:rPr>
                 <w:rStyle w:val="Lienhypertexte"/>
@@ -2383,7 +2383,7 @@
                 <w:noProof/>
                 <w:webHidden/>
               </w:rPr>
-              <w:instrText xml:space="preserve"> PAGEREF _Toc135147396 \h </w:instrText>
+              <w:instrText xml:space="preserve"> PAGEREF _Toc135894301 \h </w:instrText>
             </w:r>
             <w:r>
               <w:rPr>
@@ -2429,7 +2429,7 @@
               <w:lang w:val="fr-CH" w:eastAsia="fr-CH"/>
             </w:rPr>
           </w:pPr>
-          <w:hyperlink w:anchor="_Toc135147397" w:history="1">
+          <w:hyperlink w:anchor="_Toc135894302" w:history="1">
             <w:r>
               <w:rPr>
                 <w:rStyle w:val="Lienhypertexte"/>
@@ -2473,7 +2473,7 @@
                 <w:noProof/>
                 <w:webHidden/>
               </w:rPr>
-              <w:instrText xml:space="preserve"> PAGEREF _Toc135147397 \h </w:instrText>
+              <w:instrText xml:space="preserve"> PAGEREF _Toc135894302 \h </w:instrText>
             </w:r>
             <w:r>
               <w:rPr>
@@ -2519,7 +2519,7 @@
               <w:lang w:val="fr-CH" w:eastAsia="fr-CH"/>
             </w:rPr>
           </w:pPr>
-          <w:hyperlink w:anchor="_Toc135147398" w:history="1">
+          <w:hyperlink w:anchor="_Toc135894303" w:history="1">
             <w:r>
               <w:rPr>
                 <w:rStyle w:val="Lienhypertexte"/>
@@ -2563,7 +2563,7 @@
                 <w:noProof/>
                 <w:webHidden/>
               </w:rPr>
-              <w:instrText xml:space="preserve"> PAGEREF _Toc135147398 \h </w:instrText>
+              <w:instrText xml:space="preserve"> PAGEREF _Toc135894303 \h </w:instrText>
             </w:r>
             <w:r>
               <w:rPr>
@@ -2609,7 +2609,7 @@
               <w:lang w:val="fr-CH" w:eastAsia="fr-CH"/>
             </w:rPr>
           </w:pPr>
-          <w:hyperlink w:anchor="_Toc135147399" w:history="1">
+          <w:hyperlink w:anchor="_Toc135894304" w:history="1">
             <w:r>
               <w:rPr>
                 <w:rStyle w:val="Lienhypertexte"/>
@@ -2653,7 +2653,7 @@
                 <w:noProof/>
                 <w:webHidden/>
               </w:rPr>
-              <w:instrText xml:space="preserve"> PAGEREF _Toc135147399 \h </w:instrText>
+              <w:instrText xml:space="preserve"> PAGEREF _Toc135894304 \h </w:instrText>
             </w:r>
             <w:r>
               <w:rPr>
@@ -2699,7 +2699,7 @@
               <w:lang w:val="fr-CH" w:eastAsia="fr-CH"/>
             </w:rPr>
           </w:pPr>
-          <w:hyperlink w:anchor="_Toc135147400" w:history="1">
+          <w:hyperlink w:anchor="_Toc135894305" w:history="1">
             <w:r>
               <w:rPr>
                 <w:rStyle w:val="Lienhypertexte"/>
@@ -2743,7 +2743,7 @@
                 <w:noProof/>
                 <w:webHidden/>
               </w:rPr>
-              <w:instrText xml:space="preserve"> PAGEREF _Toc135147400 \h </w:instrText>
+              <w:instrText xml:space="preserve"> PAGEREF _Toc135894305 \h </w:instrText>
             </w:r>
             <w:r>
               <w:rPr>
@@ -2789,7 +2789,7 @@
               <w:lang w:val="fr-CH" w:eastAsia="fr-CH"/>
             </w:rPr>
           </w:pPr>
-          <w:hyperlink w:anchor="_Toc135147401" w:history="1">
+          <w:hyperlink w:anchor="_Toc135894306" w:history="1">
             <w:r>
               <w:rPr>
                 <w:rStyle w:val="Lienhypertexte"/>
@@ -2833,7 +2833,7 @@
                 <w:noProof/>
                 <w:webHidden/>
               </w:rPr>
-              <w:instrText xml:space="preserve"> PAGEREF _Toc135147401 \h </w:instrText>
+              <w:instrText xml:space="preserve"> PAGEREF _Toc135894306 \h </w:instrText>
             </w:r>
             <w:r>
               <w:rPr>
@@ -2879,7 +2879,7 @@
               <w:lang w:val="fr-CH" w:eastAsia="fr-CH"/>
             </w:rPr>
           </w:pPr>
-          <w:hyperlink w:anchor="_Toc135147402" w:history="1">
+          <w:hyperlink w:anchor="_Toc135894307" w:history="1">
             <w:r>
               <w:rPr>
                 <w:rStyle w:val="Lienhypertexte"/>
@@ -2924,7 +2924,7 @@
                 <w:noProof/>
                 <w:webHidden/>
               </w:rPr>
-              <w:instrText xml:space="preserve"> PAGEREF _Toc135147402 \h </w:instrText>
+              <w:instrText xml:space="preserve"> PAGEREF _Toc135894307 \h </w:instrText>
             </w:r>
             <w:r>
               <w:rPr>
@@ -2965,7 +2965,7 @@
               <w:lang w:val="fr-CH" w:eastAsia="fr-CH"/>
             </w:rPr>
           </w:pPr>
-          <w:hyperlink w:anchor="_Toc135147403" w:history="1">
+          <w:hyperlink w:anchor="_Toc135894308" w:history="1">
             <w:r>
               <w:rPr>
                 <w:rStyle w:val="Lienhypertexte"/>
@@ -3003,7 +3003,7 @@
               <w:rPr>
                 <w:webHidden/>
               </w:rPr>
-              <w:instrText xml:space="preserve"> PAGEREF _Toc135147403 \h </w:instrText>
+              <w:instrText xml:space="preserve"> PAGEREF _Toc135894308 \h </w:instrText>
             </w:r>
             <w:r>
               <w:rPr>
@@ -3045,7 +3045,7 @@
               <w:lang w:val="fr-CH" w:eastAsia="fr-CH"/>
             </w:rPr>
           </w:pPr>
-          <w:hyperlink w:anchor="_Toc135147404" w:history="1">
+          <w:hyperlink w:anchor="_Toc135894309" w:history="1">
             <w:r>
               <w:rPr>
                 <w:rStyle w:val="Lienhypertexte"/>
@@ -3089,7 +3089,7 @@
                 <w:noProof/>
                 <w:webHidden/>
               </w:rPr>
-              <w:instrText xml:space="preserve"> PAGEREF _Toc135147404 \h </w:instrText>
+              <w:instrText xml:space="preserve"> PAGEREF _Toc135894309 \h </w:instrText>
             </w:r>
             <w:r>
               <w:rPr>
@@ -3135,7 +3135,7 @@
               <w:lang w:val="fr-CH" w:eastAsia="fr-CH"/>
             </w:rPr>
           </w:pPr>
-          <w:hyperlink w:anchor="_Toc135147405" w:history="1">
+          <w:hyperlink w:anchor="_Toc135894310" w:history="1">
             <w:r>
               <w:rPr>
                 <w:rStyle w:val="Lienhypertexte"/>
@@ -3179,7 +3179,7 @@
                 <w:noProof/>
                 <w:webHidden/>
               </w:rPr>
-              <w:instrText xml:space="preserve"> PAGEREF _Toc135147405 \h </w:instrText>
+              <w:instrText xml:space="preserve"> PAGEREF _Toc135894310 \h </w:instrText>
             </w:r>
             <w:r>
               <w:rPr>
@@ -3225,7 +3225,7 @@
               <w:lang w:val="fr-CH" w:eastAsia="fr-CH"/>
             </w:rPr>
           </w:pPr>
-          <w:hyperlink w:anchor="_Toc135147406" w:history="1">
+          <w:hyperlink w:anchor="_Toc135894311" w:history="1">
             <w:r>
               <w:rPr>
                 <w:rStyle w:val="Lienhypertexte"/>
@@ -3269,7 +3269,7 @@
                 <w:noProof/>
                 <w:webHidden/>
               </w:rPr>
-              <w:instrText xml:space="preserve"> PAGEREF _Toc135147406 \h </w:instrText>
+              <w:instrText xml:space="preserve"> PAGEREF _Toc135894311 \h </w:instrText>
             </w:r>
             <w:r>
               <w:rPr>
@@ -3315,7 +3315,7 @@
               <w:lang w:val="fr-CH" w:eastAsia="fr-CH"/>
             </w:rPr>
           </w:pPr>
-          <w:hyperlink w:anchor="_Toc135147407" w:history="1">
+          <w:hyperlink w:anchor="_Toc135894312" w:history="1">
             <w:r>
               <w:rPr>
                 <w:rStyle w:val="Lienhypertexte"/>
@@ -3359,7 +3359,7 @@
                 <w:noProof/>
                 <w:webHidden/>
               </w:rPr>
-              <w:instrText xml:space="preserve"> PAGEREF _Toc135147407 \h </w:instrText>
+              <w:instrText xml:space="preserve"> PAGEREF _Toc135894312 \h </w:instrText>
             </w:r>
             <w:r>
               <w:rPr>
@@ -3405,7 +3405,7 @@
               <w:lang w:val="fr-CH" w:eastAsia="fr-CH"/>
             </w:rPr>
           </w:pPr>
-          <w:hyperlink w:anchor="_Toc135147408" w:history="1">
+          <w:hyperlink w:anchor="_Toc135894313" w:history="1">
             <w:r>
               <w:rPr>
                 <w:rStyle w:val="Lienhypertexte"/>
@@ -3449,7 +3449,7 @@
                 <w:noProof/>
                 <w:webHidden/>
               </w:rPr>
-              <w:instrText xml:space="preserve"> PAGEREF _Toc135147408 \h </w:instrText>
+              <w:instrText xml:space="preserve"> PAGEREF _Toc135894313 \h </w:instrText>
             </w:r>
             <w:r>
               <w:rPr>
@@ -3502,7 +3502,7 @@
         <w:pStyle w:val="Titre1"/>
       </w:pPr>
       <w:bookmarkStart w:id="1" w:name="_Toc499021832"/>
-      <w:bookmarkStart w:id="2" w:name="_Toc135147383"/>
+      <w:bookmarkStart w:id="2" w:name="_Toc135894288"/>
       <w:r>
         <w:lastRenderedPageBreak/>
         <w:t>Analyse prél</w:t>
@@ -3521,7 +3521,7 @@
         <w:pStyle w:val="Titre2"/>
       </w:pPr>
       <w:bookmarkStart w:id="3" w:name="_Toc499021833"/>
-      <w:bookmarkStart w:id="4" w:name="_Toc135147384"/>
+      <w:bookmarkStart w:id="4" w:name="_Toc135894289"/>
       <w:r>
         <w:t>Introduction</w:t>
       </w:r>
@@ -3673,7 +3673,7 @@
       <w:pPr>
         <w:pStyle w:val="Titre2"/>
       </w:pPr>
-      <w:bookmarkStart w:id="5" w:name="_Toc135147385"/>
+      <w:bookmarkStart w:id="5" w:name="_Toc135894290"/>
       <w:r>
         <w:t>Organisation</w:t>
       </w:r>
@@ -4182,7 +4182,7 @@
       <w:pPr>
         <w:pStyle w:val="Titre2"/>
       </w:pPr>
-      <w:bookmarkStart w:id="6" w:name="_Toc135147386"/>
+      <w:bookmarkStart w:id="6" w:name="_Toc135894291"/>
       <w:r>
         <w:t>Méthodologie de projet</w:t>
       </w:r>
@@ -4234,7 +4234,7 @@
         <w:pStyle w:val="Titre2"/>
       </w:pPr>
       <w:bookmarkStart w:id="7" w:name="_Toc499021834"/>
-      <w:bookmarkStart w:id="8" w:name="_Toc135147387"/>
+      <w:bookmarkStart w:id="8" w:name="_Toc135894292"/>
       <w:r>
         <w:t>Objectifs</w:t>
       </w:r>
@@ -4300,7 +4300,7 @@
       <w:pPr>
         <w:pStyle w:val="Titre2"/>
       </w:pPr>
-      <w:bookmarkStart w:id="9" w:name="_Toc135147388"/>
+      <w:bookmarkStart w:id="9" w:name="_Toc135894293"/>
       <w:r>
         <w:lastRenderedPageBreak/>
         <w:t>Objectifs de projet</w:t>
@@ -4312,7 +4312,7 @@
       <w:pPr>
         <w:pStyle w:val="Titre3"/>
       </w:pPr>
-      <w:bookmarkStart w:id="10" w:name="_Toc135147389"/>
+      <w:bookmarkStart w:id="10" w:name="_Toc135894294"/>
       <w:r>
         <w:t>Fonctionnalités générales</w:t>
       </w:r>
@@ -4390,7 +4390,7 @@
       <w:pPr>
         <w:pStyle w:val="Titre3"/>
       </w:pPr>
-      <w:bookmarkStart w:id="11" w:name="_Toc135147390"/>
+      <w:bookmarkStart w:id="11" w:name="_Toc135894295"/>
       <w:r>
         <w:t>Fonctionnalités détaillées selon le type d’utilisateur</w:t>
       </w:r>
@@ -4698,7 +4698,7 @@
         <w:pStyle w:val="Titre2"/>
       </w:pPr>
       <w:bookmarkStart w:id="12" w:name="_Toc499021835"/>
-      <w:bookmarkStart w:id="13" w:name="_Toc135147391"/>
+      <w:bookmarkStart w:id="13" w:name="_Toc135894296"/>
       <w:r>
         <w:lastRenderedPageBreak/>
         <w:t>Planification</w:t>
@@ -4956,7 +4956,7 @@
         <w:pStyle w:val="Titre1"/>
       </w:pPr>
       <w:bookmarkStart w:id="14" w:name="_Toc499021836"/>
-      <w:bookmarkStart w:id="15" w:name="_Toc135147392"/>
+      <w:bookmarkStart w:id="15" w:name="_Toc135894297"/>
       <w:r>
         <w:lastRenderedPageBreak/>
         <w:t>A</w:t>
@@ -4978,7 +4978,7 @@
         </w:rPr>
       </w:pPr>
       <w:bookmarkStart w:id="16" w:name="_Toc499021837"/>
-      <w:bookmarkStart w:id="17" w:name="_Toc135147393"/>
+      <w:bookmarkStart w:id="17" w:name="_Toc135894298"/>
       <w:r>
         <w:t>Concept</w:t>
       </w:r>
@@ -4989,7 +4989,7 @@
       <w:pPr>
         <w:pStyle w:val="Titre3"/>
       </w:pPr>
-      <w:bookmarkStart w:id="18" w:name="_Toc135147394"/>
+      <w:bookmarkStart w:id="18" w:name="_Toc135894299"/>
       <w:r>
         <w:t>Use cases</w:t>
       </w:r>
@@ -5743,7 +5743,7 @@
       <w:pPr>
         <w:pStyle w:val="Titre3"/>
       </w:pPr>
-      <w:bookmarkStart w:id="19" w:name="_Toc135147395"/>
+      <w:bookmarkStart w:id="19" w:name="_Toc135894300"/>
       <w:r>
         <w:t>Scénarios</w:t>
       </w:r>
@@ -7290,7 +7290,7 @@
       <w:pPr>
         <w:pStyle w:val="Titre3"/>
       </w:pPr>
-      <w:bookmarkStart w:id="20" w:name="_Toc135147396"/>
+      <w:bookmarkStart w:id="20" w:name="_Toc135894301"/>
       <w:r>
         <w:lastRenderedPageBreak/>
         <w:t>Maquettes</w:t>
@@ -10007,7 +10007,7 @@
       <w:pPr>
         <w:pStyle w:val="Titre3"/>
       </w:pPr>
-      <w:bookmarkStart w:id="21" w:name="_Toc135147397"/>
+      <w:bookmarkStart w:id="21" w:name="_Toc135894302"/>
       <w:r>
         <w:rPr>
           <w:noProof/>
@@ -10232,7 +10232,7 @@
       <w:pPr>
         <w:pStyle w:val="Titre3"/>
       </w:pPr>
-      <w:bookmarkStart w:id="22" w:name="_Toc135147398"/>
+      <w:bookmarkStart w:id="22" w:name="_Toc135894303"/>
       <w:r>
         <w:t>MLD</w:t>
       </w:r>
@@ -10473,7 +10473,7 @@
       </w:pPr>
       <w:bookmarkStart w:id="23" w:name="_Toc71691012"/>
       <w:bookmarkStart w:id="24" w:name="_Toc499021838"/>
-      <w:bookmarkStart w:id="25" w:name="_Toc135147399"/>
+      <w:bookmarkStart w:id="25" w:name="_Toc135894304"/>
       <w:r>
         <w:lastRenderedPageBreak/>
         <w:t>Stratégie de test</w:t>
@@ -10554,7 +10554,7 @@
       <w:bookmarkStart w:id="26" w:name="_Toc25553310"/>
       <w:bookmarkStart w:id="27" w:name="_Toc71691015"/>
       <w:bookmarkStart w:id="28" w:name="_Toc499021839"/>
-      <w:bookmarkStart w:id="29" w:name="_Toc135147400"/>
+      <w:bookmarkStart w:id="29" w:name="_Toc135894305"/>
       <w:r>
         <w:t>R</w:t>
       </w:r>
@@ -10596,7 +10596,7 @@
         <w:pStyle w:val="Titre2"/>
       </w:pPr>
       <w:bookmarkStart w:id="30" w:name="_Toc499021840"/>
-      <w:bookmarkStart w:id="31" w:name="_Toc135147401"/>
+      <w:bookmarkStart w:id="31" w:name="_Toc135894306"/>
       <w:r>
         <w:rPr>
           <w:noProof/>
@@ -10839,7 +10839,7 @@
       <w:bookmarkStart w:id="32" w:name="_Toc25553314"/>
       <w:bookmarkStart w:id="33" w:name="_Toc71691019"/>
       <w:bookmarkStart w:id="34" w:name="_Toc499021841"/>
-      <w:bookmarkStart w:id="35" w:name="_Toc135147402"/>
+      <w:bookmarkStart w:id="35" w:name="_Toc135894307"/>
       <w:r>
         <w:lastRenderedPageBreak/>
         <w:t>Dossier de conception</w:t>
@@ -11185,7 +11185,7 @@
       <w:pPr>
         <w:pStyle w:val="Titre1"/>
       </w:pPr>
-      <w:bookmarkStart w:id="36" w:name="_Toc135147403"/>
+      <w:bookmarkStart w:id="36" w:name="_Toc135894308"/>
       <w:r>
         <w:lastRenderedPageBreak/>
         <w:t>Réalisation</w:t>
@@ -11196,7 +11196,7 @@
       <w:pPr>
         <w:pStyle w:val="Titre2"/>
       </w:pPr>
-      <w:bookmarkStart w:id="37" w:name="_Toc135147404"/>
+      <w:bookmarkStart w:id="37" w:name="_Toc135894309"/>
       <w:r>
         <w:t>Dossier de réalisation</w:t>
       </w:r>
@@ -11206,7 +11206,7 @@
       <w:pPr>
         <w:pStyle w:val="Titre3"/>
       </w:pPr>
-      <w:bookmarkStart w:id="38" w:name="_Toc135147405"/>
+      <w:bookmarkStart w:id="38" w:name="_Toc135894310"/>
       <w:r>
         <w:t>Répertoire du projet</w:t>
       </w:r>
@@ -11439,7 +11439,7 @@
       <w:pPr>
         <w:pStyle w:val="Titre3"/>
       </w:pPr>
-      <w:bookmarkStart w:id="39" w:name="_Toc135147406"/>
+      <w:bookmarkStart w:id="39" w:name="_Toc135894311"/>
       <w:r>
         <w:t>Architecture du projet</w:t>
       </w:r>
@@ -11538,7 +11538,7 @@
       <w:pPr>
         <w:pStyle w:val="Titre2"/>
       </w:pPr>
-      <w:bookmarkStart w:id="40" w:name="_Toc135147407"/>
+      <w:bookmarkStart w:id="40" w:name="_Toc135894312"/>
       <w:r>
         <w:lastRenderedPageBreak/>
         <w:t>Script</w:t>
@@ -11566,13 +11566,16 @@
       <w:r>
         <w:t>Une seconde version sera ensuite réalisée afin d’y ajouter différentes données à intégrer à certaines tables.</w:t>
       </w:r>
+      <w:r>
+        <w:t xml:space="preserve"> </w:t>
+      </w:r>
     </w:p>
     <w:p/>
     <w:p>
       <w:pPr>
         <w:pStyle w:val="Titre2"/>
       </w:pPr>
-      <w:bookmarkStart w:id="41" w:name="_Toc135147408"/>
+      <w:bookmarkStart w:id="41" w:name="_Toc135894313"/>
       <w:r>
         <w:t>Algorithme de chiffrement</w:t>
       </w:r>
@@ -11607,6 +11610,1263 @@
         <w:t>.</w:t>
       </w:r>
     </w:p>
+    <w:p/>
+    <w:p>
+      <w:pPr>
+        <w:pStyle w:val="Titre2"/>
+      </w:pPr>
+      <w:r>
+        <w:t>Réalisation des tests</w:t>
+      </w:r>
+    </w:p>
+    <w:tbl>
+      <w:tblPr>
+        <w:tblStyle w:val="Grilledutableau"/>
+        <w:tblW w:w="0" w:type="auto"/>
+        <w:tblLook w:val="04A0" w:firstRow="1" w:lastRow="0" w:firstColumn="1" w:lastColumn="0" w:noHBand="0" w:noVBand="1"/>
+      </w:tblPr>
+      <w:tblGrid>
+        <w:gridCol w:w="3020"/>
+        <w:gridCol w:w="3020"/>
+        <w:gridCol w:w="3020"/>
+      </w:tblGrid>
+      <w:tr>
+        <w:tc>
+          <w:tcPr>
+            <w:tcW w:w="3020" w:type="dxa"/>
+          </w:tcPr>
+          <w:p>
+            <w:r>
+              <w:rPr>
+                <w:iCs/>
+              </w:rPr>
+              <w:t>Description du Test</w:t>
+            </w:r>
+          </w:p>
+        </w:tc>
+        <w:tc>
+          <w:tcPr>
+            <w:tcW w:w="3020" w:type="dxa"/>
+          </w:tcPr>
+          <w:p>
+            <w:r>
+              <w:rPr>
+                <w:iCs/>
+              </w:rPr>
+              <w:t>Réussi ?</w:t>
+            </w:r>
+          </w:p>
+        </w:tc>
+        <w:tc>
+          <w:tcPr>
+            <w:tcW w:w="3020" w:type="dxa"/>
+          </w:tcPr>
+          <w:p>
+            <w:r>
+              <w:rPr>
+                <w:iCs/>
+              </w:rPr>
+              <w:t>Commentaires</w:t>
+            </w:r>
+          </w:p>
+        </w:tc>
+      </w:tr>
+      <w:tr>
+        <w:trPr>
+          <w:trHeight w:val="736"/>
+        </w:trPr>
+        <w:tc>
+          <w:tcPr>
+            <w:tcW w:w="3020" w:type="dxa"/>
+          </w:tcPr>
+          <w:p>
+            <w:pPr>
+              <w:rPr>
+                <w:sz w:val="18"/>
+                <w:szCs w:val="18"/>
+              </w:rPr>
+            </w:pPr>
+            <w:r>
+              <w:rPr>
+                <w:iCs/>
+                <w:sz w:val="18"/>
+                <w:szCs w:val="18"/>
+              </w:rPr>
+              <w:t>Fonctionnement du menu principal</w:t>
+            </w:r>
+          </w:p>
+        </w:tc>
+        <w:tc>
+          <w:tcPr>
+            <w:tcW w:w="3020" w:type="dxa"/>
+            <w:shd w:val="clear" w:color="auto" w:fill="70AD47" w:themeFill="accent6"/>
+          </w:tcPr>
+          <w:p>
+            <w:pPr>
+              <w:rPr>
+                <w:sz w:val="18"/>
+                <w:szCs w:val="18"/>
+              </w:rPr>
+            </w:pPr>
+          </w:p>
+        </w:tc>
+        <w:tc>
+          <w:tcPr>
+            <w:tcW w:w="3020" w:type="dxa"/>
+          </w:tcPr>
+          <w:p>
+            <w:pPr>
+              <w:rPr>
+                <w:sz w:val="18"/>
+                <w:szCs w:val="18"/>
+              </w:rPr>
+            </w:pPr>
+          </w:p>
+        </w:tc>
+      </w:tr>
+      <w:tr>
+        <w:trPr>
+          <w:trHeight w:val="702"/>
+        </w:trPr>
+        <w:tc>
+          <w:tcPr>
+            <w:tcW w:w="3020" w:type="dxa"/>
+          </w:tcPr>
+          <w:p>
+            <w:pPr>
+              <w:rPr>
+                <w:sz w:val="18"/>
+                <w:szCs w:val="18"/>
+              </w:rPr>
+            </w:pPr>
+            <w:r>
+              <w:rPr>
+                <w:sz w:val="18"/>
+                <w:szCs w:val="18"/>
+              </w:rPr>
+              <w:t>Fonctionnalité de création de compte</w:t>
+            </w:r>
+          </w:p>
+        </w:tc>
+        <w:tc>
+          <w:tcPr>
+            <w:tcW w:w="3020" w:type="dxa"/>
+            <w:shd w:val="clear" w:color="auto" w:fill="70AD47" w:themeFill="accent6"/>
+          </w:tcPr>
+          <w:p>
+            <w:pPr>
+              <w:rPr>
+                <w:sz w:val="18"/>
+                <w:szCs w:val="18"/>
+              </w:rPr>
+            </w:pPr>
+          </w:p>
+        </w:tc>
+        <w:tc>
+          <w:tcPr>
+            <w:tcW w:w="3020" w:type="dxa"/>
+          </w:tcPr>
+          <w:p>
+            <w:pPr>
+              <w:rPr>
+                <w:sz w:val="18"/>
+                <w:szCs w:val="18"/>
+              </w:rPr>
+            </w:pPr>
+          </w:p>
+        </w:tc>
+      </w:tr>
+      <w:tr>
+        <w:trPr>
+          <w:trHeight w:val="695"/>
+        </w:trPr>
+        <w:tc>
+          <w:tcPr>
+            <w:tcW w:w="3020" w:type="dxa"/>
+          </w:tcPr>
+          <w:p>
+            <w:pPr>
+              <w:rPr>
+                <w:sz w:val="18"/>
+                <w:szCs w:val="18"/>
+              </w:rPr>
+            </w:pPr>
+            <w:r>
+              <w:rPr>
+                <w:sz w:val="18"/>
+                <w:szCs w:val="18"/>
+              </w:rPr>
+              <w:t>F</w:t>
+            </w:r>
+            <w:r>
+              <w:rPr>
+                <w:sz w:val="18"/>
+                <w:szCs w:val="18"/>
+              </w:rPr>
+              <w:t>onctionnalité d’authentification</w:t>
+            </w:r>
+          </w:p>
+        </w:tc>
+        <w:tc>
+          <w:tcPr>
+            <w:tcW w:w="3020" w:type="dxa"/>
+            <w:shd w:val="clear" w:color="auto" w:fill="70AD47" w:themeFill="accent6"/>
+          </w:tcPr>
+          <w:p>
+            <w:pPr>
+              <w:rPr>
+                <w:sz w:val="18"/>
+                <w:szCs w:val="18"/>
+              </w:rPr>
+            </w:pPr>
+          </w:p>
+        </w:tc>
+        <w:tc>
+          <w:tcPr>
+            <w:tcW w:w="3020" w:type="dxa"/>
+          </w:tcPr>
+          <w:p>
+            <w:pPr>
+              <w:rPr>
+                <w:sz w:val="18"/>
+                <w:szCs w:val="18"/>
+              </w:rPr>
+            </w:pPr>
+          </w:p>
+        </w:tc>
+      </w:tr>
+      <w:tr>
+        <w:trPr>
+          <w:trHeight w:val="704"/>
+        </w:trPr>
+        <w:tc>
+          <w:tcPr>
+            <w:tcW w:w="3020" w:type="dxa"/>
+          </w:tcPr>
+          <w:p>
+            <w:pPr>
+              <w:rPr>
+                <w:sz w:val="18"/>
+                <w:szCs w:val="18"/>
+              </w:rPr>
+            </w:pPr>
+            <w:r>
+              <w:rPr>
+                <w:sz w:val="18"/>
+                <w:szCs w:val="18"/>
+              </w:rPr>
+              <w:t>F</w:t>
+            </w:r>
+            <w:r>
+              <w:rPr>
+                <w:sz w:val="18"/>
+                <w:szCs w:val="18"/>
+              </w:rPr>
+              <w:t>onctionnalité de déconnexion</w:t>
+            </w:r>
+          </w:p>
+        </w:tc>
+        <w:tc>
+          <w:tcPr>
+            <w:tcW w:w="3020" w:type="dxa"/>
+            <w:shd w:val="clear" w:color="auto" w:fill="70AD47" w:themeFill="accent6"/>
+          </w:tcPr>
+          <w:p>
+            <w:pPr>
+              <w:rPr>
+                <w:sz w:val="18"/>
+                <w:szCs w:val="18"/>
+              </w:rPr>
+            </w:pPr>
+          </w:p>
+        </w:tc>
+        <w:tc>
+          <w:tcPr>
+            <w:tcW w:w="3020" w:type="dxa"/>
+          </w:tcPr>
+          <w:p>
+            <w:pPr>
+              <w:rPr>
+                <w:sz w:val="18"/>
+                <w:szCs w:val="18"/>
+              </w:rPr>
+            </w:pPr>
+          </w:p>
+        </w:tc>
+      </w:tr>
+      <w:tr>
+        <w:trPr>
+          <w:trHeight w:val="705"/>
+        </w:trPr>
+        <w:tc>
+          <w:tcPr>
+            <w:tcW w:w="3020" w:type="dxa"/>
+          </w:tcPr>
+          <w:p>
+            <w:pPr>
+              <w:rPr>
+                <w:sz w:val="18"/>
+                <w:szCs w:val="18"/>
+              </w:rPr>
+            </w:pPr>
+            <w:r>
+              <w:rPr>
+                <w:sz w:val="18"/>
+                <w:szCs w:val="18"/>
+              </w:rPr>
+              <w:t>Gestion des erreurs lors de la création du compte</w:t>
+            </w:r>
+          </w:p>
+        </w:tc>
+        <w:tc>
+          <w:tcPr>
+            <w:tcW w:w="3020" w:type="dxa"/>
+            <w:shd w:val="clear" w:color="auto" w:fill="70AD47" w:themeFill="accent6"/>
+          </w:tcPr>
+          <w:p>
+            <w:pPr>
+              <w:rPr>
+                <w:sz w:val="18"/>
+                <w:szCs w:val="18"/>
+              </w:rPr>
+            </w:pPr>
+          </w:p>
+        </w:tc>
+        <w:tc>
+          <w:tcPr>
+            <w:tcW w:w="3020" w:type="dxa"/>
+          </w:tcPr>
+          <w:p>
+            <w:pPr>
+              <w:rPr>
+                <w:sz w:val="18"/>
+                <w:szCs w:val="18"/>
+              </w:rPr>
+            </w:pPr>
+          </w:p>
+        </w:tc>
+      </w:tr>
+      <w:tr>
+        <w:trPr>
+          <w:trHeight w:val="686"/>
+        </w:trPr>
+        <w:tc>
+          <w:tcPr>
+            <w:tcW w:w="3020" w:type="dxa"/>
+          </w:tcPr>
+          <w:p>
+            <w:pPr>
+              <w:rPr>
+                <w:sz w:val="18"/>
+                <w:szCs w:val="18"/>
+              </w:rPr>
+            </w:pPr>
+            <w:r>
+              <w:rPr>
+                <w:sz w:val="18"/>
+                <w:szCs w:val="18"/>
+              </w:rPr>
+              <w:t>Gestion des erreurs lors de l’authentification</w:t>
+            </w:r>
+          </w:p>
+        </w:tc>
+        <w:tc>
+          <w:tcPr>
+            <w:tcW w:w="3020" w:type="dxa"/>
+            <w:shd w:val="clear" w:color="auto" w:fill="70AD47" w:themeFill="accent6"/>
+          </w:tcPr>
+          <w:p>
+            <w:pPr>
+              <w:rPr>
+                <w:sz w:val="18"/>
+                <w:szCs w:val="18"/>
+              </w:rPr>
+            </w:pPr>
+          </w:p>
+        </w:tc>
+        <w:tc>
+          <w:tcPr>
+            <w:tcW w:w="3020" w:type="dxa"/>
+          </w:tcPr>
+          <w:p>
+            <w:pPr>
+              <w:rPr>
+                <w:sz w:val="18"/>
+                <w:szCs w:val="18"/>
+              </w:rPr>
+            </w:pPr>
+          </w:p>
+        </w:tc>
+      </w:tr>
+      <w:tr>
+        <w:trPr>
+          <w:trHeight w:val="710"/>
+        </w:trPr>
+        <w:tc>
+          <w:tcPr>
+            <w:tcW w:w="3020" w:type="dxa"/>
+          </w:tcPr>
+          <w:p>
+            <w:pPr>
+              <w:rPr>
+                <w:sz w:val="18"/>
+                <w:szCs w:val="18"/>
+              </w:rPr>
+            </w:pPr>
+            <w:r>
+              <w:rPr>
+                <w:sz w:val="18"/>
+                <w:szCs w:val="18"/>
+              </w:rPr>
+              <w:t>Fonctionnement de la page contenant les</w:t>
+            </w:r>
+            <w:r>
+              <w:rPr>
+                <w:sz w:val="18"/>
+                <w:szCs w:val="18"/>
+              </w:rPr>
+              <w:t xml:space="preserve"> locations</w:t>
+            </w:r>
+          </w:p>
+        </w:tc>
+        <w:tc>
+          <w:tcPr>
+            <w:tcW w:w="3020" w:type="dxa"/>
+            <w:shd w:val="clear" w:color="auto" w:fill="70AD47" w:themeFill="accent6"/>
+          </w:tcPr>
+          <w:p>
+            <w:pPr>
+              <w:rPr>
+                <w:sz w:val="18"/>
+                <w:szCs w:val="18"/>
+              </w:rPr>
+            </w:pPr>
+          </w:p>
+        </w:tc>
+        <w:tc>
+          <w:tcPr>
+            <w:tcW w:w="3020" w:type="dxa"/>
+          </w:tcPr>
+          <w:p>
+            <w:pPr>
+              <w:rPr>
+                <w:sz w:val="18"/>
+                <w:szCs w:val="18"/>
+              </w:rPr>
+            </w:pPr>
+          </w:p>
+        </w:tc>
+      </w:tr>
+      <w:tr>
+        <w:trPr>
+          <w:trHeight w:val="693"/>
+        </w:trPr>
+        <w:tc>
+          <w:tcPr>
+            <w:tcW w:w="3020" w:type="dxa"/>
+          </w:tcPr>
+          <w:p>
+            <w:pPr>
+              <w:rPr>
+                <w:sz w:val="18"/>
+                <w:szCs w:val="18"/>
+              </w:rPr>
+            </w:pPr>
+            <w:r>
+              <w:rPr>
+                <w:sz w:val="18"/>
+                <w:szCs w:val="18"/>
+              </w:rPr>
+              <w:t>Fonctionnement de la page contenant les informations précises d’une location</w:t>
+            </w:r>
+          </w:p>
+        </w:tc>
+        <w:tc>
+          <w:tcPr>
+            <w:tcW w:w="3020" w:type="dxa"/>
+            <w:shd w:val="clear" w:color="auto" w:fill="70AD47" w:themeFill="accent6"/>
+          </w:tcPr>
+          <w:p>
+            <w:pPr>
+              <w:rPr>
+                <w:sz w:val="18"/>
+                <w:szCs w:val="18"/>
+              </w:rPr>
+            </w:pPr>
+          </w:p>
+        </w:tc>
+        <w:tc>
+          <w:tcPr>
+            <w:tcW w:w="3020" w:type="dxa"/>
+          </w:tcPr>
+          <w:p>
+            <w:pPr>
+              <w:rPr>
+                <w:sz w:val="18"/>
+                <w:szCs w:val="18"/>
+              </w:rPr>
+            </w:pPr>
+          </w:p>
+        </w:tc>
+      </w:tr>
+      <w:tr>
+        <w:trPr>
+          <w:trHeight w:val="693"/>
+        </w:trPr>
+        <w:tc>
+          <w:tcPr>
+            <w:tcW w:w="3020" w:type="dxa"/>
+          </w:tcPr>
+          <w:p>
+            <w:pPr>
+              <w:rPr>
+                <w:sz w:val="18"/>
+                <w:szCs w:val="18"/>
+              </w:rPr>
+            </w:pPr>
+            <w:r>
+              <w:rPr>
+                <w:sz w:val="18"/>
+                <w:szCs w:val="18"/>
+              </w:rPr>
+              <w:t xml:space="preserve">Fonctionnement complet des </w:t>
+            </w:r>
+            <w:proofErr w:type="spellStart"/>
+            <w:r>
+              <w:rPr>
+                <w:sz w:val="18"/>
+                <w:szCs w:val="18"/>
+              </w:rPr>
+              <w:t>datepickers</w:t>
+            </w:r>
+            <w:proofErr w:type="spellEnd"/>
+          </w:p>
+        </w:tc>
+        <w:tc>
+          <w:tcPr>
+            <w:tcW w:w="3020" w:type="dxa"/>
+            <w:shd w:val="clear" w:color="auto" w:fill="FF0000"/>
+          </w:tcPr>
+          <w:p>
+            <w:pPr>
+              <w:rPr>
+                <w:sz w:val="18"/>
+                <w:szCs w:val="18"/>
+              </w:rPr>
+            </w:pPr>
+          </w:p>
+        </w:tc>
+        <w:tc>
+          <w:tcPr>
+            <w:tcW w:w="3020" w:type="dxa"/>
+          </w:tcPr>
+          <w:p>
+            <w:pPr>
+              <w:rPr>
+                <w:sz w:val="18"/>
+                <w:szCs w:val="18"/>
+              </w:rPr>
+            </w:pPr>
+            <w:r>
+              <w:rPr>
+                <w:sz w:val="18"/>
+                <w:szCs w:val="18"/>
+              </w:rPr>
+              <w:t>Si une erreur à opérer et que la page se recharge les dates réservées ne sont pas marquées tel quelles</w:t>
+            </w:r>
+          </w:p>
+        </w:tc>
+      </w:tr>
+      <w:tr>
+        <w:trPr>
+          <w:trHeight w:val="702"/>
+        </w:trPr>
+        <w:tc>
+          <w:tcPr>
+            <w:tcW w:w="3020" w:type="dxa"/>
+          </w:tcPr>
+          <w:p>
+            <w:pPr>
+              <w:rPr>
+                <w:sz w:val="18"/>
+                <w:szCs w:val="18"/>
+              </w:rPr>
+            </w:pPr>
+            <w:r>
+              <w:rPr>
+                <w:sz w:val="18"/>
+                <w:szCs w:val="18"/>
+              </w:rPr>
+              <w:t>F</w:t>
+            </w:r>
+            <w:r>
+              <w:rPr>
+                <w:sz w:val="18"/>
+                <w:szCs w:val="18"/>
+              </w:rPr>
+              <w:t>onctionnalité de recherche de locations en fonction du lieu</w:t>
+            </w:r>
+          </w:p>
+        </w:tc>
+        <w:tc>
+          <w:tcPr>
+            <w:tcW w:w="3020" w:type="dxa"/>
+            <w:shd w:val="clear" w:color="auto" w:fill="70AD47" w:themeFill="accent6"/>
+          </w:tcPr>
+          <w:p>
+            <w:pPr>
+              <w:rPr>
+                <w:sz w:val="18"/>
+                <w:szCs w:val="18"/>
+              </w:rPr>
+            </w:pPr>
+          </w:p>
+        </w:tc>
+        <w:tc>
+          <w:tcPr>
+            <w:tcW w:w="3020" w:type="dxa"/>
+          </w:tcPr>
+          <w:p>
+            <w:pPr>
+              <w:rPr>
+                <w:sz w:val="18"/>
+                <w:szCs w:val="18"/>
+              </w:rPr>
+            </w:pPr>
+          </w:p>
+        </w:tc>
+      </w:tr>
+      <w:tr>
+        <w:trPr>
+          <w:trHeight w:val="684"/>
+        </w:trPr>
+        <w:tc>
+          <w:tcPr>
+            <w:tcW w:w="3020" w:type="dxa"/>
+          </w:tcPr>
+          <w:p>
+            <w:pPr>
+              <w:rPr>
+                <w:sz w:val="18"/>
+                <w:szCs w:val="18"/>
+              </w:rPr>
+            </w:pPr>
+            <w:r>
+              <w:rPr>
+                <w:sz w:val="18"/>
+                <w:szCs w:val="18"/>
+              </w:rPr>
+              <w:t>Fonctionnalité de filtrage des locations</w:t>
+            </w:r>
+          </w:p>
+        </w:tc>
+        <w:tc>
+          <w:tcPr>
+            <w:tcW w:w="3020" w:type="dxa"/>
+            <w:shd w:val="clear" w:color="auto" w:fill="70AD47" w:themeFill="accent6"/>
+          </w:tcPr>
+          <w:p>
+            <w:pPr>
+              <w:rPr>
+                <w:sz w:val="18"/>
+                <w:szCs w:val="18"/>
+              </w:rPr>
+            </w:pPr>
+          </w:p>
+        </w:tc>
+        <w:tc>
+          <w:tcPr>
+            <w:tcW w:w="3020" w:type="dxa"/>
+          </w:tcPr>
+          <w:p>
+            <w:pPr>
+              <w:rPr>
+                <w:sz w:val="18"/>
+                <w:szCs w:val="18"/>
+              </w:rPr>
+            </w:pPr>
+          </w:p>
+        </w:tc>
+      </w:tr>
+      <w:tr>
+        <w:trPr>
+          <w:trHeight w:val="708"/>
+        </w:trPr>
+        <w:tc>
+          <w:tcPr>
+            <w:tcW w:w="3020" w:type="dxa"/>
+          </w:tcPr>
+          <w:p>
+            <w:pPr>
+              <w:rPr>
+                <w:sz w:val="18"/>
+                <w:szCs w:val="18"/>
+              </w:rPr>
+            </w:pPr>
+            <w:r>
+              <w:rPr>
+                <w:sz w:val="18"/>
+                <w:szCs w:val="18"/>
+              </w:rPr>
+              <w:t>Fonctionnalité d’ajout de locations par un utilisateur</w:t>
+            </w:r>
+          </w:p>
+        </w:tc>
+        <w:tc>
+          <w:tcPr>
+            <w:tcW w:w="3020" w:type="dxa"/>
+            <w:shd w:val="clear" w:color="auto" w:fill="70AD47" w:themeFill="accent6"/>
+          </w:tcPr>
+          <w:p>
+            <w:pPr>
+              <w:rPr>
+                <w:sz w:val="18"/>
+                <w:szCs w:val="18"/>
+              </w:rPr>
+            </w:pPr>
+          </w:p>
+        </w:tc>
+        <w:tc>
+          <w:tcPr>
+            <w:tcW w:w="3020" w:type="dxa"/>
+          </w:tcPr>
+          <w:p>
+            <w:pPr>
+              <w:rPr>
+                <w:sz w:val="18"/>
+                <w:szCs w:val="18"/>
+              </w:rPr>
+            </w:pPr>
+          </w:p>
+        </w:tc>
+      </w:tr>
+      <w:tr>
+        <w:trPr>
+          <w:trHeight w:val="704"/>
+        </w:trPr>
+        <w:tc>
+          <w:tcPr>
+            <w:tcW w:w="3020" w:type="dxa"/>
+          </w:tcPr>
+          <w:p>
+            <w:pPr>
+              <w:rPr>
+                <w:sz w:val="18"/>
+                <w:szCs w:val="18"/>
+              </w:rPr>
+            </w:pPr>
+            <w:r>
+              <w:rPr>
+                <w:sz w:val="18"/>
+                <w:szCs w:val="18"/>
+              </w:rPr>
+              <w:lastRenderedPageBreak/>
+              <w:t>Fonctionnalité de modification / suppression de locations par un utilisateur</w:t>
+            </w:r>
+          </w:p>
+        </w:tc>
+        <w:tc>
+          <w:tcPr>
+            <w:tcW w:w="3020" w:type="dxa"/>
+            <w:shd w:val="clear" w:color="auto" w:fill="70AD47" w:themeFill="accent6"/>
+          </w:tcPr>
+          <w:p>
+            <w:pPr>
+              <w:rPr>
+                <w:sz w:val="18"/>
+                <w:szCs w:val="18"/>
+              </w:rPr>
+            </w:pPr>
+          </w:p>
+        </w:tc>
+        <w:tc>
+          <w:tcPr>
+            <w:tcW w:w="3020" w:type="dxa"/>
+          </w:tcPr>
+          <w:p>
+            <w:pPr>
+              <w:rPr>
+                <w:sz w:val="18"/>
+                <w:szCs w:val="18"/>
+              </w:rPr>
+            </w:pPr>
+          </w:p>
+        </w:tc>
+      </w:tr>
+      <w:tr>
+        <w:trPr>
+          <w:trHeight w:val="704"/>
+        </w:trPr>
+        <w:tc>
+          <w:tcPr>
+            <w:tcW w:w="3020" w:type="dxa"/>
+          </w:tcPr>
+          <w:p>
+            <w:pPr>
+              <w:rPr>
+                <w:sz w:val="18"/>
+                <w:szCs w:val="18"/>
+              </w:rPr>
+            </w:pPr>
+            <w:r>
+              <w:rPr>
+                <w:sz w:val="18"/>
+                <w:szCs w:val="18"/>
+              </w:rPr>
+              <w:t>Gestion des erreurs lors de l’ajout / modification d’une location</w:t>
+            </w:r>
+          </w:p>
+        </w:tc>
+        <w:tc>
+          <w:tcPr>
+            <w:tcW w:w="3020" w:type="dxa"/>
+            <w:shd w:val="clear" w:color="auto" w:fill="70AD47" w:themeFill="accent6"/>
+          </w:tcPr>
+          <w:p>
+            <w:pPr>
+              <w:rPr>
+                <w:sz w:val="18"/>
+                <w:szCs w:val="18"/>
+              </w:rPr>
+            </w:pPr>
+          </w:p>
+        </w:tc>
+        <w:tc>
+          <w:tcPr>
+            <w:tcW w:w="3020" w:type="dxa"/>
+          </w:tcPr>
+          <w:p>
+            <w:pPr>
+              <w:rPr>
+                <w:sz w:val="18"/>
+                <w:szCs w:val="18"/>
+              </w:rPr>
+            </w:pPr>
+          </w:p>
+        </w:tc>
+      </w:tr>
+      <w:tr>
+        <w:trPr>
+          <w:trHeight w:val="766"/>
+        </w:trPr>
+        <w:tc>
+          <w:tcPr>
+            <w:tcW w:w="3020" w:type="dxa"/>
+          </w:tcPr>
+          <w:p>
+            <w:pPr>
+              <w:rPr>
+                <w:sz w:val="18"/>
+                <w:szCs w:val="18"/>
+              </w:rPr>
+            </w:pPr>
+            <w:r>
+              <w:rPr>
+                <w:sz w:val="18"/>
+                <w:szCs w:val="18"/>
+              </w:rPr>
+              <w:t>Fonction</w:t>
+            </w:r>
+            <w:r>
+              <w:rPr>
+                <w:sz w:val="18"/>
+                <w:szCs w:val="18"/>
+              </w:rPr>
+              <w:t>nalités de réservation de locations</w:t>
+            </w:r>
+          </w:p>
+        </w:tc>
+        <w:tc>
+          <w:tcPr>
+            <w:tcW w:w="3020" w:type="dxa"/>
+            <w:shd w:val="clear" w:color="auto" w:fill="70AD47" w:themeFill="accent6"/>
+          </w:tcPr>
+          <w:p>
+            <w:pPr>
+              <w:rPr>
+                <w:sz w:val="18"/>
+                <w:szCs w:val="18"/>
+              </w:rPr>
+            </w:pPr>
+          </w:p>
+        </w:tc>
+        <w:tc>
+          <w:tcPr>
+            <w:tcW w:w="3020" w:type="dxa"/>
+          </w:tcPr>
+          <w:p>
+            <w:pPr>
+              <w:rPr>
+                <w:sz w:val="18"/>
+                <w:szCs w:val="18"/>
+              </w:rPr>
+            </w:pPr>
+          </w:p>
+        </w:tc>
+      </w:tr>
+      <w:tr>
+        <w:trPr>
+          <w:trHeight w:val="788"/>
+        </w:trPr>
+        <w:tc>
+          <w:tcPr>
+            <w:tcW w:w="3020" w:type="dxa"/>
+          </w:tcPr>
+          <w:p>
+            <w:pPr>
+              <w:rPr>
+                <w:sz w:val="18"/>
+                <w:szCs w:val="18"/>
+              </w:rPr>
+            </w:pPr>
+            <w:r>
+              <w:rPr>
+                <w:sz w:val="18"/>
+                <w:szCs w:val="18"/>
+              </w:rPr>
+              <w:t>Envoi d’un mail de confirmation</w:t>
+            </w:r>
+            <w:r>
+              <w:rPr>
+                <w:sz w:val="18"/>
+                <w:szCs w:val="18"/>
+              </w:rPr>
+              <w:t xml:space="preserve"> de réservation</w:t>
+            </w:r>
+            <w:r>
+              <w:rPr>
+                <w:sz w:val="18"/>
+                <w:szCs w:val="18"/>
+              </w:rPr>
+              <w:t xml:space="preserve"> à l’utilisateur</w:t>
+            </w:r>
+          </w:p>
+        </w:tc>
+        <w:tc>
+          <w:tcPr>
+            <w:tcW w:w="3020" w:type="dxa"/>
+            <w:shd w:val="clear" w:color="auto" w:fill="70AD47" w:themeFill="accent6"/>
+          </w:tcPr>
+          <w:p>
+            <w:pPr>
+              <w:rPr>
+                <w:sz w:val="18"/>
+                <w:szCs w:val="18"/>
+              </w:rPr>
+            </w:pPr>
+          </w:p>
+        </w:tc>
+        <w:tc>
+          <w:tcPr>
+            <w:tcW w:w="3020" w:type="dxa"/>
+          </w:tcPr>
+          <w:p>
+            <w:pPr>
+              <w:rPr>
+                <w:sz w:val="18"/>
+                <w:szCs w:val="18"/>
+              </w:rPr>
+            </w:pPr>
+          </w:p>
+        </w:tc>
+      </w:tr>
+      <w:tr>
+        <w:trPr>
+          <w:trHeight w:val="688"/>
+        </w:trPr>
+        <w:tc>
+          <w:tcPr>
+            <w:tcW w:w="3020" w:type="dxa"/>
+          </w:tcPr>
+          <w:p>
+            <w:pPr>
+              <w:rPr>
+                <w:sz w:val="18"/>
+                <w:szCs w:val="18"/>
+              </w:rPr>
+            </w:pPr>
+            <w:r>
+              <w:rPr>
+                <w:sz w:val="18"/>
+                <w:szCs w:val="18"/>
+              </w:rPr>
+              <w:t>Envoi d’un mail de confirmation</w:t>
+            </w:r>
+            <w:r>
+              <w:rPr>
+                <w:sz w:val="18"/>
+                <w:szCs w:val="18"/>
+              </w:rPr>
+              <w:t xml:space="preserve"> de réservation</w:t>
+            </w:r>
+            <w:r>
+              <w:rPr>
+                <w:sz w:val="18"/>
+                <w:szCs w:val="18"/>
+              </w:rPr>
+              <w:t xml:space="preserve"> </w:t>
+            </w:r>
+            <w:r>
+              <w:rPr>
+                <w:sz w:val="18"/>
+                <w:szCs w:val="18"/>
+              </w:rPr>
+              <w:t>au loueur</w:t>
+            </w:r>
+          </w:p>
+        </w:tc>
+        <w:tc>
+          <w:tcPr>
+            <w:tcW w:w="3020" w:type="dxa"/>
+            <w:shd w:val="clear" w:color="auto" w:fill="70AD47" w:themeFill="accent6"/>
+          </w:tcPr>
+          <w:p>
+            <w:pPr>
+              <w:rPr>
+                <w:sz w:val="18"/>
+                <w:szCs w:val="18"/>
+              </w:rPr>
+            </w:pPr>
+          </w:p>
+        </w:tc>
+        <w:tc>
+          <w:tcPr>
+            <w:tcW w:w="3020" w:type="dxa"/>
+          </w:tcPr>
+          <w:p>
+            <w:pPr>
+              <w:rPr>
+                <w:sz w:val="18"/>
+                <w:szCs w:val="18"/>
+              </w:rPr>
+            </w:pPr>
+          </w:p>
+        </w:tc>
+      </w:tr>
+      <w:tr>
+        <w:trPr>
+          <w:trHeight w:val="712"/>
+        </w:trPr>
+        <w:tc>
+          <w:tcPr>
+            <w:tcW w:w="3020" w:type="dxa"/>
+          </w:tcPr>
+          <w:p>
+            <w:pPr>
+              <w:rPr>
+                <w:sz w:val="18"/>
+                <w:szCs w:val="18"/>
+              </w:rPr>
+            </w:pPr>
+            <w:r>
+              <w:rPr>
+                <w:sz w:val="18"/>
+                <w:szCs w:val="18"/>
+              </w:rPr>
+              <w:t>Gestion administrateur CRUD des utilisateurs</w:t>
+            </w:r>
+          </w:p>
+        </w:tc>
+        <w:tc>
+          <w:tcPr>
+            <w:tcW w:w="3020" w:type="dxa"/>
+            <w:shd w:val="clear" w:color="auto" w:fill="70AD47" w:themeFill="accent6"/>
+          </w:tcPr>
+          <w:p>
+            <w:pPr>
+              <w:rPr>
+                <w:sz w:val="18"/>
+                <w:szCs w:val="18"/>
+              </w:rPr>
+            </w:pPr>
+          </w:p>
+        </w:tc>
+        <w:tc>
+          <w:tcPr>
+            <w:tcW w:w="3020" w:type="dxa"/>
+          </w:tcPr>
+          <w:p>
+            <w:pPr>
+              <w:rPr>
+                <w:sz w:val="18"/>
+                <w:szCs w:val="18"/>
+              </w:rPr>
+            </w:pPr>
+          </w:p>
+        </w:tc>
+      </w:tr>
+      <w:tr>
+        <w:trPr>
+          <w:trHeight w:val="695"/>
+        </w:trPr>
+        <w:tc>
+          <w:tcPr>
+            <w:tcW w:w="3020" w:type="dxa"/>
+          </w:tcPr>
+          <w:p>
+            <w:pPr>
+              <w:rPr>
+                <w:sz w:val="18"/>
+                <w:szCs w:val="18"/>
+              </w:rPr>
+            </w:pPr>
+            <w:r>
+              <w:rPr>
+                <w:sz w:val="18"/>
+                <w:szCs w:val="18"/>
+              </w:rPr>
+              <w:t xml:space="preserve">Gestion administrateur CRUD des </w:t>
+            </w:r>
+            <w:r>
+              <w:rPr>
+                <w:sz w:val="18"/>
+                <w:szCs w:val="18"/>
+              </w:rPr>
+              <w:t>locations</w:t>
+            </w:r>
+          </w:p>
+        </w:tc>
+        <w:tc>
+          <w:tcPr>
+            <w:tcW w:w="3020" w:type="dxa"/>
+            <w:shd w:val="clear" w:color="auto" w:fill="70AD47" w:themeFill="accent6"/>
+          </w:tcPr>
+          <w:p>
+            <w:pPr>
+              <w:rPr>
+                <w:sz w:val="18"/>
+                <w:szCs w:val="18"/>
+              </w:rPr>
+            </w:pPr>
+          </w:p>
+        </w:tc>
+        <w:tc>
+          <w:tcPr>
+            <w:tcW w:w="3020" w:type="dxa"/>
+          </w:tcPr>
+          <w:p>
+            <w:pPr>
+              <w:rPr>
+                <w:sz w:val="18"/>
+                <w:szCs w:val="18"/>
+              </w:rPr>
+            </w:pPr>
+          </w:p>
+        </w:tc>
+      </w:tr>
+      <w:tr>
+        <w:trPr>
+          <w:trHeight w:val="705"/>
+        </w:trPr>
+        <w:tc>
+          <w:tcPr>
+            <w:tcW w:w="3020" w:type="dxa"/>
+          </w:tcPr>
+          <w:p>
+            <w:pPr>
+              <w:rPr>
+                <w:sz w:val="18"/>
+                <w:szCs w:val="18"/>
+              </w:rPr>
+            </w:pPr>
+            <w:r>
+              <w:rPr>
+                <w:sz w:val="18"/>
+                <w:szCs w:val="18"/>
+              </w:rPr>
+              <w:t>Cryptage des mots de passe</w:t>
+            </w:r>
+          </w:p>
+        </w:tc>
+        <w:tc>
+          <w:tcPr>
+            <w:tcW w:w="3020" w:type="dxa"/>
+            <w:shd w:val="clear" w:color="auto" w:fill="70AD47" w:themeFill="accent6"/>
+          </w:tcPr>
+          <w:p>
+            <w:pPr>
+              <w:rPr>
+                <w:sz w:val="18"/>
+                <w:szCs w:val="18"/>
+              </w:rPr>
+            </w:pPr>
+          </w:p>
+        </w:tc>
+        <w:tc>
+          <w:tcPr>
+            <w:tcW w:w="3020" w:type="dxa"/>
+          </w:tcPr>
+          <w:p>
+            <w:pPr>
+              <w:rPr>
+                <w:sz w:val="18"/>
+                <w:szCs w:val="18"/>
+              </w:rPr>
+            </w:pPr>
+          </w:p>
+        </w:tc>
+      </w:tr>
+      <w:tr>
+        <w:trPr>
+          <w:trHeight w:val="622"/>
+        </w:trPr>
+        <w:tc>
+          <w:tcPr>
+            <w:tcW w:w="3020" w:type="dxa"/>
+          </w:tcPr>
+          <w:p>
+            <w:pPr>
+              <w:rPr>
+                <w:sz w:val="18"/>
+                <w:szCs w:val="18"/>
+              </w:rPr>
+            </w:pPr>
+            <w:r>
+              <w:rPr>
+                <w:sz w:val="18"/>
+                <w:szCs w:val="18"/>
+              </w:rPr>
+              <w:t>Responsivité du site</w:t>
+            </w:r>
+          </w:p>
+        </w:tc>
+        <w:tc>
+          <w:tcPr>
+            <w:tcW w:w="3020" w:type="dxa"/>
+            <w:shd w:val="clear" w:color="auto" w:fill="FF0000"/>
+          </w:tcPr>
+          <w:p>
+            <w:pPr>
+              <w:rPr>
+                <w:sz w:val="18"/>
+                <w:szCs w:val="18"/>
+              </w:rPr>
+            </w:pPr>
+          </w:p>
+        </w:tc>
+        <w:tc>
+          <w:tcPr>
+            <w:tcW w:w="3020" w:type="dxa"/>
+          </w:tcPr>
+          <w:p>
+            <w:pPr>
+              <w:rPr>
+                <w:sz w:val="18"/>
+                <w:szCs w:val="18"/>
+              </w:rPr>
+            </w:pPr>
+            <w:r>
+              <w:rPr>
+                <w:sz w:val="18"/>
+                <w:szCs w:val="18"/>
+              </w:rPr>
+              <w:t>Possède quelques problèmes en version mobile mais est accessible à toutes tailles de fenêtre d’ordinateur</w:t>
+            </w:r>
+          </w:p>
+        </w:tc>
+      </w:tr>
+    </w:tbl>
+    <w:p/>
     <w:sectPr>
       <w:pgSz w:w="11906" w:h="16838" w:code="9"/>
       <w:pgMar w:top="1418" w:right="1418" w:bottom="1418" w:left="1418" w:header="720" w:footer="720" w:gutter="0"/>
@@ -16084,12 +17344,6 @@
 </file>
 
 <file path=customXml/item1.xml><?xml version="1.0" encoding="utf-8"?>
-<p:properties xmlns:p="http://schemas.microsoft.com/office/2006/metadata/properties" xmlns:xsi="http://www.w3.org/2001/XMLSchema-instance" xmlns:pc="http://schemas.microsoft.com/office/infopath/2007/PartnerControls">
-  <documentManagement/>
-</p:properties>
-</file>
-
-<file path=customXml/item2.xml><?xml version="1.0" encoding="utf-8"?>
 <ct:contentTypeSchema xmlns:ct="http://schemas.microsoft.com/office/2006/metadata/contentType" xmlns:ma="http://schemas.microsoft.com/office/2006/metadata/properties/metaAttributes" ct:_="" ma:_="" ma:contentTypeName="Document" ma:contentTypeID="0x0101000B38552FA7D4254E8845977232CFE53B" ma:contentTypeVersion="7" ma:contentTypeDescription="Crée un document." ma:contentTypeScope="" ma:versionID="03e14c2536b56bc7dd47f79481c7176c">
   <xsd:schema xmlns:xsd="http://www.w3.org/2001/XMLSchema" xmlns:xs="http://www.w3.org/2001/XMLSchema" xmlns:p="http://schemas.microsoft.com/office/2006/metadata/properties" xmlns:ns2="0119da2b-60ce-4773-88fa-ebab2cde1f55" xmlns:ns3="c00db93e-a012-41a1-8dae-1f2fb8b40d56" targetNamespace="http://schemas.microsoft.com/office/2006/metadata/properties" ma:root="true" ma:fieldsID="5b7050275a68257b53998f6363dd12a8" ns2:_="" ns3:_="">
     <xsd:import namespace="0119da2b-60ce-4773-88fa-ebab2cde1f55"/>
@@ -16272,11 +17526,7 @@
 </ct:contentTypeSchema>
 </file>
 
-<file path=customXml/item3.xml><?xml version="1.0" encoding="utf-8"?>
-<b:Sources xmlns:b="http://schemas.openxmlformats.org/officeDocument/2006/bibliography" xmlns="http://schemas.openxmlformats.org/officeDocument/2006/bibliography" SelectedStyle="\APASixthEditionOfficeOnline.xsl" StyleName="APA" Version="6"/>
-</file>
-
-<file path=customXml/item4.xml><?xml version="1.0" encoding="utf-8"?>
+<file path=customXml/item2.xml><?xml version="1.0" encoding="utf-8"?>
 <?mso-contentType ?>
 <FormTemplates xmlns="http://schemas.microsoft.com/sharepoint/v3/contenttype/forms">
   <Display>DocumentLibraryForm</Display>
@@ -16285,16 +17535,17 @@
 </FormTemplates>
 </file>
 
-<file path=customXml/itemProps1.xml><?xml version="1.0" encoding="utf-8"?>
-<ds:datastoreItem xmlns:ds="http://schemas.openxmlformats.org/officeDocument/2006/customXml" ds:itemID="{996F0FBA-2996-487E-B7C1-784F04C7FD8C}">
-  <ds:schemaRefs>
-    <ds:schemaRef ds:uri="http://schemas.microsoft.com/office/2006/metadata/properties"/>
-    <ds:schemaRef ds:uri="http://schemas.microsoft.com/office/infopath/2007/PartnerControls"/>
-  </ds:schemaRefs>
-</ds:datastoreItem>
+<file path=customXml/item3.xml><?xml version="1.0" encoding="utf-8"?>
+<b:Sources xmlns:b="http://schemas.openxmlformats.org/officeDocument/2006/bibliography" xmlns="http://schemas.openxmlformats.org/officeDocument/2006/bibliography" SelectedStyle="\APASixthEditionOfficeOnline.xsl" StyleName="APA" Version="6"/>
 </file>
 
-<file path=customXml/itemProps2.xml><?xml version="1.0" encoding="utf-8"?>
+<file path=customXml/item4.xml><?xml version="1.0" encoding="utf-8"?>
+<p:properties xmlns:p="http://schemas.microsoft.com/office/2006/metadata/properties" xmlns:xsi="http://www.w3.org/2001/XMLSchema-instance" xmlns:pc="http://schemas.microsoft.com/office/infopath/2007/PartnerControls">
+  <documentManagement/>
+</p:properties>
+</file>
+
+<file path=customXml/itemProps1.xml><?xml version="1.0" encoding="utf-8"?>
 <ds:datastoreItem xmlns:ds="http://schemas.openxmlformats.org/officeDocument/2006/customXml" ds:itemID="{AB5D4FF5-89E5-4C5A-8FA1-655B82A6A0B9}">
   <ds:schemaRefs>
     <ds:schemaRef ds:uri="http://schemas.microsoft.com/office/2006/metadata/contentType"/>
@@ -16313,6 +17564,14 @@
 </ds:datastoreItem>
 </file>
 
+<file path=customXml/itemProps2.xml><?xml version="1.0" encoding="utf-8"?>
+<ds:datastoreItem xmlns:ds="http://schemas.openxmlformats.org/officeDocument/2006/customXml" ds:itemID="{1CC9A027-9140-4C55-A5D0-C4F935AF4EC8}">
+  <ds:schemaRefs>
+    <ds:schemaRef ds:uri="http://schemas.microsoft.com/sharepoint/v3/contenttype/forms"/>
+  </ds:schemaRefs>
+</ds:datastoreItem>
+</file>
+
 <file path=customXml/itemProps3.xml><?xml version="1.0" encoding="utf-8"?>
 <ds:datastoreItem xmlns:ds="http://schemas.openxmlformats.org/officeDocument/2006/customXml" ds:itemID="{D607A6EE-5BEF-40BD-B938-DBF48C9BB2EE}">
   <ds:schemaRefs>
@@ -16322,9 +17581,10 @@
 </file>
 
 <file path=customXml/itemProps4.xml><?xml version="1.0" encoding="utf-8"?>
-<ds:datastoreItem xmlns:ds="http://schemas.openxmlformats.org/officeDocument/2006/customXml" ds:itemID="{1CC9A027-9140-4C55-A5D0-C4F935AF4EC8}">
+<ds:datastoreItem xmlns:ds="http://schemas.openxmlformats.org/officeDocument/2006/customXml" ds:itemID="{996F0FBA-2996-487E-B7C1-784F04C7FD8C}">
   <ds:schemaRefs>
-    <ds:schemaRef ds:uri="http://schemas.microsoft.com/sharepoint/v3/contenttype/forms"/>
+    <ds:schemaRef ds:uri="http://schemas.microsoft.com/office/2006/metadata/properties"/>
+    <ds:schemaRef ds:uri="http://schemas.microsoft.com/office/infopath/2007/PartnerControls"/>
   </ds:schemaRefs>
 </ds:datastoreItem>
 </file>
</xml_diff>

<commit_message>
Documentation - Ajout des conclusions, de la bibliographie et du résumé
</commit_message>
<xml_diff>
--- a/Documentation/Rapport de projet/Rapport de projet.docx
+++ b/Documentation/Rapport de projet/Rapport de projet.docx
@@ -1193,7 +1193,7 @@
             </w:rPr>
             <w:fldChar w:fldCharType="separate"/>
           </w:r>
-          <w:hyperlink w:anchor="_Toc136004570" w:history="1">
+          <w:hyperlink w:anchor="_Toc136329180" w:history="1">
             <w:r>
               <w:rPr>
                 <w:rStyle w:val="Lienhypertexte"/>
@@ -1231,7 +1231,7 @@
               <w:rPr>
                 <w:webHidden/>
               </w:rPr>
-              <w:instrText xml:space="preserve"> PAGEREF _Toc136004570 \h </w:instrText>
+              <w:instrText xml:space="preserve"> PAGEREF _Toc136329180 \h </w:instrText>
             </w:r>
             <w:r>
               <w:rPr>
@@ -1273,7 +1273,7 @@
               <w:lang w:val="fr-CH" w:eastAsia="fr-CH"/>
             </w:rPr>
           </w:pPr>
-          <w:hyperlink w:anchor="_Toc136004571" w:history="1">
+          <w:hyperlink w:anchor="_Toc136329181" w:history="1">
             <w:r>
               <w:rPr>
                 <w:rStyle w:val="Lienhypertexte"/>
@@ -1317,7 +1317,7 @@
                 <w:noProof/>
                 <w:webHidden/>
               </w:rPr>
-              <w:instrText xml:space="preserve"> PAGEREF _Toc136004571 \h </w:instrText>
+              <w:instrText xml:space="preserve"> PAGEREF _Toc136329181 \h </w:instrText>
             </w:r>
             <w:r>
               <w:rPr>
@@ -1363,7 +1363,7 @@
               <w:lang w:val="fr-CH" w:eastAsia="fr-CH"/>
             </w:rPr>
           </w:pPr>
-          <w:hyperlink w:anchor="_Toc136004572" w:history="1">
+          <w:hyperlink w:anchor="_Toc136329182" w:history="1">
             <w:r>
               <w:rPr>
                 <w:rStyle w:val="Lienhypertexte"/>
@@ -1407,7 +1407,7 @@
                 <w:noProof/>
                 <w:webHidden/>
               </w:rPr>
-              <w:instrText xml:space="preserve"> PAGEREF _Toc136004572 \h </w:instrText>
+              <w:instrText xml:space="preserve"> PAGEREF _Toc136329182 \h </w:instrText>
             </w:r>
             <w:r>
               <w:rPr>
@@ -1453,7 +1453,7 @@
               <w:lang w:val="fr-CH" w:eastAsia="fr-CH"/>
             </w:rPr>
           </w:pPr>
-          <w:hyperlink w:anchor="_Toc136004573" w:history="1">
+          <w:hyperlink w:anchor="_Toc136329183" w:history="1">
             <w:r>
               <w:rPr>
                 <w:rStyle w:val="Lienhypertexte"/>
@@ -1497,7 +1497,7 @@
                 <w:noProof/>
                 <w:webHidden/>
               </w:rPr>
-              <w:instrText xml:space="preserve"> PAGEREF _Toc136004573 \h </w:instrText>
+              <w:instrText xml:space="preserve"> PAGEREF _Toc136329183 \h </w:instrText>
             </w:r>
             <w:r>
               <w:rPr>
@@ -1543,7 +1543,7 @@
               <w:lang w:val="fr-CH" w:eastAsia="fr-CH"/>
             </w:rPr>
           </w:pPr>
-          <w:hyperlink w:anchor="_Toc136004574" w:history="1">
+          <w:hyperlink w:anchor="_Toc136329184" w:history="1">
             <w:r>
               <w:rPr>
                 <w:rStyle w:val="Lienhypertexte"/>
@@ -1587,7 +1587,7 @@
                 <w:noProof/>
                 <w:webHidden/>
               </w:rPr>
-              <w:instrText xml:space="preserve"> PAGEREF _Toc136004574 \h </w:instrText>
+              <w:instrText xml:space="preserve"> PAGEREF _Toc136329184 \h </w:instrText>
             </w:r>
             <w:r>
               <w:rPr>
@@ -1633,7 +1633,7 @@
               <w:lang w:val="fr-CH" w:eastAsia="fr-CH"/>
             </w:rPr>
           </w:pPr>
-          <w:hyperlink w:anchor="_Toc136004575" w:history="1">
+          <w:hyperlink w:anchor="_Toc136329185" w:history="1">
             <w:r>
               <w:rPr>
                 <w:rStyle w:val="Lienhypertexte"/>
@@ -1677,7 +1677,7 @@
                 <w:noProof/>
                 <w:webHidden/>
               </w:rPr>
-              <w:instrText xml:space="preserve"> PAGEREF _Toc136004575 \h </w:instrText>
+              <w:instrText xml:space="preserve"> PAGEREF _Toc136329185 \h </w:instrText>
             </w:r>
             <w:r>
               <w:rPr>
@@ -1723,7 +1723,7 @@
               <w:lang w:val="fr-CH" w:eastAsia="fr-CH"/>
             </w:rPr>
           </w:pPr>
-          <w:hyperlink w:anchor="_Toc136004576" w:history="1">
+          <w:hyperlink w:anchor="_Toc136329186" w:history="1">
             <w:r>
               <w:rPr>
                 <w:rStyle w:val="Lienhypertexte"/>
@@ -1767,7 +1767,7 @@
                 <w:noProof/>
                 <w:webHidden/>
               </w:rPr>
-              <w:instrText xml:space="preserve"> PAGEREF _Toc136004576 \h </w:instrText>
+              <w:instrText xml:space="preserve"> PAGEREF _Toc136329186 \h </w:instrText>
             </w:r>
             <w:r>
               <w:rPr>
@@ -1813,7 +1813,7 @@
               <w:lang w:val="fr-CH" w:eastAsia="fr-CH"/>
             </w:rPr>
           </w:pPr>
-          <w:hyperlink w:anchor="_Toc136004577" w:history="1">
+          <w:hyperlink w:anchor="_Toc136329187" w:history="1">
             <w:r>
               <w:rPr>
                 <w:rStyle w:val="Lienhypertexte"/>
@@ -1857,7 +1857,7 @@
                 <w:noProof/>
                 <w:webHidden/>
               </w:rPr>
-              <w:instrText xml:space="preserve"> PAGEREF _Toc136004577 \h </w:instrText>
+              <w:instrText xml:space="preserve"> PAGEREF _Toc136329187 \h </w:instrText>
             </w:r>
             <w:r>
               <w:rPr>
@@ -1903,7 +1903,7 @@
               <w:lang w:val="fr-CH" w:eastAsia="fr-CH"/>
             </w:rPr>
           </w:pPr>
-          <w:hyperlink w:anchor="_Toc136004578" w:history="1">
+          <w:hyperlink w:anchor="_Toc136329188" w:history="1">
             <w:r>
               <w:rPr>
                 <w:rStyle w:val="Lienhypertexte"/>
@@ -1947,7 +1947,7 @@
                 <w:noProof/>
                 <w:webHidden/>
               </w:rPr>
-              <w:instrText xml:space="preserve"> PAGEREF _Toc136004578 \h </w:instrText>
+              <w:instrText xml:space="preserve"> PAGEREF _Toc136329188 \h </w:instrText>
             </w:r>
             <w:r>
               <w:rPr>
@@ -1988,7 +1988,7 @@
               <w:lang w:val="fr-CH" w:eastAsia="fr-CH"/>
             </w:rPr>
           </w:pPr>
-          <w:hyperlink w:anchor="_Toc136004579" w:history="1">
+          <w:hyperlink w:anchor="_Toc136329189" w:history="1">
             <w:r>
               <w:rPr>
                 <w:rStyle w:val="Lienhypertexte"/>
@@ -2026,7 +2026,7 @@
               <w:rPr>
                 <w:webHidden/>
               </w:rPr>
-              <w:instrText xml:space="preserve"> PAGEREF _Toc136004579 \h </w:instrText>
+              <w:instrText xml:space="preserve"> PAGEREF _Toc136329189 \h </w:instrText>
             </w:r>
             <w:r>
               <w:rPr>
@@ -2068,7 +2068,7 @@
               <w:lang w:val="fr-CH" w:eastAsia="fr-CH"/>
             </w:rPr>
           </w:pPr>
-          <w:hyperlink w:anchor="_Toc136004580" w:history="1">
+          <w:hyperlink w:anchor="_Toc136329190" w:history="1">
             <w:r>
               <w:rPr>
                 <w:rStyle w:val="Lienhypertexte"/>
@@ -2113,7 +2113,7 @@
                 <w:noProof/>
                 <w:webHidden/>
               </w:rPr>
-              <w:instrText xml:space="preserve"> PAGEREF _Toc136004580 \h </w:instrText>
+              <w:instrText xml:space="preserve"> PAGEREF _Toc136329190 \h </w:instrText>
             </w:r>
             <w:r>
               <w:rPr>
@@ -2159,7 +2159,7 @@
               <w:lang w:val="fr-CH" w:eastAsia="fr-CH"/>
             </w:rPr>
           </w:pPr>
-          <w:hyperlink w:anchor="_Toc136004581" w:history="1">
+          <w:hyperlink w:anchor="_Toc136329191" w:history="1">
             <w:r>
               <w:rPr>
                 <w:rStyle w:val="Lienhypertexte"/>
@@ -2203,7 +2203,7 @@
                 <w:noProof/>
                 <w:webHidden/>
               </w:rPr>
-              <w:instrText xml:space="preserve"> PAGEREF _Toc136004581 \h </w:instrText>
+              <w:instrText xml:space="preserve"> PAGEREF _Toc136329191 \h </w:instrText>
             </w:r>
             <w:r>
               <w:rPr>
@@ -2249,7 +2249,7 @@
               <w:lang w:val="fr-CH" w:eastAsia="fr-CH"/>
             </w:rPr>
           </w:pPr>
-          <w:hyperlink w:anchor="_Toc136004582" w:history="1">
+          <w:hyperlink w:anchor="_Toc136329192" w:history="1">
             <w:r>
               <w:rPr>
                 <w:rStyle w:val="Lienhypertexte"/>
@@ -2293,7 +2293,7 @@
                 <w:noProof/>
                 <w:webHidden/>
               </w:rPr>
-              <w:instrText xml:space="preserve"> PAGEREF _Toc136004582 \h </w:instrText>
+              <w:instrText xml:space="preserve"> PAGEREF _Toc136329192 \h </w:instrText>
             </w:r>
             <w:r>
               <w:rPr>
@@ -2339,7 +2339,7 @@
               <w:lang w:val="fr-CH" w:eastAsia="fr-CH"/>
             </w:rPr>
           </w:pPr>
-          <w:hyperlink w:anchor="_Toc136004583" w:history="1">
+          <w:hyperlink w:anchor="_Toc136329193" w:history="1">
             <w:r>
               <w:rPr>
                 <w:rStyle w:val="Lienhypertexte"/>
@@ -2383,7 +2383,7 @@
                 <w:noProof/>
                 <w:webHidden/>
               </w:rPr>
-              <w:instrText xml:space="preserve"> PAGEREF _Toc136004583 \h </w:instrText>
+              <w:instrText xml:space="preserve"> PAGEREF _Toc136329193 \h </w:instrText>
             </w:r>
             <w:r>
               <w:rPr>
@@ -2429,7 +2429,7 @@
               <w:lang w:val="fr-CH" w:eastAsia="fr-CH"/>
             </w:rPr>
           </w:pPr>
-          <w:hyperlink w:anchor="_Toc136004584" w:history="1">
+          <w:hyperlink w:anchor="_Toc136329194" w:history="1">
             <w:r>
               <w:rPr>
                 <w:rStyle w:val="Lienhypertexte"/>
@@ -2473,7 +2473,7 @@
                 <w:noProof/>
                 <w:webHidden/>
               </w:rPr>
-              <w:instrText xml:space="preserve"> PAGEREF _Toc136004584 \h </w:instrText>
+              <w:instrText xml:space="preserve"> PAGEREF _Toc136329194 \h </w:instrText>
             </w:r>
             <w:r>
               <w:rPr>
@@ -2519,7 +2519,7 @@
               <w:lang w:val="fr-CH" w:eastAsia="fr-CH"/>
             </w:rPr>
           </w:pPr>
-          <w:hyperlink w:anchor="_Toc136004585" w:history="1">
+          <w:hyperlink w:anchor="_Toc136329195" w:history="1">
             <w:r>
               <w:rPr>
                 <w:rStyle w:val="Lienhypertexte"/>
@@ -2563,7 +2563,7 @@
                 <w:noProof/>
                 <w:webHidden/>
               </w:rPr>
-              <w:instrText xml:space="preserve"> PAGEREF _Toc136004585 \h </w:instrText>
+              <w:instrText xml:space="preserve"> PAGEREF _Toc136329195 \h </w:instrText>
             </w:r>
             <w:r>
               <w:rPr>
@@ -2609,7 +2609,7 @@
               <w:lang w:val="fr-CH" w:eastAsia="fr-CH"/>
             </w:rPr>
           </w:pPr>
-          <w:hyperlink w:anchor="_Toc136004586" w:history="1">
+          <w:hyperlink w:anchor="_Toc136329196" w:history="1">
             <w:r>
               <w:rPr>
                 <w:rStyle w:val="Lienhypertexte"/>
@@ -2653,7 +2653,7 @@
                 <w:noProof/>
                 <w:webHidden/>
               </w:rPr>
-              <w:instrText xml:space="preserve"> PAGEREF _Toc136004586 \h </w:instrText>
+              <w:instrText xml:space="preserve"> PAGEREF _Toc136329196 \h </w:instrText>
             </w:r>
             <w:r>
               <w:rPr>
@@ -2699,7 +2699,7 @@
               <w:lang w:val="fr-CH" w:eastAsia="fr-CH"/>
             </w:rPr>
           </w:pPr>
-          <w:hyperlink w:anchor="_Toc136004587" w:history="1">
+          <w:hyperlink w:anchor="_Toc136329197" w:history="1">
             <w:r>
               <w:rPr>
                 <w:rStyle w:val="Lienhypertexte"/>
@@ -2743,7 +2743,7 @@
                 <w:noProof/>
                 <w:webHidden/>
               </w:rPr>
-              <w:instrText xml:space="preserve"> PAGEREF _Toc136004587 \h </w:instrText>
+              <w:instrText xml:space="preserve"> PAGEREF _Toc136329197 \h </w:instrText>
             </w:r>
             <w:r>
               <w:rPr>
@@ -2789,7 +2789,7 @@
               <w:lang w:val="fr-CH" w:eastAsia="fr-CH"/>
             </w:rPr>
           </w:pPr>
-          <w:hyperlink w:anchor="_Toc136004588" w:history="1">
+          <w:hyperlink w:anchor="_Toc136329198" w:history="1">
             <w:r>
               <w:rPr>
                 <w:rStyle w:val="Lienhypertexte"/>
@@ -2833,7 +2833,7 @@
                 <w:noProof/>
                 <w:webHidden/>
               </w:rPr>
-              <w:instrText xml:space="preserve"> PAGEREF _Toc136004588 \h </w:instrText>
+              <w:instrText xml:space="preserve"> PAGEREF _Toc136329198 \h </w:instrText>
             </w:r>
             <w:r>
               <w:rPr>
@@ -2879,7 +2879,7 @@
               <w:lang w:val="fr-CH" w:eastAsia="fr-CH"/>
             </w:rPr>
           </w:pPr>
-          <w:hyperlink w:anchor="_Toc136004589" w:history="1">
+          <w:hyperlink w:anchor="_Toc136329199" w:history="1">
             <w:r>
               <w:rPr>
                 <w:rStyle w:val="Lienhypertexte"/>
@@ -2924,7 +2924,7 @@
                 <w:noProof/>
                 <w:webHidden/>
               </w:rPr>
-              <w:instrText xml:space="preserve"> PAGEREF _Toc136004589 \h </w:instrText>
+              <w:instrText xml:space="preserve"> PAGEREF _Toc136329199 \h </w:instrText>
             </w:r>
             <w:r>
               <w:rPr>
@@ -2965,7 +2965,7 @@
               <w:lang w:val="fr-CH" w:eastAsia="fr-CH"/>
             </w:rPr>
           </w:pPr>
-          <w:hyperlink w:anchor="_Toc136004590" w:history="1">
+          <w:hyperlink w:anchor="_Toc136329200" w:history="1">
             <w:r>
               <w:rPr>
                 <w:rStyle w:val="Lienhypertexte"/>
@@ -3003,7 +3003,7 @@
               <w:rPr>
                 <w:webHidden/>
               </w:rPr>
-              <w:instrText xml:space="preserve"> PAGEREF _Toc136004590 \h </w:instrText>
+              <w:instrText xml:space="preserve"> PAGEREF _Toc136329200 \h </w:instrText>
             </w:r>
             <w:r>
               <w:rPr>
@@ -3045,7 +3045,7 @@
               <w:lang w:val="fr-CH" w:eastAsia="fr-CH"/>
             </w:rPr>
           </w:pPr>
-          <w:hyperlink w:anchor="_Toc136004591" w:history="1">
+          <w:hyperlink w:anchor="_Toc136329201" w:history="1">
             <w:r>
               <w:rPr>
                 <w:rStyle w:val="Lienhypertexte"/>
@@ -3089,7 +3089,7 @@
                 <w:noProof/>
                 <w:webHidden/>
               </w:rPr>
-              <w:instrText xml:space="preserve"> PAGEREF _Toc136004591 \h </w:instrText>
+              <w:instrText xml:space="preserve"> PAGEREF _Toc136329201 \h </w:instrText>
             </w:r>
             <w:r>
               <w:rPr>
@@ -3135,7 +3135,7 @@
               <w:lang w:val="fr-CH" w:eastAsia="fr-CH"/>
             </w:rPr>
           </w:pPr>
-          <w:hyperlink w:anchor="_Toc136004592" w:history="1">
+          <w:hyperlink w:anchor="_Toc136329202" w:history="1">
             <w:r>
               <w:rPr>
                 <w:rStyle w:val="Lienhypertexte"/>
@@ -3179,7 +3179,7 @@
                 <w:noProof/>
                 <w:webHidden/>
               </w:rPr>
-              <w:instrText xml:space="preserve"> PAGEREF _Toc136004592 \h </w:instrText>
+              <w:instrText xml:space="preserve"> PAGEREF _Toc136329202 \h </w:instrText>
             </w:r>
             <w:r>
               <w:rPr>
@@ -3225,7 +3225,7 @@
               <w:lang w:val="fr-CH" w:eastAsia="fr-CH"/>
             </w:rPr>
           </w:pPr>
-          <w:hyperlink w:anchor="_Toc136004593" w:history="1">
+          <w:hyperlink w:anchor="_Toc136329203" w:history="1">
             <w:r>
               <w:rPr>
                 <w:rStyle w:val="Lienhypertexte"/>
@@ -3269,7 +3269,7 @@
                 <w:noProof/>
                 <w:webHidden/>
               </w:rPr>
-              <w:instrText xml:space="preserve"> PAGEREF _Toc136004593 \h </w:instrText>
+              <w:instrText xml:space="preserve"> PAGEREF _Toc136329203 \h </w:instrText>
             </w:r>
             <w:r>
               <w:rPr>
@@ -3315,7 +3315,7 @@
               <w:lang w:val="fr-CH" w:eastAsia="fr-CH"/>
             </w:rPr>
           </w:pPr>
-          <w:hyperlink w:anchor="_Toc136004594" w:history="1">
+          <w:hyperlink w:anchor="_Toc136329204" w:history="1">
             <w:r>
               <w:rPr>
                 <w:rStyle w:val="Lienhypertexte"/>
@@ -3359,7 +3359,7 @@
                 <w:noProof/>
                 <w:webHidden/>
               </w:rPr>
-              <w:instrText xml:space="preserve"> PAGEREF _Toc136004594 \h </w:instrText>
+              <w:instrText xml:space="preserve"> PAGEREF _Toc136329204 \h </w:instrText>
             </w:r>
             <w:r>
               <w:rPr>
@@ -3405,7 +3405,7 @@
               <w:lang w:val="fr-CH" w:eastAsia="fr-CH"/>
             </w:rPr>
           </w:pPr>
-          <w:hyperlink w:anchor="_Toc136004595" w:history="1">
+          <w:hyperlink w:anchor="_Toc136329205" w:history="1">
             <w:r>
               <w:rPr>
                 <w:rStyle w:val="Lienhypertexte"/>
@@ -3449,7 +3449,7 @@
                 <w:noProof/>
                 <w:webHidden/>
               </w:rPr>
-              <w:instrText xml:space="preserve"> PAGEREF _Toc136004595 \h </w:instrText>
+              <w:instrText xml:space="preserve"> PAGEREF _Toc136329205 \h </w:instrText>
             </w:r>
             <w:r>
               <w:rPr>
@@ -3495,7 +3495,7 @@
               <w:lang w:val="fr-CH" w:eastAsia="fr-CH"/>
             </w:rPr>
           </w:pPr>
-          <w:hyperlink w:anchor="_Toc136004596" w:history="1">
+          <w:hyperlink w:anchor="_Toc136329206" w:history="1">
             <w:r>
               <w:rPr>
                 <w:rStyle w:val="Lienhypertexte"/>
@@ -3539,7 +3539,7 @@
                 <w:noProof/>
                 <w:webHidden/>
               </w:rPr>
-              <w:instrText xml:space="preserve"> PAGEREF _Toc136004596 \h </w:instrText>
+              <w:instrText xml:space="preserve"> PAGEREF _Toc136329206 \h </w:instrText>
             </w:r>
             <w:r>
               <w:rPr>
@@ -3592,7 +3592,7 @@
         <w:pStyle w:val="Titre1"/>
       </w:pPr>
       <w:bookmarkStart w:id="1" w:name="_Toc499021832"/>
-      <w:bookmarkStart w:id="2" w:name="_Toc136004570"/>
+      <w:bookmarkStart w:id="2" w:name="_Toc136329180"/>
       <w:r>
         <w:lastRenderedPageBreak/>
         <w:t>Analyse prél</w:t>
@@ -3611,7 +3611,7 @@
         <w:pStyle w:val="Titre2"/>
       </w:pPr>
       <w:bookmarkStart w:id="3" w:name="_Toc499021833"/>
-      <w:bookmarkStart w:id="4" w:name="_Toc136004571"/>
+      <w:bookmarkStart w:id="4" w:name="_Toc136329181"/>
       <w:r>
         <w:t>Introduction</w:t>
       </w:r>
@@ -3763,7 +3763,7 @@
       <w:pPr>
         <w:pStyle w:val="Titre2"/>
       </w:pPr>
-      <w:bookmarkStart w:id="5" w:name="_Toc136004572"/>
+      <w:bookmarkStart w:id="5" w:name="_Toc136329182"/>
       <w:r>
         <w:t>Organisation</w:t>
       </w:r>
@@ -4272,7 +4272,7 @@
       <w:pPr>
         <w:pStyle w:val="Titre2"/>
       </w:pPr>
-      <w:bookmarkStart w:id="6" w:name="_Toc136004573"/>
+      <w:bookmarkStart w:id="6" w:name="_Toc136329183"/>
       <w:r>
         <w:t>Méthodologie de projet</w:t>
       </w:r>
@@ -4324,7 +4324,7 @@
         <w:pStyle w:val="Titre2"/>
       </w:pPr>
       <w:bookmarkStart w:id="7" w:name="_Toc499021834"/>
-      <w:bookmarkStart w:id="8" w:name="_Toc136004574"/>
+      <w:bookmarkStart w:id="8" w:name="_Toc136329184"/>
       <w:r>
         <w:t>Objectifs</w:t>
       </w:r>
@@ -4390,7 +4390,7 @@
       <w:pPr>
         <w:pStyle w:val="Titre2"/>
       </w:pPr>
-      <w:bookmarkStart w:id="9" w:name="_Toc136004575"/>
+      <w:bookmarkStart w:id="9" w:name="_Toc136329185"/>
       <w:r>
         <w:lastRenderedPageBreak/>
         <w:t>Objectifs de projet</w:t>
@@ -4402,7 +4402,7 @@
       <w:pPr>
         <w:pStyle w:val="Titre3"/>
       </w:pPr>
-      <w:bookmarkStart w:id="10" w:name="_Toc136004576"/>
+      <w:bookmarkStart w:id="10" w:name="_Toc136329186"/>
       <w:r>
         <w:t>Fonctionnalités générales</w:t>
       </w:r>
@@ -4480,7 +4480,7 @@
       <w:pPr>
         <w:pStyle w:val="Titre3"/>
       </w:pPr>
-      <w:bookmarkStart w:id="11" w:name="_Toc136004577"/>
+      <w:bookmarkStart w:id="11" w:name="_Toc136329187"/>
       <w:r>
         <w:t>Fonctionnalités détaillées selon le type d’utilisateur</w:t>
       </w:r>
@@ -4788,7 +4788,7 @@
         <w:pStyle w:val="Titre2"/>
       </w:pPr>
       <w:bookmarkStart w:id="12" w:name="_Toc499021835"/>
-      <w:bookmarkStart w:id="13" w:name="_Toc136004578"/>
+      <w:bookmarkStart w:id="13" w:name="_Toc136329188"/>
       <w:r>
         <w:lastRenderedPageBreak/>
         <w:t>Planification</w:t>
@@ -5046,7 +5046,7 @@
         <w:pStyle w:val="Titre1"/>
       </w:pPr>
       <w:bookmarkStart w:id="14" w:name="_Toc499021836"/>
-      <w:bookmarkStart w:id="15" w:name="_Toc136004579"/>
+      <w:bookmarkStart w:id="15" w:name="_Toc136329189"/>
       <w:r>
         <w:lastRenderedPageBreak/>
         <w:t>A</w:t>
@@ -5068,7 +5068,7 @@
         </w:rPr>
       </w:pPr>
       <w:bookmarkStart w:id="16" w:name="_Toc499021837"/>
-      <w:bookmarkStart w:id="17" w:name="_Toc136004580"/>
+      <w:bookmarkStart w:id="17" w:name="_Toc136329190"/>
       <w:r>
         <w:t>Concept</w:t>
       </w:r>
@@ -5079,7 +5079,7 @@
       <w:pPr>
         <w:pStyle w:val="Titre3"/>
       </w:pPr>
-      <w:bookmarkStart w:id="18" w:name="_Toc136004581"/>
+      <w:bookmarkStart w:id="18" w:name="_Toc136329191"/>
       <w:r>
         <w:t>Use cases</w:t>
       </w:r>
@@ -5833,7 +5833,7 @@
       <w:pPr>
         <w:pStyle w:val="Titre3"/>
       </w:pPr>
-      <w:bookmarkStart w:id="19" w:name="_Toc136004582"/>
+      <w:bookmarkStart w:id="19" w:name="_Toc136329192"/>
       <w:r>
         <w:t>Scénarios</w:t>
       </w:r>
@@ -7380,7 +7380,7 @@
       <w:pPr>
         <w:pStyle w:val="Titre3"/>
       </w:pPr>
-      <w:bookmarkStart w:id="20" w:name="_Toc136004583"/>
+      <w:bookmarkStart w:id="20" w:name="_Toc136329193"/>
       <w:r>
         <w:lastRenderedPageBreak/>
         <w:t>Maquettes</w:t>
@@ -10093,11 +10093,11 @@
         <w:br w:type="page"/>
       </w:r>
     </w:p>
+    <w:bookmarkStart w:id="21" w:name="_Toc136329194"/>
     <w:p>
       <w:pPr>
         <w:pStyle w:val="Titre3"/>
       </w:pPr>
-      <w:bookmarkStart w:id="21" w:name="_Toc136004584"/>
       <w:r>
         <w:rPr>
           <w:noProof/>
@@ -10322,7 +10322,7 @@
       <w:pPr>
         <w:pStyle w:val="Titre3"/>
       </w:pPr>
-      <w:bookmarkStart w:id="22" w:name="_Toc136004585"/>
+      <w:bookmarkStart w:id="22" w:name="_Toc136329195"/>
       <w:r>
         <w:t>MLD</w:t>
       </w:r>
@@ -10563,7 +10563,7 @@
       </w:pPr>
       <w:bookmarkStart w:id="23" w:name="_Toc71691012"/>
       <w:bookmarkStart w:id="24" w:name="_Toc499021838"/>
-      <w:bookmarkStart w:id="25" w:name="_Toc136004586"/>
+      <w:bookmarkStart w:id="25" w:name="_Toc136329196"/>
       <w:r>
         <w:lastRenderedPageBreak/>
         <w:t>Stratégie de test</w:t>
@@ -10644,7 +10644,7 @@
       <w:bookmarkStart w:id="26" w:name="_Toc25553310"/>
       <w:bookmarkStart w:id="27" w:name="_Toc71691015"/>
       <w:bookmarkStart w:id="28" w:name="_Toc499021839"/>
-      <w:bookmarkStart w:id="29" w:name="_Toc136004587"/>
+      <w:bookmarkStart w:id="29" w:name="_Toc136329197"/>
       <w:r>
         <w:t>R</w:t>
       </w:r>
@@ -10686,7 +10686,7 @@
         <w:pStyle w:val="Titre2"/>
       </w:pPr>
       <w:bookmarkStart w:id="30" w:name="_Toc499021840"/>
-      <w:bookmarkStart w:id="31" w:name="_Toc136004588"/>
+      <w:bookmarkStart w:id="31" w:name="_Toc136329198"/>
       <w:r>
         <w:rPr>
           <w:noProof/>
@@ -10929,7 +10929,7 @@
       <w:bookmarkStart w:id="32" w:name="_Toc25553314"/>
       <w:bookmarkStart w:id="33" w:name="_Toc71691019"/>
       <w:bookmarkStart w:id="34" w:name="_Toc499021841"/>
-      <w:bookmarkStart w:id="35" w:name="_Toc136004589"/>
+      <w:bookmarkStart w:id="35" w:name="_Toc136329199"/>
       <w:r>
         <w:lastRenderedPageBreak/>
         <w:t>Dossier de conception</w:t>
@@ -11275,7 +11275,7 @@
       <w:pPr>
         <w:pStyle w:val="Titre1"/>
       </w:pPr>
-      <w:bookmarkStart w:id="36" w:name="_Toc136004590"/>
+      <w:bookmarkStart w:id="36" w:name="_Toc136329200"/>
       <w:r>
         <w:lastRenderedPageBreak/>
         <w:t>Réalisation</w:t>
@@ -11286,7 +11286,7 @@
       <w:pPr>
         <w:pStyle w:val="Titre2"/>
       </w:pPr>
-      <w:bookmarkStart w:id="37" w:name="_Toc136004591"/>
+      <w:bookmarkStart w:id="37" w:name="_Toc136329201"/>
       <w:r>
         <w:t>Dossier de réalisation</w:t>
       </w:r>
@@ -11296,7 +11296,7 @@
       <w:pPr>
         <w:pStyle w:val="Titre3"/>
       </w:pPr>
-      <w:bookmarkStart w:id="38" w:name="_Toc136004592"/>
+      <w:bookmarkStart w:id="38" w:name="_Toc136329202"/>
       <w:r>
         <w:t>Répertoire du projet</w:t>
       </w:r>
@@ -11529,7 +11529,7 @@
       <w:pPr>
         <w:pStyle w:val="Titre3"/>
       </w:pPr>
-      <w:bookmarkStart w:id="39" w:name="_Toc136004593"/>
+      <w:bookmarkStart w:id="39" w:name="_Toc136329203"/>
       <w:r>
         <w:t>Architecture du projet</w:t>
       </w:r>
@@ -11628,13 +11628,14 @@
       <w:pPr>
         <w:pStyle w:val="Titre2"/>
       </w:pPr>
-      <w:bookmarkStart w:id="40" w:name="_Toc136004594"/>
+      <w:bookmarkStart w:id="40" w:name="_Toc136329204"/>
       <w:r>
         <w:lastRenderedPageBreak/>
         <w:t>Script</w:t>
       </w:r>
       <w:bookmarkEnd w:id="40"/>
     </w:p>
+    <w:p/>
     <w:p>
       <w:r>
         <w:t>Un script SQL a été utilisé afin de créer la base de données. Celui-ci a été réalisé directement par MySQL Workbench</w:t>
@@ -11665,12 +11666,13 @@
       <w:pPr>
         <w:pStyle w:val="Titre2"/>
       </w:pPr>
-      <w:bookmarkStart w:id="41" w:name="_Toc136004595"/>
+      <w:bookmarkStart w:id="41" w:name="_Toc136329205"/>
       <w:r>
         <w:t>Algorithme de chiffrement</w:t>
       </w:r>
       <w:bookmarkEnd w:id="41"/>
     </w:p>
+    <w:p/>
     <w:p>
       <w:r>
         <w:t>Afin de sécuriser les mots de passe de mes utilisateurs, je me dois de les chiffrer afin de les rendre « illisibles » dans la base de données. Pour cela, j’utilise la fonction « </w:t>
@@ -11705,12 +11707,13 @@
       <w:pPr>
         <w:pStyle w:val="Titre2"/>
       </w:pPr>
-      <w:bookmarkStart w:id="42" w:name="_Toc136004596"/>
+      <w:bookmarkStart w:id="42" w:name="_Toc136329206"/>
       <w:r>
         <w:t>Réalisation des tests</w:t>
       </w:r>
       <w:bookmarkEnd w:id="42"/>
     </w:p>
+    <w:p/>
     <w:tbl>
       <w:tblPr>
         <w:tblStyle w:val="Grilledutableau"/>
@@ -11728,8 +11731,16 @@
             <w:tcW w:w="3020" w:type="dxa"/>
           </w:tcPr>
           <w:p>
-            <w:r>
-              <w:rPr>
+            <w:pPr>
+              <w:rPr>
+                <w:b/>
+                <w:bCs/>
+              </w:rPr>
+            </w:pPr>
+            <w:r>
+              <w:rPr>
+                <w:b/>
+                <w:bCs/>
                 <w:iCs/>
               </w:rPr>
               <w:t>Description du Test</w:t>
@@ -11741,8 +11752,16 @@
             <w:tcW w:w="3020" w:type="dxa"/>
           </w:tcPr>
           <w:p>
-            <w:r>
-              <w:rPr>
+            <w:pPr>
+              <w:rPr>
+                <w:b/>
+                <w:bCs/>
+              </w:rPr>
+            </w:pPr>
+            <w:r>
+              <w:rPr>
+                <w:b/>
+                <w:bCs/>
                 <w:iCs/>
               </w:rPr>
               <w:t>Réussi ?</w:t>
@@ -11754,8 +11773,16 @@
             <w:tcW w:w="3020" w:type="dxa"/>
           </w:tcPr>
           <w:p>
-            <w:r>
-              <w:rPr>
+            <w:pPr>
+              <w:rPr>
+                <w:b/>
+                <w:bCs/>
+              </w:rPr>
+            </w:pPr>
+            <w:r>
+              <w:rPr>
+                <w:b/>
+                <w:bCs/>
                 <w:iCs/>
               </w:rPr>
               <w:t>Commentaires</w:t>
@@ -11765,7 +11792,7 @@
       </w:tr>
       <w:tr>
         <w:trPr>
-          <w:trHeight w:val="736"/>
+          <w:trHeight w:val="828"/>
         </w:trPr>
         <w:tc>
           <w:tcPr>
@@ -11818,7 +11845,7 @@
       </w:tr>
       <w:tr>
         <w:trPr>
-          <w:trHeight w:val="702"/>
+          <w:trHeight w:val="828"/>
         </w:trPr>
         <w:tc>
           <w:tcPr>
@@ -11870,7 +11897,7 @@
       </w:tr>
       <w:tr>
         <w:trPr>
-          <w:trHeight w:val="695"/>
+          <w:trHeight w:val="828"/>
         </w:trPr>
         <w:tc>
           <w:tcPr>
@@ -11929,7 +11956,7 @@
       </w:tr>
       <w:tr>
         <w:trPr>
-          <w:trHeight w:val="704"/>
+          <w:trHeight w:val="828"/>
         </w:trPr>
         <w:tc>
           <w:tcPr>
@@ -11988,7 +12015,7 @@
       </w:tr>
       <w:tr>
         <w:trPr>
-          <w:trHeight w:val="705"/>
+          <w:trHeight w:val="828"/>
         </w:trPr>
         <w:tc>
           <w:tcPr>
@@ -12040,7 +12067,7 @@
       </w:tr>
       <w:tr>
         <w:trPr>
-          <w:trHeight w:val="686"/>
+          <w:trHeight w:val="828"/>
         </w:trPr>
         <w:tc>
           <w:tcPr>
@@ -12092,7 +12119,7 @@
       </w:tr>
       <w:tr>
         <w:trPr>
-          <w:trHeight w:val="710"/>
+          <w:trHeight w:val="828"/>
         </w:trPr>
         <w:tc>
           <w:tcPr>
@@ -12151,7 +12178,7 @@
       </w:tr>
       <w:tr>
         <w:trPr>
-          <w:trHeight w:val="693"/>
+          <w:trHeight w:val="828"/>
         </w:trPr>
         <w:tc>
           <w:tcPr>
@@ -12203,7 +12230,7 @@
       </w:tr>
       <w:tr>
         <w:trPr>
-          <w:trHeight w:val="693"/>
+          <w:trHeight w:val="828"/>
         </w:trPr>
         <w:tc>
           <w:tcPr>
@@ -12264,14 +12291,56 @@
                 <w:sz w:val="18"/>
                 <w:szCs w:val="18"/>
               </w:rPr>
-              <w:t>Si une erreur à opérer et que la page se recharge les dates réservées ne sont pas marquées tel quelles</w:t>
+              <w:t xml:space="preserve">Si une erreur </w:t>
+            </w:r>
+            <w:r>
+              <w:rPr>
+                <w:sz w:val="18"/>
+                <w:szCs w:val="18"/>
+              </w:rPr>
+              <w:t>a</w:t>
+            </w:r>
+            <w:r>
+              <w:rPr>
+                <w:sz w:val="18"/>
+                <w:szCs w:val="18"/>
+              </w:rPr>
+              <w:t xml:space="preserve"> opér</w:t>
+            </w:r>
+            <w:r>
+              <w:rPr>
+                <w:sz w:val="18"/>
+                <w:szCs w:val="18"/>
+              </w:rPr>
+              <w:t>é</w:t>
+            </w:r>
+            <w:r>
+              <w:rPr>
+                <w:sz w:val="18"/>
+                <w:szCs w:val="18"/>
+              </w:rPr>
+              <w:t xml:space="preserve"> et que la page se recharge les dates réservées ne sont pas</w:t>
+            </w:r>
+            <w:r>
+              <w:rPr>
+                <w:sz w:val="18"/>
+                <w:szCs w:val="18"/>
+              </w:rPr>
+              <w:t xml:space="preserve"> toujours</w:t>
+            </w:r>
+            <w:r>
+              <w:rPr>
+                <w:sz w:val="18"/>
+                <w:szCs w:val="18"/>
+              </w:rPr>
+              <w:t xml:space="preserve"> marquées tel quelles</w:t>
             </w:r>
           </w:p>
         </w:tc>
       </w:tr>
       <w:tr>
         <w:trPr>
-          <w:trHeight w:val="702"/>
+          <w:trHeight w:val="828"/>
         </w:trPr>
         <w:tc>
           <w:tcPr>
@@ -12289,6 +12358,7 @@
                 <w:sz w:val="18"/>
                 <w:szCs w:val="18"/>
               </w:rPr>
+              <w:lastRenderedPageBreak/>
               <w:t>F</w:t>
             </w:r>
             <w:r>
@@ -12330,7 +12400,7 @@
       </w:tr>
       <w:tr>
         <w:trPr>
-          <w:trHeight w:val="684"/>
+          <w:trHeight w:val="828"/>
         </w:trPr>
         <w:tc>
           <w:tcPr>
@@ -12382,7 +12452,7 @@
       </w:tr>
       <w:tr>
         <w:trPr>
-          <w:trHeight w:val="708"/>
+          <w:trHeight w:val="828"/>
         </w:trPr>
         <w:tc>
           <w:tcPr>
@@ -12434,7 +12504,7 @@
       </w:tr>
       <w:tr>
         <w:trPr>
-          <w:trHeight w:val="704"/>
+          <w:trHeight w:val="828"/>
         </w:trPr>
         <w:tc>
           <w:tcPr>
@@ -12452,7 +12522,6 @@
                 <w:sz w:val="18"/>
                 <w:szCs w:val="18"/>
               </w:rPr>
-              <w:lastRenderedPageBreak/>
               <w:t>Fonctionnalité de modification / suppression de locations par un utilisateur</w:t>
             </w:r>
           </w:p>
@@ -12487,7 +12556,7 @@
       </w:tr>
       <w:tr>
         <w:trPr>
-          <w:trHeight w:val="704"/>
+          <w:trHeight w:val="828"/>
         </w:trPr>
         <w:tc>
           <w:tcPr>
@@ -12539,7 +12608,7 @@
       </w:tr>
       <w:tr>
         <w:trPr>
-          <w:trHeight w:val="766"/>
+          <w:trHeight w:val="828"/>
         </w:trPr>
         <w:tc>
           <w:tcPr>
@@ -12598,7 +12667,7 @@
       </w:tr>
       <w:tr>
         <w:trPr>
-          <w:trHeight w:val="788"/>
+          <w:trHeight w:val="828"/>
         </w:trPr>
         <w:tc>
           <w:tcPr>
@@ -12664,7 +12733,7 @@
       </w:tr>
       <w:tr>
         <w:trPr>
-          <w:trHeight w:val="688"/>
+          <w:trHeight w:val="828"/>
         </w:trPr>
         <w:tc>
           <w:tcPr>
@@ -12730,7 +12799,7 @@
       </w:tr>
       <w:tr>
         <w:trPr>
-          <w:trHeight w:val="712"/>
+          <w:trHeight w:val="828"/>
         </w:trPr>
         <w:tc>
           <w:tcPr>
@@ -12782,7 +12851,7 @@
       </w:tr>
       <w:tr>
         <w:trPr>
-          <w:trHeight w:val="695"/>
+          <w:trHeight w:val="828"/>
         </w:trPr>
         <w:tc>
           <w:tcPr>
@@ -12834,7 +12903,7 @@
       </w:tr>
       <w:tr>
         <w:trPr>
-          <w:trHeight w:val="705"/>
+          <w:trHeight w:val="828"/>
         </w:trPr>
         <w:tc>
           <w:tcPr>
@@ -12886,7 +12955,7 @@
       </w:tr>
       <w:tr>
         <w:trPr>
-          <w:trHeight w:val="622"/>
+          <w:trHeight w:val="828"/>
         </w:trPr>
         <w:tc>
           <w:tcPr>
@@ -12944,7 +13013,1155 @@
         </w:tc>
       </w:tr>
     </w:tbl>
+    <w:p>
+      <w:r>
+        <w:br w:type="page"/>
+      </w:r>
+    </w:p>
+    <w:p>
+      <w:pPr>
+        <w:pStyle w:val="Titre2"/>
+        <w:numPr>
+          <w:ilvl w:val="0"/>
+          <w:numId w:val="0"/>
+        </w:numPr>
+      </w:pPr>
+      <w:r>
+        <w:lastRenderedPageBreak/>
+        <w:t>Erreurs restantes</w:t>
+      </w:r>
+    </w:p>
     <w:p/>
+    <w:tbl>
+      <w:tblPr>
+        <w:tblStyle w:val="Grilledutableau"/>
+        <w:tblW w:w="9067" w:type="dxa"/>
+        <w:tblLook w:val="04A0" w:firstRow="1" w:lastRow="0" w:firstColumn="1" w:lastColumn="0" w:noHBand="0" w:noVBand="1"/>
+      </w:tblPr>
+      <w:tblGrid>
+        <w:gridCol w:w="4106"/>
+        <w:gridCol w:w="4961"/>
+      </w:tblGrid>
+      <w:tr>
+        <w:trPr>
+          <w:trHeight w:val="304"/>
+        </w:trPr>
+        <w:tc>
+          <w:tcPr>
+            <w:tcW w:w="4106" w:type="dxa"/>
+          </w:tcPr>
+          <w:p>
+            <w:pPr>
+              <w:pStyle w:val="En-tte"/>
+              <w:rPr>
+                <w:rFonts w:cs="Arial"/>
+                <w:b/>
+                <w:bCs/>
+                <w:iCs/>
+              </w:rPr>
+            </w:pPr>
+            <w:r>
+              <w:rPr>
+                <w:rFonts w:cs="Arial"/>
+                <w:b/>
+                <w:bCs/>
+                <w:iCs/>
+              </w:rPr>
+              <w:t>Description détaillée</w:t>
+            </w:r>
+          </w:p>
+        </w:tc>
+        <w:tc>
+          <w:tcPr>
+            <w:tcW w:w="4961" w:type="dxa"/>
+          </w:tcPr>
+          <w:p>
+            <w:pPr>
+              <w:pStyle w:val="En-tte"/>
+              <w:rPr>
+                <w:rFonts w:cs="Arial"/>
+                <w:b/>
+                <w:bCs/>
+                <w:iCs/>
+              </w:rPr>
+            </w:pPr>
+            <w:r>
+              <w:rPr>
+                <w:rFonts w:cs="Arial"/>
+                <w:b/>
+                <w:bCs/>
+                <w:iCs/>
+              </w:rPr>
+              <w:t>Conséquences sur l'utilisation du produit</w:t>
+            </w:r>
+          </w:p>
+        </w:tc>
+      </w:tr>
+      <w:tr>
+        <w:trPr>
+          <w:trHeight w:val="995"/>
+        </w:trPr>
+        <w:tc>
+          <w:tcPr>
+            <w:tcW w:w="4106" w:type="dxa"/>
+          </w:tcPr>
+          <w:p>
+            <w:pPr>
+              <w:pStyle w:val="En-tte"/>
+              <w:rPr>
+                <w:rFonts w:cs="Arial"/>
+                <w:iCs/>
+              </w:rPr>
+            </w:pPr>
+            <w:r>
+              <w:rPr>
+                <w:rFonts w:cs="Arial"/>
+                <w:iCs/>
+              </w:rPr>
+              <w:t xml:space="preserve">Les </w:t>
+            </w:r>
+            <w:proofErr w:type="spellStart"/>
+            <w:r>
+              <w:rPr>
+                <w:rFonts w:cs="Arial"/>
+                <w:iCs/>
+              </w:rPr>
+              <w:t>datepickers</w:t>
+            </w:r>
+            <w:proofErr w:type="spellEnd"/>
+            <w:r>
+              <w:rPr>
+                <w:rFonts w:cs="Arial"/>
+                <w:iCs/>
+              </w:rPr>
+              <w:t xml:space="preserve"> ne possèdent pas tous une configuration parfaite ce qui affiche parfois des dates comme disponible par erreur.</w:t>
+            </w:r>
+          </w:p>
+        </w:tc>
+        <w:tc>
+          <w:tcPr>
+            <w:tcW w:w="4961" w:type="dxa"/>
+          </w:tcPr>
+          <w:p>
+            <w:pPr>
+              <w:pStyle w:val="En-tte"/>
+              <w:rPr>
+                <w:rFonts w:cs="Arial"/>
+                <w:iCs/>
+              </w:rPr>
+            </w:pPr>
+            <w:r>
+              <w:rPr>
+                <w:rFonts w:cs="Arial"/>
+                <w:iCs/>
+              </w:rPr>
+              <w:t>Cela peut mener à une confusion et / ou perte de temps de l’utilisateur qui ne comprendra pas forcément pourquoi sa requête ne fonctionne pas.</w:t>
+            </w:r>
+          </w:p>
+        </w:tc>
+      </w:tr>
+      <w:tr>
+        <w:trPr>
+          <w:trHeight w:val="995"/>
+        </w:trPr>
+        <w:tc>
+          <w:tcPr>
+            <w:tcW w:w="4106" w:type="dxa"/>
+          </w:tcPr>
+          <w:p>
+            <w:pPr>
+              <w:pStyle w:val="En-tte"/>
+              <w:rPr>
+                <w:rFonts w:cs="Arial"/>
+                <w:iCs/>
+              </w:rPr>
+            </w:pPr>
+            <w:r>
+              <w:rPr>
+                <w:rFonts w:cs="Arial"/>
+                <w:iCs/>
+              </w:rPr>
+              <w:t>En vue téléphone, le site n’est pas entièrement responsif</w:t>
+            </w:r>
+          </w:p>
+        </w:tc>
+        <w:tc>
+          <w:tcPr>
+            <w:tcW w:w="4961" w:type="dxa"/>
+          </w:tcPr>
+          <w:p>
+            <w:pPr>
+              <w:pStyle w:val="En-tte"/>
+              <w:rPr>
+                <w:rFonts w:cs="Arial"/>
+                <w:iCs/>
+              </w:rPr>
+            </w:pPr>
+            <w:r>
+              <w:rPr>
+                <w:rFonts w:cs="Arial"/>
+                <w:iCs/>
+              </w:rPr>
+              <w:t>Selon la vue consultée, des données seront coupées par la bordure droite du site et l’utilisateur sera forcé de scroll sur le côté.</w:t>
+            </w:r>
+          </w:p>
+        </w:tc>
+      </w:tr>
+    </w:tbl>
+    <w:p>
+      <w:pPr>
+        <w:pStyle w:val="Titre2"/>
+      </w:pPr>
+      <w:r>
+        <w:t>Liste des documents fournis</w:t>
+      </w:r>
+    </w:p>
+    <w:p/>
+    <w:p>
+      <w:pPr>
+        <w:pStyle w:val="Paragraphedeliste"/>
+        <w:numPr>
+          <w:ilvl w:val="0"/>
+          <w:numId w:val="23"/>
+        </w:numPr>
+      </w:pPr>
+      <w:r>
+        <w:t>Rapport de projet (ce document)</w:t>
+      </w:r>
+    </w:p>
+    <w:p>
+      <w:pPr>
+        <w:pStyle w:val="Paragraphedeliste"/>
+        <w:numPr>
+          <w:ilvl w:val="0"/>
+          <w:numId w:val="23"/>
+        </w:numPr>
+      </w:pPr>
+      <w:r>
+        <w:t>Annexes</w:t>
+      </w:r>
+    </w:p>
+    <w:p>
+      <w:pPr>
+        <w:pStyle w:val="Paragraphedeliste"/>
+        <w:numPr>
+          <w:ilvl w:val="1"/>
+          <w:numId w:val="23"/>
+        </w:numPr>
+      </w:pPr>
+      <w:r>
+        <w:t>Bibliographie</w:t>
+      </w:r>
+    </w:p>
+    <w:p>
+      <w:r>
+        <w:br w:type="page"/>
+      </w:r>
+    </w:p>
+    <w:p>
+      <w:pPr>
+        <w:pStyle w:val="Titre1"/>
+      </w:pPr>
+      <w:r>
+        <w:lastRenderedPageBreak/>
+        <w:t>Conclusions</w:t>
+      </w:r>
+    </w:p>
+    <w:p>
+      <w:pPr>
+        <w:pStyle w:val="Titre2"/>
+      </w:pPr>
+      <w:r>
+        <w:t>Objectifs</w:t>
+      </w:r>
+    </w:p>
+    <w:p>
+      <w:pPr>
+        <w:pStyle w:val="Titre3"/>
+      </w:pPr>
+      <w:r>
+        <w:t>Atteints</w:t>
+      </w:r>
+    </w:p>
+    <w:p/>
+    <w:p>
+      <w:r>
+        <w:t>La quasi-totalité des objectifs de projet ont été réalisés, donnant un site entièrement fonctionnel mais néanmoins apte a quelques amélioration / optimisations.</w:t>
+      </w:r>
+    </w:p>
+    <w:p/>
+    <w:p>
+      <w:pPr>
+        <w:pStyle w:val="Titre3"/>
+      </w:pPr>
+      <w:r>
+        <w:t>Non-atteints</w:t>
+      </w:r>
+    </w:p>
+    <w:p/>
+    <w:p>
+      <w:r>
+        <w:t xml:space="preserve">Le seul réel objectif du cahier des charges n’ayant pas été réalisé est celui d’une responsivité totale en tout temps. Autre que cela, les </w:t>
+      </w:r>
+      <w:proofErr w:type="spellStart"/>
+      <w:r>
+        <w:t>datepickers</w:t>
+      </w:r>
+      <w:proofErr w:type="spellEnd"/>
+      <w:r>
+        <w:t xml:space="preserve"> ne sont pas entièrement fonctionnels et le code possède des répétitions entre les fonctions administrateur (CRUD) et les fonctionnalités utilisateurs (</w:t>
+      </w:r>
+      <w:proofErr w:type="spellStart"/>
+      <w:r>
+        <w:t>R</w:t>
+      </w:r>
+      <w:r>
+        <w:t>egister</w:t>
+      </w:r>
+      <w:proofErr w:type="spellEnd"/>
+      <w:r>
+        <w:t xml:space="preserve">, </w:t>
+      </w:r>
+      <w:r>
+        <w:t>A</w:t>
+      </w:r>
+      <w:r>
+        <w:t>jout</w:t>
+      </w:r>
+      <w:r>
+        <w:t xml:space="preserve"> </w:t>
+      </w:r>
+      <w:r>
+        <w:t>/</w:t>
+      </w:r>
+      <w:r>
+        <w:t xml:space="preserve"> </w:t>
+      </w:r>
+      <w:r>
+        <w:t>modification de locations).</w:t>
+      </w:r>
+    </w:p>
+    <w:p>
+      <w:pPr>
+        <w:pStyle w:val="Titre2"/>
+      </w:pPr>
+      <w:r>
+        <w:t>Points</w:t>
+      </w:r>
+    </w:p>
+    <w:p>
+      <w:pPr>
+        <w:pStyle w:val="Titre3"/>
+      </w:pPr>
+      <w:r>
+        <w:t>Positifs</w:t>
+      </w:r>
+    </w:p>
+    <w:p/>
+    <w:p>
+      <w:r>
+        <w:t xml:space="preserve">Globalement, je suis très content de mon projet car il est fondamentalement complet et j’ai relativement bien suivi ma planification. J’ai également </w:t>
+      </w:r>
+      <w:r>
+        <w:t>approfondi</w:t>
+      </w:r>
+      <w:r>
+        <w:t xml:space="preserve"> mes connaissances </w:t>
+      </w:r>
+      <w:r>
+        <w:t>dans la gestion des dates et images en PHP ainsi que dans le JavaScript en général ce qui est un bon point pour mes compétences personnelles.</w:t>
+      </w:r>
+      <w:r>
+        <w:t xml:space="preserve"> Je suis également fier de moi car j’estime avoir travaillé efficacement sans distractions.</w:t>
+      </w:r>
+    </w:p>
+    <w:p/>
+    <w:p>
+      <w:pPr>
+        <w:pStyle w:val="Titre3"/>
+      </w:pPr>
+      <w:r>
+        <w:t>Négatifs</w:t>
+      </w:r>
+    </w:p>
+    <w:p/>
+    <w:p>
+      <w:r>
+        <w:t>Je n’ai pas constaté de réels points négatifs et ce, notamment grâce au Pré-TPI. Effectivement, j’avais d’ores et déjà réalisé un projet du même style et ai donc pu me baser sur celui-ci tout du long de ce travail afin de directement prendre en compte les observations faites lors de la fin du Pré-TPI.</w:t>
+      </w:r>
+    </w:p>
+    <w:p/>
+    <w:p>
+      <w:pPr>
+        <w:pStyle w:val="Titre2"/>
+      </w:pPr>
+      <w:r>
+        <w:t>Difficultés particulières</w:t>
+      </w:r>
+    </w:p>
+    <w:p/>
+    <w:p>
+      <w:r>
+        <w:t>J’ai passé beaucoup plus de temps que je le pensais lors de la gestion des dates et des images car je n’étais jamais allé aussi profondément dans ce sujet. Les fonctions liées à cela m’ont donc demandé plus de travail et de recherches que je pensais mais je m’en suis finalement bien sorti.</w:t>
+      </w:r>
+    </w:p>
+    <w:p/>
+    <w:p>
+      <w:pPr>
+        <w:pStyle w:val="Titre2"/>
+      </w:pPr>
+      <w:r>
+        <w:t>Suites possibles</w:t>
+      </w:r>
+    </w:p>
+    <w:p/>
+    <w:p>
+      <w:r>
+        <w:t xml:space="preserve">Dans l’éventuel suite du projet, le design du site pourrait être revisité, le code remanié afin d’être plus propre et sans répétitions. Une fonction d’historique des réservations pourrait également être intéressante </w:t>
+      </w:r>
+      <w:r>
+        <w:t xml:space="preserve">à implémenter </w:t>
+      </w:r>
+      <w:r>
+        <w:t xml:space="preserve">comme cela </w:t>
+      </w:r>
+      <w:r>
+        <w:t>permettrait</w:t>
+      </w:r>
+      <w:r>
+        <w:t xml:space="preserve"> de tracer les réservations, noter les locations</w:t>
+      </w:r>
+      <w:r>
+        <w:t>, etc…</w:t>
+      </w:r>
+      <w:r>
+        <w:br w:type="page"/>
+      </w:r>
+    </w:p>
+    <w:p>
+      <w:pPr>
+        <w:pStyle w:val="Titre1"/>
+      </w:pPr>
+      <w:r>
+        <w:lastRenderedPageBreak/>
+        <w:t>Annexes</w:t>
+      </w:r>
+    </w:p>
+    <w:p>
+      <w:pPr>
+        <w:pStyle w:val="Titre2"/>
+      </w:pPr>
+      <w:r>
+        <w:t>Sources – Bibliographie</w:t>
+      </w:r>
+    </w:p>
+    <w:p/>
+    <w:tbl>
+      <w:tblPr>
+        <w:tblStyle w:val="Grilledutableau"/>
+        <w:tblW w:w="0" w:type="auto"/>
+        <w:tblLook w:val="04A0" w:firstRow="1" w:lastRow="0" w:firstColumn="1" w:lastColumn="0" w:noHBand="0" w:noVBand="1"/>
+      </w:tblPr>
+      <w:tblGrid>
+        <w:gridCol w:w="3618"/>
+        <w:gridCol w:w="5442"/>
+      </w:tblGrid>
+      <w:tr>
+        <w:tc>
+          <w:tcPr>
+            <w:tcW w:w="3618" w:type="dxa"/>
+          </w:tcPr>
+          <w:p>
+            <w:r>
+              <w:t>Source</w:t>
+            </w:r>
+          </w:p>
+        </w:tc>
+        <w:tc>
+          <w:tcPr>
+            <w:tcW w:w="5442" w:type="dxa"/>
+          </w:tcPr>
+          <w:p>
+            <w:r>
+              <w:t>Utilisation</w:t>
+            </w:r>
+          </w:p>
+        </w:tc>
+      </w:tr>
+      <w:tr>
+        <w:trPr>
+          <w:trHeight w:val="345"/>
+        </w:trPr>
+        <w:tc>
+          <w:tcPr>
+            <w:tcW w:w="3618" w:type="dxa"/>
+          </w:tcPr>
+          <w:p>
+            <w:pPr>
+              <w:rPr>
+                <w:sz w:val="18"/>
+                <w:szCs w:val="18"/>
+              </w:rPr>
+            </w:pPr>
+            <w:r>
+              <w:rPr>
+                <w:sz w:val="18"/>
+                <w:szCs w:val="18"/>
+              </w:rPr>
+              <w:t>https://app.diagrams.net/</w:t>
+            </w:r>
+          </w:p>
+        </w:tc>
+        <w:tc>
+          <w:tcPr>
+            <w:tcW w:w="5442" w:type="dxa"/>
+          </w:tcPr>
+          <w:p>
+            <w:pPr>
+              <w:rPr>
+                <w:sz w:val="18"/>
+                <w:szCs w:val="18"/>
+              </w:rPr>
+            </w:pPr>
+            <w:r>
+              <w:rPr>
+                <w:sz w:val="18"/>
+                <w:szCs w:val="18"/>
+              </w:rPr>
+              <w:t>Création de schémas</w:t>
+            </w:r>
+          </w:p>
+        </w:tc>
+      </w:tr>
+      <w:tr>
+        <w:trPr>
+          <w:trHeight w:val="345"/>
+        </w:trPr>
+        <w:tc>
+          <w:tcPr>
+            <w:tcW w:w="3618" w:type="dxa"/>
+          </w:tcPr>
+          <w:p>
+            <w:pPr>
+              <w:rPr>
+                <w:sz w:val="18"/>
+                <w:szCs w:val="18"/>
+              </w:rPr>
+            </w:pPr>
+            <w:r>
+              <w:rPr>
+                <w:sz w:val="18"/>
+                <w:szCs w:val="18"/>
+              </w:rPr>
+              <w:t>https://trello.com/</w:t>
+            </w:r>
+          </w:p>
+        </w:tc>
+        <w:tc>
+          <w:tcPr>
+            <w:tcW w:w="5442" w:type="dxa"/>
+          </w:tcPr>
+          <w:p>
+            <w:pPr>
+              <w:rPr>
+                <w:sz w:val="18"/>
+                <w:szCs w:val="18"/>
+              </w:rPr>
+            </w:pPr>
+            <w:r>
+              <w:rPr>
+                <w:sz w:val="18"/>
+                <w:szCs w:val="18"/>
+              </w:rPr>
+              <w:t>Planification</w:t>
+            </w:r>
+          </w:p>
+        </w:tc>
+      </w:tr>
+      <w:tr>
+        <w:trPr>
+          <w:trHeight w:val="345"/>
+        </w:trPr>
+        <w:tc>
+          <w:tcPr>
+            <w:tcW w:w="3618" w:type="dxa"/>
+          </w:tcPr>
+          <w:p>
+            <w:pPr>
+              <w:rPr>
+                <w:sz w:val="18"/>
+                <w:szCs w:val="18"/>
+              </w:rPr>
+            </w:pPr>
+            <w:r>
+              <w:rPr>
+                <w:sz w:val="18"/>
+                <w:szCs w:val="18"/>
+              </w:rPr>
+              <w:t>https://github.com/</w:t>
+            </w:r>
+          </w:p>
+        </w:tc>
+        <w:tc>
+          <w:tcPr>
+            <w:tcW w:w="5442" w:type="dxa"/>
+          </w:tcPr>
+          <w:p>
+            <w:pPr>
+              <w:rPr>
+                <w:sz w:val="18"/>
+                <w:szCs w:val="18"/>
+              </w:rPr>
+            </w:pPr>
+            <w:r>
+              <w:rPr>
+                <w:sz w:val="18"/>
+                <w:szCs w:val="18"/>
+              </w:rPr>
+              <w:t xml:space="preserve">Stockage et </w:t>
+            </w:r>
+            <w:proofErr w:type="spellStart"/>
+            <w:r>
+              <w:rPr>
+                <w:sz w:val="18"/>
+                <w:szCs w:val="18"/>
+              </w:rPr>
+              <w:t>versionning</w:t>
+            </w:r>
+            <w:proofErr w:type="spellEnd"/>
+            <w:r>
+              <w:rPr>
+                <w:sz w:val="18"/>
+                <w:szCs w:val="18"/>
+              </w:rPr>
+              <w:t xml:space="preserve"> du projet</w:t>
+            </w:r>
+          </w:p>
+        </w:tc>
+      </w:tr>
+      <w:tr>
+        <w:trPr>
+          <w:trHeight w:val="345"/>
+        </w:trPr>
+        <w:tc>
+          <w:tcPr>
+            <w:tcW w:w="3618" w:type="dxa"/>
+          </w:tcPr>
+          <w:p>
+            <w:pPr>
+              <w:rPr>
+                <w:sz w:val="18"/>
+                <w:szCs w:val="18"/>
+              </w:rPr>
+            </w:pPr>
+            <w:r>
+              <w:rPr>
+                <w:sz w:val="18"/>
+                <w:szCs w:val="18"/>
+              </w:rPr>
+              <w:t>https://fr.airbnb.ch/</w:t>
+            </w:r>
+          </w:p>
+        </w:tc>
+        <w:tc>
+          <w:tcPr>
+            <w:tcW w:w="5442" w:type="dxa"/>
+          </w:tcPr>
+          <w:p>
+            <w:pPr>
+              <w:rPr>
+                <w:sz w:val="18"/>
+                <w:szCs w:val="18"/>
+              </w:rPr>
+            </w:pPr>
+            <w:r>
+              <w:rPr>
+                <w:sz w:val="18"/>
+                <w:szCs w:val="18"/>
+              </w:rPr>
+              <w:t>Inspiration pour les maquettes</w:t>
+            </w:r>
+          </w:p>
+        </w:tc>
+      </w:tr>
+      <w:tr>
+        <w:trPr>
+          <w:trHeight w:val="345"/>
+        </w:trPr>
+        <w:tc>
+          <w:tcPr>
+            <w:tcW w:w="3618" w:type="dxa"/>
+          </w:tcPr>
+          <w:p>
+            <w:pPr>
+              <w:rPr>
+                <w:sz w:val="18"/>
+                <w:szCs w:val="18"/>
+              </w:rPr>
+            </w:pPr>
+            <w:r>
+              <w:rPr>
+                <w:sz w:val="18"/>
+                <w:szCs w:val="18"/>
+              </w:rPr>
+              <w:t>https://tailwindcss.com/</w:t>
+            </w:r>
+          </w:p>
+        </w:tc>
+        <w:tc>
+          <w:tcPr>
+            <w:tcW w:w="5442" w:type="dxa"/>
+          </w:tcPr>
+          <w:p>
+            <w:pPr>
+              <w:rPr>
+                <w:sz w:val="18"/>
+                <w:szCs w:val="18"/>
+              </w:rPr>
+            </w:pPr>
+            <w:r>
+              <w:rPr>
+                <w:sz w:val="18"/>
+                <w:szCs w:val="18"/>
+              </w:rPr>
+              <w:t>Implémentation</w:t>
+            </w:r>
+            <w:r>
+              <w:rPr>
+                <w:sz w:val="18"/>
+                <w:szCs w:val="18"/>
+              </w:rPr>
+              <w:t xml:space="preserve"> et utilisation</w:t>
+            </w:r>
+            <w:r>
+              <w:rPr>
+                <w:sz w:val="18"/>
+                <w:szCs w:val="18"/>
+              </w:rPr>
+              <w:t xml:space="preserve"> de </w:t>
+            </w:r>
+            <w:proofErr w:type="spellStart"/>
+            <w:r>
+              <w:rPr>
+                <w:sz w:val="18"/>
+                <w:szCs w:val="18"/>
+              </w:rPr>
+              <w:t>TailwindCSS</w:t>
+            </w:r>
+            <w:proofErr w:type="spellEnd"/>
+          </w:p>
+        </w:tc>
+      </w:tr>
+      <w:tr>
+        <w:trPr>
+          <w:trHeight w:val="406"/>
+        </w:trPr>
+        <w:tc>
+          <w:tcPr>
+            <w:tcW w:w="3618" w:type="dxa"/>
+          </w:tcPr>
+          <w:p>
+            <w:pPr>
+              <w:rPr>
+                <w:sz w:val="18"/>
+                <w:szCs w:val="18"/>
+              </w:rPr>
+            </w:pPr>
+            <w:r>
+              <w:rPr>
+                <w:sz w:val="18"/>
+                <w:szCs w:val="18"/>
+              </w:rPr>
+              <w:t>https://daisyui.com/</w:t>
+            </w:r>
+          </w:p>
+        </w:tc>
+        <w:tc>
+          <w:tcPr>
+            <w:tcW w:w="5442" w:type="dxa"/>
+          </w:tcPr>
+          <w:p>
+            <w:pPr>
+              <w:rPr>
+                <w:sz w:val="18"/>
+                <w:szCs w:val="18"/>
+              </w:rPr>
+            </w:pPr>
+            <w:r>
+              <w:rPr>
+                <w:sz w:val="18"/>
+                <w:szCs w:val="18"/>
+              </w:rPr>
+              <w:t xml:space="preserve">Implémentation et utilisation du plugin de </w:t>
+            </w:r>
+            <w:proofErr w:type="spellStart"/>
+            <w:r>
+              <w:rPr>
+                <w:sz w:val="18"/>
+                <w:szCs w:val="18"/>
+              </w:rPr>
+              <w:t>Tailwind</w:t>
+            </w:r>
+            <w:proofErr w:type="spellEnd"/>
+            <w:r>
+              <w:rPr>
+                <w:sz w:val="18"/>
+                <w:szCs w:val="18"/>
+              </w:rPr>
+              <w:t xml:space="preserve"> : </w:t>
+            </w:r>
+            <w:proofErr w:type="spellStart"/>
+            <w:r>
+              <w:rPr>
+                <w:sz w:val="18"/>
+                <w:szCs w:val="18"/>
+              </w:rPr>
+              <w:t>DaisyUI</w:t>
+            </w:r>
+            <w:proofErr w:type="spellEnd"/>
+          </w:p>
+        </w:tc>
+      </w:tr>
+      <w:tr>
+        <w:trPr>
+          <w:trHeight w:val="406"/>
+        </w:trPr>
+        <w:tc>
+          <w:tcPr>
+            <w:tcW w:w="3618" w:type="dxa"/>
+          </w:tcPr>
+          <w:p>
+            <w:pPr>
+              <w:rPr>
+                <w:sz w:val="18"/>
+                <w:szCs w:val="18"/>
+              </w:rPr>
+            </w:pPr>
+            <w:r>
+              <w:rPr>
+                <w:sz w:val="18"/>
+                <w:szCs w:val="18"/>
+              </w:rPr>
+              <w:t>https://stackoverflow.com/</w:t>
+            </w:r>
+          </w:p>
+        </w:tc>
+        <w:tc>
+          <w:tcPr>
+            <w:tcW w:w="5442" w:type="dxa"/>
+          </w:tcPr>
+          <w:p>
+            <w:pPr>
+              <w:rPr>
+                <w:sz w:val="18"/>
+                <w:szCs w:val="18"/>
+              </w:rPr>
+            </w:pPr>
+            <w:r>
+              <w:rPr>
+                <w:sz w:val="18"/>
+                <w:szCs w:val="18"/>
+              </w:rPr>
+              <w:t>Aide continue lors de l’implémentation</w:t>
+            </w:r>
+          </w:p>
+        </w:tc>
+      </w:tr>
+      <w:tr>
+        <w:trPr>
+          <w:trHeight w:val="406"/>
+        </w:trPr>
+        <w:tc>
+          <w:tcPr>
+            <w:tcW w:w="3618" w:type="dxa"/>
+          </w:tcPr>
+          <w:p>
+            <w:pPr>
+              <w:rPr>
+                <w:sz w:val="18"/>
+                <w:szCs w:val="18"/>
+              </w:rPr>
+            </w:pPr>
+            <w:r>
+              <w:rPr>
+                <w:sz w:val="18"/>
+                <w:szCs w:val="18"/>
+              </w:rPr>
+              <w:t>https://png2pdf.com/fr/</w:t>
+            </w:r>
+          </w:p>
+        </w:tc>
+        <w:tc>
+          <w:tcPr>
+            <w:tcW w:w="5442" w:type="dxa"/>
+          </w:tcPr>
+          <w:p>
+            <w:pPr>
+              <w:rPr>
+                <w:sz w:val="18"/>
+                <w:szCs w:val="18"/>
+              </w:rPr>
+            </w:pPr>
+            <w:r>
+              <w:rPr>
+                <w:sz w:val="18"/>
+                <w:szCs w:val="18"/>
+              </w:rPr>
+              <w:t>Gestion de documents PDF</w:t>
+            </w:r>
+          </w:p>
+        </w:tc>
+      </w:tr>
+      <w:tr>
+        <w:trPr>
+          <w:trHeight w:val="406"/>
+        </w:trPr>
+        <w:tc>
+          <w:tcPr>
+            <w:tcW w:w="3618" w:type="dxa"/>
+          </w:tcPr>
+          <w:p>
+            <w:pPr>
+              <w:rPr>
+                <w:sz w:val="18"/>
+                <w:szCs w:val="18"/>
+              </w:rPr>
+            </w:pPr>
+            <w:r>
+              <w:rPr>
+                <w:sz w:val="18"/>
+                <w:szCs w:val="18"/>
+              </w:rPr>
+              <w:t>https://www.w3schools.com/sql</w:t>
+            </w:r>
+            <w:r>
+              <w:rPr>
+                <w:sz w:val="18"/>
+                <w:szCs w:val="18"/>
+              </w:rPr>
+              <w:t>/</w:t>
+            </w:r>
+          </w:p>
+        </w:tc>
+        <w:tc>
+          <w:tcPr>
+            <w:tcW w:w="5442" w:type="dxa"/>
+          </w:tcPr>
+          <w:p>
+            <w:pPr>
+              <w:rPr>
+                <w:sz w:val="18"/>
+                <w:szCs w:val="18"/>
+              </w:rPr>
+            </w:pPr>
+            <w:r>
+              <w:rPr>
+                <w:sz w:val="18"/>
+                <w:szCs w:val="18"/>
+              </w:rPr>
+              <w:t>Aide pour les jointures SQL</w:t>
+            </w:r>
+          </w:p>
+        </w:tc>
+      </w:tr>
+      <w:tr>
+        <w:trPr>
+          <w:trHeight w:val="406"/>
+        </w:trPr>
+        <w:tc>
+          <w:tcPr>
+            <w:tcW w:w="3618" w:type="dxa"/>
+          </w:tcPr>
+          <w:p>
+            <w:pPr>
+              <w:rPr>
+                <w:sz w:val="18"/>
+                <w:szCs w:val="18"/>
+              </w:rPr>
+            </w:pPr>
+            <w:r>
+              <w:rPr>
+                <w:sz w:val="18"/>
+                <w:szCs w:val="18"/>
+              </w:rPr>
+              <w:t>https://codehasbug.com/javascript/disable-specific-date-in-jquery-datepicker/</w:t>
+            </w:r>
+          </w:p>
+        </w:tc>
+        <w:tc>
+          <w:tcPr>
+            <w:tcW w:w="5442" w:type="dxa"/>
+          </w:tcPr>
+          <w:p>
+            <w:pPr>
+              <w:rPr>
+                <w:sz w:val="18"/>
+                <w:szCs w:val="18"/>
+              </w:rPr>
+            </w:pPr>
+            <w:r>
+              <w:rPr>
+                <w:sz w:val="18"/>
+                <w:szCs w:val="18"/>
+              </w:rPr>
+              <w:t xml:space="preserve">Aide pour la configuration des </w:t>
+            </w:r>
+            <w:proofErr w:type="spellStart"/>
+            <w:r>
+              <w:rPr>
+                <w:sz w:val="18"/>
+                <w:szCs w:val="18"/>
+              </w:rPr>
+              <w:t>datepickers</w:t>
+            </w:r>
+            <w:proofErr w:type="spellEnd"/>
+          </w:p>
+        </w:tc>
+      </w:tr>
+      <w:tr>
+        <w:trPr>
+          <w:trHeight w:val="406"/>
+        </w:trPr>
+        <w:tc>
+          <w:tcPr>
+            <w:tcW w:w="3618" w:type="dxa"/>
+          </w:tcPr>
+          <w:p>
+            <w:pPr>
+              <w:rPr>
+                <w:sz w:val="18"/>
+                <w:szCs w:val="18"/>
+              </w:rPr>
+            </w:pPr>
+            <w:r>
+              <w:rPr>
+                <w:sz w:val="18"/>
+                <w:szCs w:val="18"/>
+              </w:rPr>
+              <w:t>https://apanel.swisscenter.com/</w:t>
+            </w:r>
+          </w:p>
+        </w:tc>
+        <w:tc>
+          <w:tcPr>
+            <w:tcW w:w="5442" w:type="dxa"/>
+          </w:tcPr>
+          <w:p>
+            <w:pPr>
+              <w:rPr>
+                <w:sz w:val="18"/>
+                <w:szCs w:val="18"/>
+              </w:rPr>
+            </w:pPr>
+            <w:r>
+              <w:rPr>
+                <w:sz w:val="18"/>
+                <w:szCs w:val="18"/>
+              </w:rPr>
+              <w:t>Mise en ligne du site</w:t>
+            </w:r>
+          </w:p>
+        </w:tc>
+      </w:tr>
+    </w:tbl>
+    <w:p>
+      <w:pPr>
+        <w:sectPr>
+          <w:pgSz w:w="11906" w:h="16838" w:code="9"/>
+          <w:pgMar w:top="1418" w:right="1418" w:bottom="1418" w:left="1418" w:header="720" w:footer="720" w:gutter="0"/>
+          <w:cols w:space="720"/>
+          <w:docGrid w:linePitch="326"/>
+        </w:sectPr>
+      </w:pPr>
+    </w:p>
+    <w:p>
+      <w:pPr>
+        <w:pStyle w:val="Titre2"/>
+      </w:pPr>
+      <w:r>
+        <w:lastRenderedPageBreak/>
+        <w:t>Résumé</w:t>
+      </w:r>
+    </w:p>
+    <w:p/>
+    <w:p>
+      <w:r>
+        <w:t xml:space="preserve">Pour mon projet TPI, j’ai dû réaliser un site web similaire à </w:t>
+      </w:r>
+      <w:hyperlink r:id="rId51" w:history="1">
+        <w:r>
+          <w:rPr>
+            <w:rStyle w:val="Lienhypertexte"/>
+          </w:rPr>
+          <w:t>https://fr.airbnb.ch/</w:t>
+        </w:r>
+      </w:hyperlink>
+      <w:r>
+        <w:t xml:space="preserve">. </w:t>
+      </w:r>
+      <w:r>
+        <w:t xml:space="preserve">L’objectif est donc que les utilisateurs puissent proposer leurs logements en tant que location et qu’elles puissent ensuite être réservées pour quelques jours à un prix défini. </w:t>
+      </w:r>
+      <w:r>
+        <w:t>Plusieurs fonctions ont ensuite été mise en place afin d’améliorer le site. D’un côté, les classiques comme la création d’un compte, l’authentification, etc… Puis des fonctionnalités plus spécifiques comme le filtrage des locations en fonction de leurs attributs.</w:t>
+      </w:r>
+    </w:p>
+    <w:p/>
+    <w:p>
+      <w:r>
+        <w:t xml:space="preserve">Pour cela, le projet a été séparé en plusieurs phases : la première, étant la phase d’analyse, où j’ai réalisé du travail « administratif » en faisant ma planification initiale, différents use cases et scénarios, les maquettes, mon MCD et MLD et ma stratégie de test. Deuxièmement, durant la phase d’implémentation, j’ai créé ma base de données et </w:t>
+      </w:r>
+      <w:r>
+        <w:t xml:space="preserve">écrit </w:t>
+      </w:r>
+      <w:r>
+        <w:t xml:space="preserve">mon </w:t>
+      </w:r>
+      <w:r>
+        <w:t>code</w:t>
+      </w:r>
+      <w:r>
+        <w:t xml:space="preserve">. Cette phase </w:t>
+      </w:r>
+      <w:r>
+        <w:t>était la plus longue et également la plus conséquente car c’est ici que je devais réaliser mon projet en lui-même. Et dernièrement, la troisième phase consistant à tester le produit sur sa version finale et reporter cela dans la documentation afin de pouvoir confirmer quelles fonctions sont, oui ou non, opérationnelles.</w:t>
+      </w:r>
+    </w:p>
+    <w:p/>
+    <w:p>
+      <w:r>
+        <w:t xml:space="preserve">L’ensemble du site est entièrement fonctionnel et chacune des fonctionnalités demandées a été réalisée selon les contraintes établies. Deux points </w:t>
+      </w:r>
+      <w:r>
+        <w:t>graphiques</w:t>
+      </w:r>
+      <w:r>
+        <w:t xml:space="preserve"> </w:t>
+      </w:r>
+      <w:r>
+        <w:t xml:space="preserve">ne </w:t>
+      </w:r>
+      <w:r>
+        <w:t>sont cep</w:t>
+      </w:r>
+      <w:r>
+        <w:t>e</w:t>
+      </w:r>
+      <w:r>
+        <w:t>ndant</w:t>
+      </w:r>
+      <w:r>
+        <w:t xml:space="preserve"> pas complets. Il s’agit de la responsivité du site ayant parfois des problèmes en vue téléphone et les </w:t>
+      </w:r>
+      <w:proofErr w:type="spellStart"/>
+      <w:r>
+        <w:t>datepickers</w:t>
+      </w:r>
+      <w:proofErr w:type="spellEnd"/>
+      <w:r>
+        <w:t xml:space="preserve"> ne désactivant pas les dates réservées dans certains des cas.</w:t>
+      </w:r>
+    </w:p>
     <w:sectPr>
       <w:pgSz w:w="11906" w:h="16838" w:code="9"/>
       <w:pgMar w:top="1418" w:right="1418" w:bottom="1418" w:left="1418" w:header="720" w:footer="720" w:gutter="0"/>
@@ -13020,7 +14237,7 @@
         <w:szCs w:val="16"/>
         <w:lang w:val="fr-CH"/>
       </w:rPr>
-      <w:t>26.05.2023</w:t>
+      <w:t>30.05.2023</w:t>
     </w:r>
     <w:r>
       <w:rPr>
@@ -15100,6 +16317,119 @@
     </w:lvl>
   </w:abstractNum>
   <w:abstractNum w:abstractNumId="14" w15:restartNumberingAfterBreak="0">
+    <w:nsid w:val="5498241D"/>
+    <w:multiLevelType w:val="hybridMultilevel"/>
+    <w:tmpl w:val="3ADEC04C"/>
+    <w:lvl w:ilvl="0" w:tplc="100C0001">
+      <w:start w:val="1"/>
+      <w:numFmt w:val="bullet"/>
+      <w:lvlText w:val=""/>
+      <w:lvlJc w:val="left"/>
+      <w:pPr>
+        <w:ind w:left="720" w:hanging="360"/>
+      </w:pPr>
+      <w:rPr>
+        <w:rFonts w:ascii="Symbol" w:hAnsi="Symbol" w:hint="default"/>
+      </w:rPr>
+    </w:lvl>
+    <w:lvl w:ilvl="1" w:tplc="100C0003">
+      <w:start w:val="1"/>
+      <w:numFmt w:val="bullet"/>
+      <w:lvlText w:val="o"/>
+      <w:lvlJc w:val="left"/>
+      <w:pPr>
+        <w:ind w:left="1440" w:hanging="360"/>
+      </w:pPr>
+      <w:rPr>
+        <w:rFonts w:ascii="Courier New" w:hAnsi="Courier New" w:cs="Courier New" w:hint="default"/>
+      </w:rPr>
+    </w:lvl>
+    <w:lvl w:ilvl="2" w:tplc="100C0005" w:tentative="1">
+      <w:start w:val="1"/>
+      <w:numFmt w:val="bullet"/>
+      <w:lvlText w:val=""/>
+      <w:lvlJc w:val="left"/>
+      <w:pPr>
+        <w:ind w:left="2160" w:hanging="360"/>
+      </w:pPr>
+      <w:rPr>
+        <w:rFonts w:ascii="Wingdings" w:hAnsi="Wingdings" w:hint="default"/>
+      </w:rPr>
+    </w:lvl>
+    <w:lvl w:ilvl="3" w:tplc="100C0001" w:tentative="1">
+      <w:start w:val="1"/>
+      <w:numFmt w:val="bullet"/>
+      <w:lvlText w:val=""/>
+      <w:lvlJc w:val="left"/>
+      <w:pPr>
+        <w:ind w:left="2880" w:hanging="360"/>
+      </w:pPr>
+      <w:rPr>
+        <w:rFonts w:ascii="Symbol" w:hAnsi="Symbol" w:hint="default"/>
+      </w:rPr>
+    </w:lvl>
+    <w:lvl w:ilvl="4" w:tplc="100C0003" w:tentative="1">
+      <w:start w:val="1"/>
+      <w:numFmt w:val="bullet"/>
+      <w:lvlText w:val="o"/>
+      <w:lvlJc w:val="left"/>
+      <w:pPr>
+        <w:ind w:left="3600" w:hanging="360"/>
+      </w:pPr>
+      <w:rPr>
+        <w:rFonts w:ascii="Courier New" w:hAnsi="Courier New" w:cs="Courier New" w:hint="default"/>
+      </w:rPr>
+    </w:lvl>
+    <w:lvl w:ilvl="5" w:tplc="100C0005" w:tentative="1">
+      <w:start w:val="1"/>
+      <w:numFmt w:val="bullet"/>
+      <w:lvlText w:val=""/>
+      <w:lvlJc w:val="left"/>
+      <w:pPr>
+        <w:ind w:left="4320" w:hanging="360"/>
+      </w:pPr>
+      <w:rPr>
+        <w:rFonts w:ascii="Wingdings" w:hAnsi="Wingdings" w:hint="default"/>
+      </w:rPr>
+    </w:lvl>
+    <w:lvl w:ilvl="6" w:tplc="100C0001" w:tentative="1">
+      <w:start w:val="1"/>
+      <w:numFmt w:val="bullet"/>
+      <w:lvlText w:val=""/>
+      <w:lvlJc w:val="left"/>
+      <w:pPr>
+        <w:ind w:left="5040" w:hanging="360"/>
+      </w:pPr>
+      <w:rPr>
+        <w:rFonts w:ascii="Symbol" w:hAnsi="Symbol" w:hint="default"/>
+      </w:rPr>
+    </w:lvl>
+    <w:lvl w:ilvl="7" w:tplc="100C0003" w:tentative="1">
+      <w:start w:val="1"/>
+      <w:numFmt w:val="bullet"/>
+      <w:lvlText w:val="o"/>
+      <w:lvlJc w:val="left"/>
+      <w:pPr>
+        <w:ind w:left="5760" w:hanging="360"/>
+      </w:pPr>
+      <w:rPr>
+        <w:rFonts w:ascii="Courier New" w:hAnsi="Courier New" w:cs="Courier New" w:hint="default"/>
+      </w:rPr>
+    </w:lvl>
+    <w:lvl w:ilvl="8" w:tplc="100C0005" w:tentative="1">
+      <w:start w:val="1"/>
+      <w:numFmt w:val="bullet"/>
+      <w:lvlText w:val=""/>
+      <w:lvlJc w:val="left"/>
+      <w:pPr>
+        <w:ind w:left="6480" w:hanging="360"/>
+      </w:pPr>
+      <w:rPr>
+        <w:rFonts w:ascii="Wingdings" w:hAnsi="Wingdings" w:hint="default"/>
+      </w:rPr>
+    </w:lvl>
+  </w:abstractNum>
+  <w:abstractNum w:abstractNumId="15" w15:restartNumberingAfterBreak="0">
     <w:nsid w:val="56AB264D"/>
     <w:multiLevelType w:val="hybridMultilevel"/>
     <w:tmpl w:val="0A7CAFD4"/>
@@ -15212,7 +16542,7 @@
       </w:rPr>
     </w:lvl>
   </w:abstractNum>
-  <w:abstractNum w:abstractNumId="15" w15:restartNumberingAfterBreak="0">
+  <w:abstractNum w:abstractNumId="16" w15:restartNumberingAfterBreak="0">
     <w:nsid w:val="594C1361"/>
     <w:multiLevelType w:val="hybridMultilevel"/>
     <w:tmpl w:val="5C243628"/>
@@ -15352,7 +16682,7 @@
       </w:rPr>
     </w:lvl>
   </w:abstractNum>
-  <w:abstractNum w:abstractNumId="16" w15:restartNumberingAfterBreak="0">
+  <w:abstractNum w:abstractNumId="17" w15:restartNumberingAfterBreak="0">
     <w:nsid w:val="6F490761"/>
     <w:multiLevelType w:val="hybridMultilevel"/>
     <w:tmpl w:val="8640B4B4"/>
@@ -15465,7 +16795,7 @@
       </w:rPr>
     </w:lvl>
   </w:abstractNum>
-  <w:abstractNum w:abstractNumId="17" w15:restartNumberingAfterBreak="0">
+  <w:abstractNum w:abstractNumId="18" w15:restartNumberingAfterBreak="0">
     <w:nsid w:val="71E06583"/>
     <w:multiLevelType w:val="hybridMultilevel"/>
     <w:tmpl w:val="26C81FCE"/>
@@ -15605,7 +16935,7 @@
       </w:rPr>
     </w:lvl>
   </w:abstractNum>
-  <w:abstractNum w:abstractNumId="18" w15:restartNumberingAfterBreak="0">
+  <w:abstractNum w:abstractNumId="19" w15:restartNumberingAfterBreak="0">
     <w:nsid w:val="75A3529B"/>
     <w:multiLevelType w:val="hybridMultilevel"/>
     <w:tmpl w:val="819EEA64"/>
@@ -15745,7 +17075,7 @@
       </w:rPr>
     </w:lvl>
   </w:abstractNum>
-  <w:abstractNum w:abstractNumId="19" w15:restartNumberingAfterBreak="0">
+  <w:abstractNum w:abstractNumId="20" w15:restartNumberingAfterBreak="0">
     <w:nsid w:val="7A4442A0"/>
     <w:multiLevelType w:val="hybridMultilevel"/>
     <w:tmpl w:val="700014A4"/>
@@ -15858,7 +17188,7 @@
       </w:rPr>
     </w:lvl>
   </w:abstractNum>
-  <w:abstractNum w:abstractNumId="20" w15:restartNumberingAfterBreak="0">
+  <w:abstractNum w:abstractNumId="21" w15:restartNumberingAfterBreak="0">
     <w:nsid w:val="7B193736"/>
     <w:multiLevelType w:val="multilevel"/>
     <w:tmpl w:val="BCACA9B8"/>
@@ -15980,7 +17310,7 @@
       </w:pPr>
     </w:lvl>
   </w:abstractNum>
-  <w:abstractNum w:abstractNumId="21" w15:restartNumberingAfterBreak="0">
+  <w:abstractNum w:abstractNumId="22" w15:restartNumberingAfterBreak="0">
     <w:nsid w:val="7DD245F2"/>
     <w:multiLevelType w:val="hybridMultilevel"/>
     <w:tmpl w:val="3100450C"/>
@@ -16121,7 +17451,7 @@
     </w:lvl>
   </w:abstractNum>
   <w:num w:numId="1">
-    <w:abstractNumId w:val="20"/>
+    <w:abstractNumId w:val="21"/>
   </w:num>
   <w:num w:numId="2">
     <w:abstractNumId w:val="0"/>
@@ -16130,7 +17460,7 @@
     <w:abstractNumId w:val="3"/>
   </w:num>
   <w:num w:numId="4">
-    <w:abstractNumId w:val="18"/>
+    <w:abstractNumId w:val="19"/>
   </w:num>
   <w:num w:numId="5">
     <w:abstractNumId w:val="12"/>
@@ -16139,10 +17469,10 @@
     <w:abstractNumId w:val="5"/>
   </w:num>
   <w:num w:numId="7">
-    <w:abstractNumId w:val="15"/>
+    <w:abstractNumId w:val="16"/>
   </w:num>
   <w:num w:numId="8">
-    <w:abstractNumId w:val="21"/>
+    <w:abstractNumId w:val="22"/>
   </w:num>
   <w:num w:numId="9">
     <w:abstractNumId w:val="2"/>
@@ -16157,19 +17487,19 @@
     <w:abstractNumId w:val="10"/>
   </w:num>
   <w:num w:numId="13">
-    <w:abstractNumId w:val="17"/>
+    <w:abstractNumId w:val="18"/>
   </w:num>
   <w:num w:numId="14">
     <w:abstractNumId w:val="7"/>
   </w:num>
   <w:num w:numId="15">
-    <w:abstractNumId w:val="14"/>
+    <w:abstractNumId w:val="15"/>
   </w:num>
   <w:num w:numId="16">
-    <w:abstractNumId w:val="19"/>
+    <w:abstractNumId w:val="20"/>
   </w:num>
   <w:num w:numId="17">
-    <w:abstractNumId w:val="16"/>
+    <w:abstractNumId w:val="17"/>
   </w:num>
   <w:num w:numId="18">
     <w:abstractNumId w:val="1"/>
@@ -16185,6 +17515,9 @@
   </w:num>
   <w:num w:numId="22">
     <w:abstractNumId w:val="8"/>
+  </w:num>
+  <w:num w:numId="23">
+    <w:abstractNumId w:val="14"/>
   </w:num>
   <w:numIdMacAtCleanup w:val="13"/>
 </w:numbering>
@@ -16848,6 +18181,7 @@
   <w:style w:type="paragraph" w:styleId="En-tte">
     <w:name w:val="header"/>
     <w:basedOn w:val="Normal"/>
+    <w:link w:val="En-tteCar"/>
     <w:pPr>
       <w:tabs>
         <w:tab w:val="center" w:pos="4536"/>
@@ -17121,6 +18455,17 @@
     <w:rPr>
       <w:color w:val="605E5C"/>
       <w:shd w:val="clear" w:color="auto" w:fill="E1DFDD"/>
+    </w:rPr>
+  </w:style>
+  <w:style w:type="character" w:customStyle="1" w:styleId="En-tteCar">
+    <w:name w:val="En-tête Car"/>
+    <w:basedOn w:val="Policepardfaut"/>
+    <w:link w:val="En-tte"/>
+    <w:rsid w:val="00DE3447"/>
+    <w:rPr>
+      <w:rFonts w:ascii="Arial" w:hAnsi="Arial"/>
+      <w:sz w:val="24"/>
+      <w:lang w:val="fr-FR" w:eastAsia="fr-FR"/>
     </w:rPr>
   </w:style>
 </w:styles>
@@ -17422,9 +18767,7 @@
 </file>
 
 <file path=customXml/item1.xml><?xml version="1.0" encoding="utf-8"?>
-<p:properties xmlns:p="http://schemas.microsoft.com/office/2006/metadata/properties" xmlns:xsi="http://www.w3.org/2001/XMLSchema-instance" xmlns:pc="http://schemas.microsoft.com/office/infopath/2007/PartnerControls">
-  <documentManagement/>
-</p:properties>
+<b:Sources xmlns:b="http://schemas.openxmlformats.org/officeDocument/2006/bibliography" xmlns="http://schemas.openxmlformats.org/officeDocument/2006/bibliography" SelectedStyle="\APASixthEditionOfficeOnline.xsl" StyleName="APA" Version="6"/>
 </file>
 
 <file path=customXml/item2.xml><?xml version="1.0" encoding="utf-8"?>
@@ -17611,7 +18954,9 @@
 </file>
 
 <file path=customXml/item3.xml><?xml version="1.0" encoding="utf-8"?>
-<b:Sources xmlns:b="http://schemas.openxmlformats.org/officeDocument/2006/bibliography" xmlns="http://schemas.openxmlformats.org/officeDocument/2006/bibliography" SelectedStyle="\APASixthEditionOfficeOnline.xsl" StyleName="APA" Version="6"/>
+<p:properties xmlns:p="http://schemas.microsoft.com/office/2006/metadata/properties" xmlns:xsi="http://www.w3.org/2001/XMLSchema-instance" xmlns:pc="http://schemas.microsoft.com/office/infopath/2007/PartnerControls">
+  <documentManagement/>
+</p:properties>
 </file>
 
 <file path=customXml/item4.xml><?xml version="1.0" encoding="utf-8"?>
@@ -17624,10 +18969,9 @@
 </file>
 
 <file path=customXml/itemProps1.xml><?xml version="1.0" encoding="utf-8"?>
-<ds:datastoreItem xmlns:ds="http://schemas.openxmlformats.org/officeDocument/2006/customXml" ds:itemID="{996F0FBA-2996-487E-B7C1-784F04C7FD8C}">
+<ds:datastoreItem xmlns:ds="http://schemas.openxmlformats.org/officeDocument/2006/customXml" ds:itemID="{D607A6EE-5BEF-40BD-B938-DBF48C9BB2EE}">
   <ds:schemaRefs>
-    <ds:schemaRef ds:uri="http://schemas.microsoft.com/office/2006/metadata/properties"/>
-    <ds:schemaRef ds:uri="http://schemas.microsoft.com/office/infopath/2007/PartnerControls"/>
+    <ds:schemaRef ds:uri="http://schemas.openxmlformats.org/officeDocument/2006/bibliography"/>
   </ds:schemaRefs>
 </ds:datastoreItem>
 </file>
@@ -17652,9 +18996,10 @@
 </file>
 
 <file path=customXml/itemProps3.xml><?xml version="1.0" encoding="utf-8"?>
-<ds:datastoreItem xmlns:ds="http://schemas.openxmlformats.org/officeDocument/2006/customXml" ds:itemID="{D607A6EE-5BEF-40BD-B938-DBF48C9BB2EE}">
+<ds:datastoreItem xmlns:ds="http://schemas.openxmlformats.org/officeDocument/2006/customXml" ds:itemID="{996F0FBA-2996-487E-B7C1-784F04C7FD8C}">
   <ds:schemaRefs>
-    <ds:schemaRef ds:uri="http://schemas.openxmlformats.org/officeDocument/2006/bibliography"/>
+    <ds:schemaRef ds:uri="http://schemas.microsoft.com/office/2006/metadata/properties"/>
+    <ds:schemaRef ds:uri="http://schemas.microsoft.com/office/infopath/2007/PartnerControls"/>
   </ds:schemaRefs>
 </ds:datastoreItem>
 </file>

</xml_diff>